<commit_message>
Analizzata un'altra porzione della documentazione delle API sull'implementazione dell'eSIM
</commit_message>
<xml_diff>
--- a/utilities/API-interf-eSIM.docx
+++ b/utilities/API-interf-eSIM.docx
@@ -18,10 +18,24 @@
           <w:sz w:val="28"/>
           <w:szCs w:val="28"/>
         </w:rPr>
-        <w:t>CLASSI FONDAMENTALI</w:t>
-      </w:r>
-    </w:p>
-    <w:p>
+        <w:t>INTRODUZIONE</w:t>
+      </w:r>
+    </w:p>
+    <w:p>
+      <w:r>
+        <w:rPr>
+          <w:b/>
+          <w:bCs/>
+        </w:rPr>
+        <w:t>Classi fondamentali</w:t>
+      </w:r>
+      <w:r>
+        <w:rPr>
+          <w:b/>
+          <w:bCs/>
+        </w:rPr>
+        <w:br/>
+      </w:r>
       <w:r>
         <w:t xml:space="preserve">-&gt; </w:t>
       </w:r>
@@ -125,6 +139,57 @@
       </w:r>
       <w:r>
         <w:t>Il chiamante delle relative API deve essere un LPA.</w:t>
+      </w:r>
+    </w:p>
+    <w:p>
+      <w:r>
+        <w:br/>
+      </w:r>
+      <w:r>
+        <w:rPr>
+          <w:b/>
+          <w:bCs/>
+        </w:rPr>
+        <w:t>Architettura RSP semplificata</w:t>
+      </w:r>
+    </w:p>
+    <w:p>
+      <w:r>
+        <w:drawing>
+          <wp:inline distT="0" distB="0" distL="0" distR="0" wp14:anchorId="3FC94FA5" wp14:editId="290141D6">
+            <wp:extent cx="2720576" cy="2034716"/>
+            <wp:effectExtent l="0" t="0" r="3810" b="3810"/>
+            <wp:docPr id="9" name="Immagine 9" descr="Immagine che contiene diagramma&#10;&#10;Descrizione generata automaticamente"/>
+            <wp:cNvGraphicFramePr>
+              <a:graphicFrameLocks xmlns:a="http://schemas.openxmlformats.org/drawingml/2006/main" noChangeAspect="1"/>
+            </wp:cNvGraphicFramePr>
+            <a:graphic xmlns:a="http://schemas.openxmlformats.org/drawingml/2006/main">
+              <a:graphicData uri="http://schemas.openxmlformats.org/drawingml/2006/picture">
+                <pic:pic xmlns:pic="http://schemas.openxmlformats.org/drawingml/2006/picture">
+                  <pic:nvPicPr>
+                    <pic:cNvPr id="9" name="Immagine 9" descr="Immagine che contiene diagramma&#10;&#10;Descrizione generata automaticamente"/>
+                    <pic:cNvPicPr/>
+                  </pic:nvPicPr>
+                  <pic:blipFill>
+                    <a:blip r:embed="rId4"/>
+                    <a:stretch>
+                      <a:fillRect/>
+                    </a:stretch>
+                  </pic:blipFill>
+                  <pic:spPr>
+                    <a:xfrm>
+                      <a:off x="0" y="0"/>
+                      <a:ext cx="2720576" cy="2034716"/>
+                    </a:xfrm>
+                    <a:prstGeom prst="rect">
+                      <a:avLst/>
+                    </a:prstGeom>
+                  </pic:spPr>
+                </pic:pic>
+              </a:graphicData>
+            </a:graphic>
+          </wp:inline>
+        </w:drawing>
       </w:r>
     </w:p>
     <w:p/>
@@ -336,6 +401,21 @@
           <w:szCs w:val="28"/>
         </w:rPr>
         <w:lastRenderedPageBreak/>
+        <w:t>CREAZIONE DI UN’APP PER L’OPERATORE</w:t>
+      </w:r>
+    </w:p>
+    <w:p>
+      <w:pPr>
+        <w:rPr>
+          <w:b/>
+          <w:bCs/>
+        </w:rPr>
+      </w:pPr>
+      <w:r>
+        <w:rPr>
+          <w:b/>
+          <w:bCs/>
+        </w:rPr>
         <w:t>EuiccManager</w:t>
       </w:r>
     </w:p>
@@ -348,6 +428,7 @@
       </w:pPr>
       <w:r>
         <w:rPr>
+          <w:noProof/>
           <w:sz w:val="28"/>
           <w:szCs w:val="28"/>
         </w:rPr>
@@ -367,7 +448,7 @@
                     <pic:cNvPicPr/>
                   </pic:nvPicPr>
                   <pic:blipFill>
-                    <a:blip r:embed="rId4"/>
+                    <a:blip r:embed="rId5"/>
                     <a:stretch>
                       <a:fillRect/>
                     </a:stretch>
@@ -465,6 +546,9 @@
         <w:t>, oltre a consentire di gestire i download di abbonamenti</w:t>
       </w:r>
       <w:r>
+        <w:t xml:space="preserve"> (subscription)</w:t>
+      </w:r>
+      <w:r>
         <w:t xml:space="preserve"> all’interno di un’applicazione Android, fornisce </w:t>
       </w:r>
       <w:r>
@@ -579,16 +663,25 @@
         <w:t xml:space="preserve">, ma anche le autorizzazioni richieste dall’azione </w:t>
       </w:r>
       <w:r>
-        <w:t>e l’URI dell’intent.</w:t>
-      </w:r>
-    </w:p>
-    <w:p>
-      <w:r>
+        <w:t>e l’URI</w:t>
+      </w:r>
+      <w:r>
+        <w:t xml:space="preserve"> (Uniform Resource Identifier)</w:t>
+      </w:r>
+      <w:r>
+        <w:t xml:space="preserve"> dell’intent.</w:t>
+      </w:r>
+    </w:p>
+    <w:p>
+      <w:r>
+        <w:rPr>
+          <w:noProof/>
+        </w:rPr>
         <w:lastRenderedPageBreak/>
         <w:drawing>
-          <wp:inline distT="0" distB="0" distL="0" distR="0" wp14:anchorId="13B49167" wp14:editId="08A67735">
-            <wp:extent cx="6120130" cy="5141595"/>
-            <wp:effectExtent l="0" t="0" r="0" b="1905"/>
+          <wp:inline distT="0" distB="0" distL="0" distR="0" wp14:anchorId="13B49167" wp14:editId="42C3D9E2">
+            <wp:extent cx="6120130" cy="5044440"/>
+            <wp:effectExtent l="0" t="0" r="0" b="3810"/>
             <wp:docPr id="2" name="Immagine 2" descr="Immagine che contiene testo&#10;&#10;Descrizione generata automaticamente"/>
             <wp:cNvGraphicFramePr>
               <a:graphicFrameLocks xmlns:a="http://schemas.openxmlformats.org/drawingml/2006/main" noChangeAspect="1"/>
@@ -601,7 +694,7 @@
                     <pic:cNvPicPr/>
                   </pic:nvPicPr>
                   <pic:blipFill>
-                    <a:blip r:embed="rId5"/>
+                    <a:blip r:embed="rId6"/>
                     <a:stretch>
                       <a:fillRect/>
                     </a:stretch>
@@ -609,7 +702,1809 @@
                   <pic:spPr>
                     <a:xfrm>
                       <a:off x="0" y="0"/>
-                      <a:ext cx="6120130" cy="5141595"/>
+                      <a:ext cx="6120130" cy="5044440"/>
+                    </a:xfrm>
+                    <a:prstGeom prst="rect">
+                      <a:avLst/>
+                    </a:prstGeom>
+                  </pic:spPr>
+                </pic:pic>
+              </a:graphicData>
+            </a:graphic>
+          </wp:inline>
+        </w:drawing>
+      </w:r>
+    </w:p>
+    <w:p>
+      <w:r>
+        <w:t xml:space="preserve">- </w:t>
+      </w:r>
+      <w:r>
+        <w:t>Inizialmente viene definito</w:t>
+      </w:r>
+      <w:r>
+        <w:t xml:space="preserve"> il BroadcastReceiver</w:t>
+      </w:r>
+      <w:r>
+        <w:t xml:space="preserve">, che ha il metodo </w:t>
+      </w:r>
+      <w:r>
+        <w:rPr>
+          <w:b/>
+          <w:bCs/>
+        </w:rPr>
+        <w:t>onReceive()</w:t>
+      </w:r>
+      <w:r>
+        <w:t xml:space="preserve"> che viene attivato quando l’applicazione viene colpita da un </w:t>
+      </w:r>
+      <w:r>
+        <w:t>messaggio</w:t>
+      </w:r>
+      <w:r>
+        <w:t xml:space="preserve"> broadcast</w:t>
+      </w:r>
+      <w:r>
+        <w:t xml:space="preserve"> (i.e. un evento)</w:t>
+      </w:r>
+      <w:r>
+        <w:t>. In particolare, tale metodo</w:t>
+      </w:r>
+      <w:r>
+        <w:t xml:space="preserve"> verifica </w:t>
+      </w:r>
+      <w:r>
+        <w:t>il tipo di messaggio c</w:t>
+      </w:r>
+      <w:r>
+        <w:t xml:space="preserve">he è stato ricevuto e, se corrisponde </w:t>
+      </w:r>
+      <w:r>
+        <w:t xml:space="preserve">al tipo di messaggio che può essere gestito dal </w:t>
+      </w:r>
+      <w:r>
+        <w:t>B</w:t>
+      </w:r>
+      <w:r>
+        <w:t>roadcast</w:t>
+      </w:r>
+      <w:r>
+        <w:t>R</w:t>
+      </w:r>
+      <w:r>
+        <w:t>eceiver</w:t>
+      </w:r>
+      <w:r>
+        <w:t xml:space="preserve">, </w:t>
+      </w:r>
+      <w:r>
+        <w:t xml:space="preserve">si salva </w:t>
+      </w:r>
+      <w:r>
+        <w:t>le relative informazioni (resultCode, detailedCode, resultIntent).</w:t>
+      </w:r>
+      <w:r>
+        <w:br/>
+        <w:t xml:space="preserve">- </w:t>
+      </w:r>
+      <w:r>
+        <w:t xml:space="preserve">Il BroadcastReceiver viene poi registrato con l’API </w:t>
+      </w:r>
+      <w:r>
+        <w:rPr>
+          <w:b/>
+          <w:bCs/>
+        </w:rPr>
+        <w:t>registerReceiver()</w:t>
+      </w:r>
+      <w:r>
+        <w:t xml:space="preserve">; il secondo parametro è </w:t>
+      </w:r>
+      <w:r>
+        <w:t xml:space="preserve">un oggetto </w:t>
+      </w:r>
+      <w:r>
+        <w:rPr>
+          <w:b/>
+          <w:bCs/>
+        </w:rPr>
+        <w:t>IntentFilter</w:t>
+      </w:r>
+      <w:r>
+        <w:t xml:space="preserve"> che specifica quali messaggi di broadcast si desidera ricevere</w:t>
+      </w:r>
+      <w:r>
+        <w:t xml:space="preserve"> (nel nostro caso “download_subscription”).</w:t>
+      </w:r>
+      <w:r>
+        <w:br/>
+        <w:t xml:space="preserve">- </w:t>
+      </w:r>
+      <w:r>
+        <w:rPr>
+          <w:b/>
+          <w:bCs/>
+        </w:rPr>
+        <w:t>DownloadableSubscription</w:t>
+      </w:r>
+      <w:r>
+        <w:t xml:space="preserve"> è una classe che rappresenta un abbonamento che può essere scaricato</w:t>
+      </w:r>
+      <w:r>
+        <w:t xml:space="preserve"> da un server mediante http</w:t>
+      </w:r>
+      <w:r>
+        <w:t xml:space="preserve"> e attivato su un dispositivo Android</w:t>
+      </w:r>
+      <w:r>
+        <w:t xml:space="preserve">. Inoltre, consente di accedere alle informazioni relative </w:t>
+      </w:r>
+      <w:r>
+        <w:t>all’abbonamento scaricabile (e.g. nome, descrizione, prezzo, durata</w:t>
+      </w:r>
+      <w:r>
+        <w:t>, periodo di prova) e di gestire lo stato dell’abbonamento stesso (i.e. attivarlo, disattivarlo).</w:t>
+      </w:r>
+      <w:r>
+        <w:t xml:space="preserve"> Il metodo</w:t>
+      </w:r>
+      <w:r>
+        <w:t xml:space="preserve"> </w:t>
+      </w:r>
+      <w:r>
+        <w:rPr>
+          <w:b/>
+          <w:bCs/>
+        </w:rPr>
+        <w:t>forActivationCode()</w:t>
+      </w:r>
+      <w:r>
+        <w:t xml:space="preserve"> di</w:t>
+      </w:r>
+      <w:r>
+        <w:t xml:space="preserve"> DownloadableSubscription</w:t>
+      </w:r>
+      <w:r>
+        <w:t xml:space="preserve"> consente di ottenere appunto un oggetto di tipo </w:t>
+      </w:r>
+      <w:r>
+        <w:t>DownloadableSubscription</w:t>
+      </w:r>
+      <w:r>
+        <w:t xml:space="preserve"> a partire da un codice di attivazione.</w:t>
+      </w:r>
+      <w:r>
+        <w:br/>
+        <w:t xml:space="preserve">- </w:t>
+      </w:r>
+      <w:r>
+        <w:t xml:space="preserve">Il metodo </w:t>
+      </w:r>
+      <w:r>
+        <w:rPr>
+          <w:b/>
+          <w:bCs/>
+        </w:rPr>
+        <w:t>getBroadcast()</w:t>
+      </w:r>
+      <w:r>
+        <w:t xml:space="preserve"> d</w:t>
+      </w:r>
+      <w:r>
+        <w:t>ella classe</w:t>
+      </w:r>
+      <w:r>
+        <w:t xml:space="preserve"> PendingIntent</w:t>
+      </w:r>
+      <w:r>
+        <w:t xml:space="preserve"> restituisce</w:t>
+      </w:r>
+      <w:r>
+        <w:t xml:space="preserve"> appunto</w:t>
+      </w:r>
+      <w:r>
+        <w:t xml:space="preserve"> un’oggetto </w:t>
+      </w:r>
+      <w:r>
+        <w:t>PendingIntent</w:t>
+      </w:r>
+      <w:r>
+        <w:t xml:space="preserve"> che rappresenta </w:t>
+      </w:r>
+      <w:r>
+        <w:t xml:space="preserve">(e richiede l’esecuzione di) </w:t>
+      </w:r>
+      <w:r>
+        <w:t>una determinata azione A</w:t>
+      </w:r>
+      <w:r>
+        <w:t xml:space="preserve"> (vedere il parametro </w:t>
+      </w:r>
+      <w:r>
+        <w:rPr>
+          <w:b/>
+          <w:bCs/>
+        </w:rPr>
+        <w:t>action</w:t>
+      </w:r>
+      <w:r>
+        <w:t xml:space="preserve"> passato al costruttore di Intent)</w:t>
+      </w:r>
+      <w:r>
+        <w:t xml:space="preserve">. Quando A verrà effettivamente eseguita, </w:t>
+      </w:r>
+      <w:r>
+        <w:t>verrà inviato un messaggio a tutti i ricevitori</w:t>
+      </w:r>
+      <w:r>
+        <w:t xml:space="preserve"> (come il BroadcastReceiver) che hanno dichiarato di essere interessati</w:t>
+      </w:r>
+      <w:r>
+        <w:t xml:space="preserve"> ad A.</w:t>
+      </w:r>
+      <w:r>
+        <w:br/>
+        <w:t>- Infine, tramite il metodo downloadSubscription(), vie</w:t>
+      </w:r>
+      <w:r>
+        <w:t>ne gestito il download di un abbonamento.</w:t>
+      </w:r>
+      <w:r>
+        <w:t xml:space="preserve"> È qui che viene coinvolt</w:t>
+      </w:r>
+      <w:r>
+        <w:t>o il callback (i.e. il PendingIntent precedentemente dichiarato).</w:t>
+      </w:r>
+    </w:p>
+    <w:p>
+      <w:r>
+        <w:rPr>
+          <w:u w:val="single"/>
+        </w:rPr>
+        <w:t>NB:</w:t>
+      </w:r>
+      <w:r>
+        <w:t xml:space="preserve"> chiaramente un abbonamento non è altro che </w:t>
+      </w:r>
+      <w:r>
+        <w:t>un’offerta tariffaria</w:t>
+      </w:r>
+      <w:r>
+        <w:t xml:space="preserve"> che possiamo</w:t>
+      </w:r>
+      <w:r>
+        <w:t xml:space="preserve"> pagare per la nostra eSIM e che comprende una </w:t>
+      </w:r>
+      <w:r>
+        <w:t>certa quantità di dati mobili, messaggi e minuti di telefonate.</w:t>
+      </w:r>
+    </w:p>
+    <w:p>
+      <w:r>
+        <w:lastRenderedPageBreak/>
+        <w:t>Viceversa, se anziché scaricar</w:t>
+      </w:r>
+      <w:r>
+        <w:t xml:space="preserve">lo </w:t>
+      </w:r>
+      <w:r>
+        <w:t>vogliamo</w:t>
+      </w:r>
+      <w:r>
+        <w:t xml:space="preserve"> passar</w:t>
+      </w:r>
+      <w:r>
+        <w:t>e a un abbonamento</w:t>
+      </w:r>
+      <w:r>
+        <w:t xml:space="preserve"> a partire da un dato </w:t>
+      </w:r>
+      <w:r>
+        <w:rPr>
+          <w:b/>
+          <w:bCs/>
+        </w:rPr>
+        <w:t>ID di abbonamento</w:t>
+      </w:r>
+      <w:r>
+        <w:t xml:space="preserve">, </w:t>
+      </w:r>
+      <w:r>
+        <w:t>la struttura del codice rimane pressoché la stessa:</w:t>
+      </w:r>
+    </w:p>
+    <w:p>
+      <w:r>
+        <w:drawing>
+          <wp:inline distT="0" distB="0" distL="0" distR="0" wp14:anchorId="02A33D21" wp14:editId="11009CAF">
+            <wp:extent cx="6120130" cy="4724400"/>
+            <wp:effectExtent l="0" t="0" r="0" b="0"/>
+            <wp:docPr id="3" name="Immagine 3" descr="Immagine che contiene testo&#10;&#10;Descrizione generata automaticamente"/>
+            <wp:cNvGraphicFramePr>
+              <a:graphicFrameLocks xmlns:a="http://schemas.openxmlformats.org/drawingml/2006/main" noChangeAspect="1"/>
+            </wp:cNvGraphicFramePr>
+            <a:graphic xmlns:a="http://schemas.openxmlformats.org/drawingml/2006/main">
+              <a:graphicData uri="http://schemas.openxmlformats.org/drawingml/2006/picture">
+                <pic:pic xmlns:pic="http://schemas.openxmlformats.org/drawingml/2006/picture">
+                  <pic:nvPicPr>
+                    <pic:cNvPr id="3" name="Immagine 3" descr="Immagine che contiene testo&#10;&#10;Descrizione generata automaticamente"/>
+                    <pic:cNvPicPr/>
+                  </pic:nvPicPr>
+                  <pic:blipFill>
+                    <a:blip r:embed="rId7"/>
+                    <a:stretch>
+                      <a:fillRect/>
+                    </a:stretch>
+                  </pic:blipFill>
+                  <pic:spPr>
+                    <a:xfrm>
+                      <a:off x="0" y="0"/>
+                      <a:ext cx="6120130" cy="4724400"/>
+                    </a:xfrm>
+                    <a:prstGeom prst="rect">
+                      <a:avLst/>
+                    </a:prstGeom>
+                  </pic:spPr>
+                </pic:pic>
+              </a:graphicData>
+            </a:graphic>
+          </wp:inline>
+        </w:drawing>
+      </w:r>
+    </w:p>
+    <w:p>
+      <w:r>
+        <w:br/>
+      </w:r>
+      <w:r>
+        <w:rPr>
+          <w:b/>
+          <w:bCs/>
+        </w:rPr>
+        <w:t>Errori risolvibili</w:t>
+      </w:r>
+      <w:r>
+        <w:br/>
+      </w:r>
+      <w:r>
+        <w:t>A volte</w:t>
+      </w:r>
+      <w:r>
+        <w:t xml:space="preserve"> il sistema non è in grado di completare l’operazione eSIM</w:t>
+      </w:r>
+      <w:r>
+        <w:t xml:space="preserve"> ma l’errore può essere risolto dall’utente.</w:t>
+      </w:r>
+      <w:r>
+        <w:t xml:space="preserve"> Ad esempio, </w:t>
+      </w:r>
+      <w:r>
+        <w:t>downloadSubscription potrebbe non riuscire se i metadati del profilo indicano</w:t>
+      </w:r>
+      <w:r>
+        <w:t xml:space="preserve"> che è necessario un codice di conferma dell’operatore.</w:t>
+      </w:r>
+      <w:r>
+        <w:br/>
+        <w:t xml:space="preserve">In </w:t>
+      </w:r>
+      <w:r>
+        <w:t>casi come questo,</w:t>
+      </w:r>
+      <w:r>
+        <w:t xml:space="preserve"> il callback del chiamante viene </w:t>
+      </w:r>
+      <w:r>
+        <w:t xml:space="preserve">invocato con </w:t>
+      </w:r>
+      <w:r>
+        <w:rPr>
+          <w:b/>
+          <w:bCs/>
+        </w:rPr>
+        <w:t>EuiccManager.EMBEDDED_SUBSCRIPTION_RESULT_RESOLVABLE_ERROR</w:t>
+      </w:r>
+      <w:r>
+        <w:t xml:space="preserve"> (</w:t>
+      </w:r>
+      <w:r>
+        <w:t>che</w:t>
+      </w:r>
+      <w:r>
+        <w:t xml:space="preserve"> è il valore restituito dall’operazione andata in errore</w:t>
+      </w:r>
+      <w:r>
+        <w:t xml:space="preserve">) e </w:t>
+      </w:r>
+      <w:r>
+        <w:t xml:space="preserve">viene chiamato il metodo </w:t>
+      </w:r>
+      <w:r>
+        <w:rPr>
+          <w:b/>
+          <w:bCs/>
+        </w:rPr>
+        <w:t>EuiccManager.startResolutionActivity()</w:t>
+      </w:r>
+      <w:r>
+        <w:t>. Nell’esempio esposto precedentemente, startResolutionActivity()</w:t>
+      </w:r>
+      <w:r>
+        <w:t xml:space="preserve"> attiva una schermata LPA User Interface (LUI) che consente all’utente di inserire il codice di conferma richiesto; dopo l’in</w:t>
+      </w:r>
+      <w:r>
+        <w:t>serimento del codice si riprende l’operazione di download.</w:t>
+      </w:r>
+      <w:r>
+        <w:br/>
+        <w:t>Android 9 definisce questi errori risolvibili nella classe EuiccService</w:t>
+      </w:r>
+      <w:r>
+        <w:t>, all’interno della quale sono definite stringe come queste:</w:t>
+      </w:r>
+    </w:p>
+    <w:p>
+      <w:r>
+        <w:drawing>
+          <wp:inline distT="0" distB="0" distL="0" distR="0" wp14:anchorId="6470A0EE" wp14:editId="5F2AB99F">
+            <wp:extent cx="6120130" cy="1240790"/>
+            <wp:effectExtent l="0" t="0" r="0" b="0"/>
+            <wp:docPr id="5" name="Immagine 5" descr="Immagine che contiene testo&#10;&#10;Descrizione generata automaticamente"/>
+            <wp:cNvGraphicFramePr>
+              <a:graphicFrameLocks xmlns:a="http://schemas.openxmlformats.org/drawingml/2006/main" noChangeAspect="1"/>
+            </wp:cNvGraphicFramePr>
+            <a:graphic xmlns:a="http://schemas.openxmlformats.org/drawingml/2006/main">
+              <a:graphicData uri="http://schemas.openxmlformats.org/drawingml/2006/picture">
+                <pic:pic xmlns:pic="http://schemas.openxmlformats.org/drawingml/2006/picture">
+                  <pic:nvPicPr>
+                    <pic:cNvPr id="5" name="Immagine 5" descr="Immagine che contiene testo&#10;&#10;Descrizione generata automaticamente"/>
+                    <pic:cNvPicPr/>
+                  </pic:nvPicPr>
+                  <pic:blipFill>
+                    <a:blip r:embed="rId8"/>
+                    <a:stretch>
+                      <a:fillRect/>
+                    </a:stretch>
+                  </pic:blipFill>
+                  <pic:spPr>
+                    <a:xfrm>
+                      <a:off x="0" y="0"/>
+                      <a:ext cx="6120130" cy="1240790"/>
+                    </a:xfrm>
+                    <a:prstGeom prst="rect">
+                      <a:avLst/>
+                    </a:prstGeom>
+                  </pic:spPr>
+                </pic:pic>
+              </a:graphicData>
+            </a:graphic>
+          </wp:inline>
+        </w:drawing>
+      </w:r>
+    </w:p>
+    <w:p>
+      <w:r>
+        <w:lastRenderedPageBreak/>
+        <w:drawing>
+          <wp:inline distT="0" distB="0" distL="0" distR="0" wp14:anchorId="5BE0BA67" wp14:editId="6B912903">
+            <wp:extent cx="6120130" cy="1679575"/>
+            <wp:effectExtent l="0" t="0" r="0" b="0"/>
+            <wp:docPr id="6" name="Immagine 6" descr="Immagine che contiene testo&#10;&#10;Descrizione generata automaticamente"/>
+            <wp:cNvGraphicFramePr>
+              <a:graphicFrameLocks xmlns:a="http://schemas.openxmlformats.org/drawingml/2006/main" noChangeAspect="1"/>
+            </wp:cNvGraphicFramePr>
+            <a:graphic xmlns:a="http://schemas.openxmlformats.org/drawingml/2006/main">
+              <a:graphicData uri="http://schemas.openxmlformats.org/drawingml/2006/picture">
+                <pic:pic xmlns:pic="http://schemas.openxmlformats.org/drawingml/2006/picture">
+                  <pic:nvPicPr>
+                    <pic:cNvPr id="6" name="Immagine 6" descr="Immagine che contiene testo&#10;&#10;Descrizione generata automaticamente"/>
+                    <pic:cNvPicPr/>
+                  </pic:nvPicPr>
+                  <pic:blipFill>
+                    <a:blip r:embed="rId9"/>
+                    <a:stretch>
+                      <a:fillRect/>
+                    </a:stretch>
+                  </pic:blipFill>
+                  <pic:spPr>
+                    <a:xfrm>
+                      <a:off x="0" y="0"/>
+                      <a:ext cx="6120130" cy="1679575"/>
+                    </a:xfrm>
+                    <a:prstGeom prst="rect">
+                      <a:avLst/>
+                    </a:prstGeom>
+                  </pic:spPr>
+                </pic:pic>
+              </a:graphicData>
+            </a:graphic>
+          </wp:inline>
+        </w:drawing>
+      </w:r>
+    </w:p>
+    <w:p>
+      <w:r>
+        <w:br/>
+      </w:r>
+      <w:r>
+        <w:rPr>
+          <w:b/>
+          <w:bCs/>
+        </w:rPr>
+        <w:t>Privilegi di vettore</w:t>
+      </w:r>
+      <w:r>
+        <w:br/>
+      </w:r>
+      <w:r>
+        <w:t>Badiamo che profili di abbonamento</w:t>
+      </w:r>
+      <w:r>
+        <w:t xml:space="preserve"> appartenenti a operatori diversi possono coesistere nell’eUICC di un dispositivo</w:t>
+      </w:r>
+      <w:r>
+        <w:t xml:space="preserve">: in tal caso, l’operatore A non deve essere in grado di scaricare, abilitare o disabilitare un profilo </w:t>
+      </w:r>
+      <w:r>
+        <w:t>proprio dell’operatore B.</w:t>
+      </w:r>
+      <w:r>
+        <w:br/>
+        <w:t>Per garantire</w:t>
+      </w:r>
+      <w:r>
+        <w:t xml:space="preserve"> che un profilo sia accessibile solo al suo proprietario, Android</w:t>
+      </w:r>
+      <w:r>
+        <w:t xml:space="preserve"> utilizza un meccanismo</w:t>
+      </w:r>
+      <w:r>
+        <w:t xml:space="preserve"> per concedere </w:t>
+      </w:r>
+      <w:r>
+        <w:t>privilegi speciali (solo) all’app del proprietario del profilo (i.e. all’app dell’operatore)</w:t>
+      </w:r>
+      <w:r>
+        <w:t>. La piattaforma Android</w:t>
+      </w:r>
+      <w:r>
+        <w:t xml:space="preserve"> carica i certificati archiviati</w:t>
+      </w:r>
+      <w:r>
+        <w:t xml:space="preserve"> nel file delle regole di accesso (ARF)</w:t>
+      </w:r>
+      <w:r>
+        <w:t xml:space="preserve"> del profilo e concede l’autorizzazione </w:t>
+      </w:r>
+      <w:r>
+        <w:t xml:space="preserve">(solo) </w:t>
+      </w:r>
+      <w:r>
+        <w:t xml:space="preserve">alle app firmate da questi certificati per effettuare </w:t>
+      </w:r>
+      <w:r>
+        <w:t>chiamate alle API di EuiccManager</w:t>
+      </w:r>
+      <w:r>
+        <w:t>.</w:t>
+      </w:r>
+      <w:r>
+        <w:t xml:space="preserve"> Il processo di alto livello è descritto di seguito:</w:t>
+      </w:r>
+      <w:r>
+        <w:br/>
+        <w:t>1) L’operatore firma l’APK dell’app dell’operatore</w:t>
+      </w:r>
+      <w:r>
+        <w:t>; lo strumento apksigner allega il certificato a chiave pubblica all’APK.</w:t>
+      </w:r>
+      <w:r>
+        <w:br/>
+        <w:t>2) L’operatore prepara un profilo, i cui metadati includono un ARF che contiene:</w:t>
+      </w:r>
+      <w:r>
+        <w:br/>
+      </w:r>
+      <w:r>
+        <w:tab/>
+        <w:t>- Una firma (SHA-1</w:t>
+      </w:r>
+      <w:r>
+        <w:t>/</w:t>
+      </w:r>
+      <w:r>
+        <w:t>SHA-256)</w:t>
+      </w:r>
+      <w:r>
+        <w:t xml:space="preserve"> del certificato a chiave pubblica dell’app</w:t>
+      </w:r>
+      <w:r>
+        <w:t xml:space="preserve"> dell’operatore (obbligatorio).</w:t>
+      </w:r>
+      <w:r>
+        <w:br/>
+      </w:r>
+      <w:r>
+        <w:tab/>
+        <w:t>- Il nome del pacchetto dell’app dell’operatore (fortemente consigliato).</w:t>
+      </w:r>
+      <w:r>
+        <w:br/>
+        <w:t xml:space="preserve">3) </w:t>
+      </w:r>
+      <w:r>
+        <w:t>L’app</w:t>
+      </w:r>
+      <w:r>
+        <w:t xml:space="preserve"> tenta di eseguire un’operazione eUICC su un determinato profilo.</w:t>
+      </w:r>
+      <w:r>
+        <w:br/>
+        <w:t xml:space="preserve">4) La piattaforma Android verifica che </w:t>
+      </w:r>
+      <w:r>
+        <w:t>la firma del</w:t>
+      </w:r>
+      <w:r>
+        <w:t>l’APK e la firma del certificato</w:t>
+      </w:r>
+      <w:r>
+        <w:t xml:space="preserve"> contenuto nell’ARF incluso nel profilo corrispondano.</w:t>
+      </w:r>
+      <w:r>
+        <w:t xml:space="preserve"> Eventualmente, verifica anche</w:t>
+      </w:r>
+      <w:r>
+        <w:t xml:space="preserve"> che</w:t>
+      </w:r>
+      <w:r>
+        <w:t xml:space="preserve"> </w:t>
+      </w:r>
+      <w:r>
+        <w:t xml:space="preserve">il nome </w:t>
+      </w:r>
+      <w:r>
+        <w:t xml:space="preserve">del pacchetto </w:t>
+      </w:r>
+      <w:r>
+        <w:t xml:space="preserve">dell’app del chiamante </w:t>
+      </w:r>
+      <w:r>
+        <w:t>e il nome del pacchetto dell’app dell’operatore corrispondano.</w:t>
+      </w:r>
+      <w:r>
+        <w:br/>
+        <w:t xml:space="preserve">5) Se i controlli di cui sopra </w:t>
+      </w:r>
+      <w:r>
+        <w:t>vanno a buon fine</w:t>
+      </w:r>
+      <w:r>
+        <w:t>, l’operazione eUICC nominata al p</w:t>
+      </w:r>
+      <w:r>
+        <w:t>unto (3</w:t>
+      </w:r>
+      <w:r>
+        <w:t>)</w:t>
+      </w:r>
+      <w:r>
+        <w:t xml:space="preserve"> viene effettivamente concessa.</w:t>
+      </w:r>
+    </w:p>
+    <w:p>
+      <w:pPr>
+        <w:spacing w:line="259" w:lineRule="auto"/>
+      </w:pPr>
+      <w:r>
+        <w:br w:type="page"/>
+      </w:r>
+    </w:p>
+    <w:p>
+      <w:pPr>
+        <w:rPr>
+          <w:b/>
+          <w:bCs/>
+          <w:sz w:val="28"/>
+          <w:szCs w:val="28"/>
+        </w:rPr>
+      </w:pPr>
+      <w:r>
+        <w:rPr>
+          <w:b/>
+          <w:bCs/>
+          <w:sz w:val="28"/>
+          <w:szCs w:val="28"/>
+        </w:rPr>
+        <w:lastRenderedPageBreak/>
+        <w:t xml:space="preserve">CREAZIONE DI UN’APP PER </w:t>
+      </w:r>
+      <w:r>
+        <w:rPr>
+          <w:b/>
+          <w:bCs/>
+          <w:sz w:val="28"/>
+          <w:szCs w:val="28"/>
+        </w:rPr>
+        <w:t>L’</w:t>
+      </w:r>
+      <w:r>
+        <w:rPr>
+          <w:b/>
+          <w:bCs/>
+          <w:sz w:val="28"/>
+          <w:szCs w:val="28"/>
+        </w:rPr>
+        <w:t>LPA</w:t>
+      </w:r>
+    </w:p>
+    <w:p>
+      <w:r>
+        <w:rPr>
+          <w:b/>
+          <w:bCs/>
+        </w:rPr>
+        <w:t>Requisiti hardware/modem</w:t>
+      </w:r>
+      <w:r>
+        <w:br/>
+        <w:t>-&gt; L’LPA (assistente del profilo locale)</w:t>
+      </w:r>
+      <w:r>
+        <w:t xml:space="preserve"> e il sistema operativo eSIM sul chip eUICC devono </w:t>
+      </w:r>
+      <w:r>
+        <w:t>supportare almeno GSMA RSP v2.0 o v2.2.</w:t>
+      </w:r>
+      <w:r>
+        <w:br/>
+        <w:t xml:space="preserve">-&gt; </w:t>
+      </w:r>
+      <w:r>
+        <w:t>È necessario pianificare l’utilizzo di server SM-DP+ e SM-DS</w:t>
+      </w:r>
+      <w:r>
+        <w:t>.</w:t>
+      </w:r>
+      <w:r>
+        <w:br/>
+      </w:r>
+      <w:r>
+        <w:t xml:space="preserve">-&gt; </w:t>
+      </w:r>
+      <w:r>
+        <w:t>Il modem del dispositivo</w:t>
+      </w:r>
+      <w:r>
+        <w:t xml:space="preserve"> deve implementare i seguenti metodi:</w:t>
+      </w:r>
+      <w:r>
+        <w:br/>
+      </w:r>
+      <w:r>
+        <w:tab/>
+        <w:t>- IRadio HAL v1.1</w:t>
+      </w:r>
+      <w:r>
+        <w:rPr>
+          <w:vertAlign w:val="superscript"/>
+        </w:rPr>
+        <w:t>3</w:t>
+      </w:r>
+      <w:r>
+        <w:t xml:space="preserve">: </w:t>
+      </w:r>
+      <w:r>
+        <w:rPr>
+          <w:b/>
+          <w:bCs/>
+        </w:rPr>
+        <w:t>setSimPower</w:t>
+      </w:r>
+      <w:r>
+        <w:t>, usato</w:t>
+      </w:r>
+      <w:r>
+        <w:t xml:space="preserve"> per attivare/disattivare l’alimentazione della scheda SIM.</w:t>
+      </w:r>
+      <w:r>
+        <w:br/>
+      </w:r>
+      <w:r>
+        <w:tab/>
+      </w:r>
+      <w:r>
+        <w:t xml:space="preserve">- </w:t>
+      </w:r>
+      <w:r>
+        <w:t>IRadio HAL v1.</w:t>
+      </w:r>
+      <w:r>
+        <w:t>2</w:t>
+      </w:r>
+      <w:r>
+        <w:rPr>
+          <w:vertAlign w:val="superscript"/>
+        </w:rPr>
+        <w:t>4</w:t>
+      </w:r>
+      <w:r>
+        <w:t xml:space="preserve">: </w:t>
+      </w:r>
+      <w:r>
+        <w:rPr>
+          <w:b/>
+          <w:bCs/>
+        </w:rPr>
+        <w:t>getIccCardStatus</w:t>
+      </w:r>
+      <w:r>
+        <w:t>, usato per ottenere lo</w:t>
+      </w:r>
+      <w:r>
+        <w:t xml:space="preserve"> stato della scheda SIM.</w:t>
+      </w:r>
+      <w:r>
+        <w:br/>
+      </w:r>
+      <w:r>
+        <w:tab/>
+        <w:t xml:space="preserve">- </w:t>
+      </w:r>
+      <w:r>
+        <w:t>IRadio</w:t>
+      </w:r>
+      <w:r>
+        <w:t>Config</w:t>
+      </w:r>
+      <w:r>
+        <w:t xml:space="preserve"> HAL v1.</w:t>
+      </w:r>
+      <w:r>
+        <w:t>0</w:t>
+      </w:r>
+      <w:r>
+        <w:rPr>
+          <w:vertAlign w:val="superscript"/>
+        </w:rPr>
+        <w:t>5</w:t>
+      </w:r>
+      <w:r>
+        <w:t>:</w:t>
+      </w:r>
+      <w:r>
+        <w:rPr>
+          <w:b/>
+          <w:bCs/>
+        </w:rPr>
+        <w:t xml:space="preserve"> </w:t>
+      </w:r>
+      <w:r>
+        <w:rPr>
+          <w:b/>
+          <w:bCs/>
+        </w:rPr>
+        <w:t>getSimSlotsStatus</w:t>
+      </w:r>
+      <w:r>
+        <w:t>, usato per ottenere lo stato dei slot</w:t>
+      </w:r>
+      <w:r>
+        <w:t xml:space="preserve"> per le schede SIM presenti sul dispositivo.</w:t>
+      </w:r>
+      <w:r>
+        <w:br/>
+      </w:r>
+      <w:r>
+        <w:t>-&gt; Il modem deve riconoscere l’eSIM con il profilo predefinito abilitato come una SIM valida e mantenere la SIM accesa.</w:t>
+      </w:r>
+      <w:r>
+        <w:br/>
+        <w:t xml:space="preserve">-&gt; Per un elenco completo dei requisiti del modem, vedere </w:t>
+      </w:r>
+      <w:hyperlink r:id="rId10" w:history="1">
+        <w:r>
+          <w:rPr>
+            <w:rStyle w:val="Collegamentoipertestuale"/>
+          </w:rPr>
+          <w:t>https://source.android.com/docs/core/connect/esim-modem-requirements?hl=it</w:t>
+        </w:r>
+      </w:hyperlink>
+      <w:r>
+        <w:t>.</w:t>
+      </w:r>
+    </w:p>
+    <w:p>
+      <w:r>
+        <w:br/>
+      </w:r>
+      <w:r>
+        <w:rPr>
+          <w:b/>
+          <w:bCs/>
+        </w:rPr>
+        <w:t>Euic</w:t>
+      </w:r>
+      <w:r>
+        <w:rPr>
+          <w:b/>
+          <w:bCs/>
+        </w:rPr>
+        <w:t>c</w:t>
+      </w:r>
+      <w:r>
+        <w:rPr>
+          <w:b/>
+          <w:bCs/>
+        </w:rPr>
+        <w:t>Service</w:t>
+      </w:r>
+      <w:r>
+        <w:rPr>
+          <w:b/>
+          <w:bCs/>
+        </w:rPr>
+        <w:br/>
+      </w:r>
+      <w:r>
+        <w:t xml:space="preserve">Un LPA è costituito da due componenti separati (che possono essere implementati entrambi nello stesso APK): il </w:t>
+      </w:r>
+      <w:r>
+        <w:rPr>
+          <w:b/>
+          <w:bCs/>
+        </w:rPr>
+        <w:t>backend LPA</w:t>
+      </w:r>
+      <w:r>
+        <w:t xml:space="preserve"> e </w:t>
+      </w:r>
+      <w:r>
+        <w:rPr>
+          <w:b/>
+          <w:bCs/>
+        </w:rPr>
+        <w:t xml:space="preserve">l’interfaccia utente LPA </w:t>
+      </w:r>
+      <w:r>
+        <w:t>(</w:t>
+      </w:r>
+      <w:r>
+        <w:rPr>
+          <w:b/>
+          <w:bCs/>
+        </w:rPr>
+        <w:t>LUI LPA</w:t>
+      </w:r>
+      <w:r>
+        <w:t>).</w:t>
+      </w:r>
+    </w:p>
+    <w:p>
+      <w:r>
+        <w:rPr>
+          <w:u w:val="single"/>
+        </w:rPr>
+        <w:t>Backend LPA:</w:t>
+      </w:r>
+      <w:r>
+        <w:br/>
+      </w:r>
+      <w:r>
+        <w:t>Per implementare</w:t>
+      </w:r>
+      <w:r>
+        <w:t xml:space="preserve"> i</w:t>
+      </w:r>
+      <w:r>
+        <w:t xml:space="preserve">l backend LPA, è necessario estendere la classe </w:t>
+      </w:r>
+      <w:r>
+        <w:t>EuiccService</w:t>
+      </w:r>
+      <w:r>
+        <w:t xml:space="preserve"> e dichiarare questo servizio nel file </w:t>
+      </w:r>
+      <w:r>
+        <w:rPr>
+          <w:b/>
+          <w:bCs/>
+        </w:rPr>
+        <w:t>Manifest</w:t>
+      </w:r>
+      <w:r>
+        <w:t>, che è un file XML</w:t>
+      </w:r>
+      <w:r>
+        <w:t xml:space="preserve"> obbligatorio che </w:t>
+      </w:r>
+      <w:r>
+        <w:t>descrive</w:t>
+      </w:r>
+      <w:r>
+        <w:t xml:space="preserve"> il pacchetto e le caratteristiche dell’applicazione e indica come essa deve essere eseguita.</w:t>
+      </w:r>
+    </w:p>
+    <w:p>
+      <w:pPr>
+        <w:rPr>
+          <w:b/>
+          <w:bCs/>
+        </w:rPr>
+      </w:pPr>
+      <w:r>
+        <w:rPr>
+          <w:b/>
+          <w:bCs/>
+        </w:rPr>
+        <w:drawing>
+          <wp:inline distT="0" distB="0" distL="0" distR="0" wp14:anchorId="5F5F9E38" wp14:editId="0FE999C3">
+            <wp:extent cx="6120130" cy="1470660"/>
+            <wp:effectExtent l="0" t="0" r="0" b="0"/>
+            <wp:docPr id="7" name="Immagine 7" descr="Immagine che contiene testo&#10;&#10;Descrizione generata automaticamente"/>
+            <wp:cNvGraphicFramePr>
+              <a:graphicFrameLocks xmlns:a="http://schemas.openxmlformats.org/drawingml/2006/main" noChangeAspect="1"/>
+            </wp:cNvGraphicFramePr>
+            <a:graphic xmlns:a="http://schemas.openxmlformats.org/drawingml/2006/main">
+              <a:graphicData uri="http://schemas.openxmlformats.org/drawingml/2006/picture">
+                <pic:pic xmlns:pic="http://schemas.openxmlformats.org/drawingml/2006/picture">
+                  <pic:nvPicPr>
+                    <pic:cNvPr id="7" name="Immagine 7" descr="Immagine che contiene testo&#10;&#10;Descrizione generata automaticamente"/>
+                    <pic:cNvPicPr/>
+                  </pic:nvPicPr>
+                  <pic:blipFill>
+                    <a:blip r:embed="rId11"/>
+                    <a:stretch>
+                      <a:fillRect/>
+                    </a:stretch>
+                  </pic:blipFill>
+                  <pic:spPr>
+                    <a:xfrm>
+                      <a:off x="0" y="0"/>
+                      <a:ext cx="6120130" cy="1470660"/>
+                    </a:xfrm>
+                    <a:prstGeom prst="rect">
+                      <a:avLst/>
+                    </a:prstGeom>
+                  </pic:spPr>
+                </pic:pic>
+              </a:graphicData>
+            </a:graphic>
+          </wp:inline>
+        </w:drawing>
+      </w:r>
+    </w:p>
+    <w:p>
+      <w:r>
+        <w:t>Il servizio deve richiedere l’autorizzazione</w:t>
+      </w:r>
+      <w:r>
+        <w:t xml:space="preserve"> di sistema </w:t>
+      </w:r>
+      <w:r>
+        <w:rPr>
+          <w:b/>
+          <w:bCs/>
+        </w:rPr>
+        <w:t>android.permission.BIND_EUICC_SERVICE</w:t>
+      </w:r>
+      <w:r>
+        <w:t xml:space="preserve"> </w:t>
+      </w:r>
+      <w:r>
+        <w:t>per</w:t>
+      </w:r>
+      <w:r>
+        <w:t xml:space="preserve"> garantire</w:t>
+      </w:r>
+      <w:r>
+        <w:t xml:space="preserve"> che solo il sistema possa collegarsi a esso.</w:t>
+      </w:r>
+      <w:r>
+        <w:t xml:space="preserve"> Inoltre, deve includere un filtro intent con l’azione </w:t>
+      </w:r>
+      <w:r>
+        <w:rPr>
+          <w:b/>
+          <w:bCs/>
+        </w:rPr>
+        <w:t>android.ser</w:t>
+      </w:r>
+      <w:r>
+        <w:rPr>
+          <w:b/>
+          <w:bCs/>
+        </w:rPr>
+        <w:t>vice.euicc.EuiccService</w:t>
+      </w:r>
+      <w:r>
+        <w:t xml:space="preserve">, la cui priorità (android:priority) dovrebbe assumere un valore non nullo se </w:t>
+      </w:r>
+      <w:r>
+        <w:t>sono presenti più implementazioni sul dispositivo.</w:t>
+      </w:r>
+    </w:p>
+    <w:p/>
+    <w:p>
+      <w:pPr>
+        <w:rPr>
+          <w:i/>
+          <w:iCs/>
+          <w:color w:val="808080" w:themeColor="background1" w:themeShade="80"/>
+        </w:rPr>
+      </w:pPr>
+      <w:r>
+        <w:rPr>
+          <w:i/>
+          <w:iCs/>
+          <w:color w:val="808080" w:themeColor="background1" w:themeShade="80"/>
+          <w:vertAlign w:val="superscript"/>
+        </w:rPr>
+        <w:t>3</w:t>
+      </w:r>
+      <w:r>
+        <w:rPr>
+          <w:i/>
+          <w:iCs/>
+          <w:color w:val="808080" w:themeColor="background1" w:themeShade="80"/>
+          <w:vertAlign w:val="superscript"/>
+        </w:rPr>
+        <w:t xml:space="preserve"> </w:t>
+      </w:r>
+      <w:r>
+        <w:rPr>
+          <w:i/>
+          <w:iCs/>
+          <w:color w:val="808080" w:themeColor="background1" w:themeShade="80"/>
+        </w:rPr>
+        <w:t>IRadio HAL v1.1 è un c</w:t>
+      </w:r>
+      <w:r>
+        <w:rPr>
+          <w:i/>
+          <w:iCs/>
+          <w:color w:val="808080" w:themeColor="background1" w:themeShade="80"/>
+        </w:rPr>
+        <w:t xml:space="preserve">omponente di livello Hardware Abstraction Layer di Android </w:t>
+      </w:r>
+      <w:r>
+        <w:rPr>
+          <w:i/>
+          <w:iCs/>
+          <w:color w:val="808080" w:themeColor="background1" w:themeShade="80"/>
+        </w:rPr>
+        <w:t>che fornisce un’interfaccia per le funzionalità radio basate su circuiti integrati per la gestione delle chiamate vocali.</w:t>
+      </w:r>
+    </w:p>
+    <w:p>
+      <w:pPr>
+        <w:rPr>
+          <w:i/>
+          <w:iCs/>
+          <w:color w:val="808080" w:themeColor="background1" w:themeShade="80"/>
+        </w:rPr>
+      </w:pPr>
+      <w:r>
+        <w:rPr>
+          <w:i/>
+          <w:iCs/>
+          <w:color w:val="808080" w:themeColor="background1" w:themeShade="80"/>
+          <w:vertAlign w:val="superscript"/>
+        </w:rPr>
+        <w:t>4</w:t>
+      </w:r>
+      <w:r>
+        <w:rPr>
+          <w:i/>
+          <w:iCs/>
+          <w:color w:val="808080" w:themeColor="background1" w:themeShade="80"/>
+          <w:vertAlign w:val="superscript"/>
+        </w:rPr>
+        <w:t xml:space="preserve"> </w:t>
+      </w:r>
+      <w:r>
+        <w:rPr>
+          <w:i/>
+          <w:iCs/>
+          <w:color w:val="808080" w:themeColor="background1" w:themeShade="80"/>
+        </w:rPr>
+        <w:t>IRadio HAL v1.</w:t>
+      </w:r>
+      <w:r>
+        <w:rPr>
+          <w:i/>
+          <w:iCs/>
+          <w:color w:val="808080" w:themeColor="background1" w:themeShade="80"/>
+        </w:rPr>
+        <w:t>2</w:t>
+      </w:r>
+      <w:r>
+        <w:rPr>
+          <w:i/>
+          <w:iCs/>
+          <w:color w:val="808080" w:themeColor="background1" w:themeShade="80"/>
+        </w:rPr>
+        <w:t xml:space="preserve"> è un c</w:t>
+      </w:r>
+      <w:r>
+        <w:rPr>
+          <w:i/>
+          <w:iCs/>
+          <w:color w:val="808080" w:themeColor="background1" w:themeShade="80"/>
+        </w:rPr>
+        <w:t xml:space="preserve">omponente di livello Hardware Abstraction Layer di Android che </w:t>
+      </w:r>
+      <w:r>
+        <w:rPr>
+          <w:i/>
+          <w:iCs/>
+          <w:color w:val="808080" w:themeColor="background1" w:themeShade="80"/>
+        </w:rPr>
+        <w:t>estende</w:t>
+      </w:r>
+      <w:r>
+        <w:rPr>
+          <w:i/>
+          <w:iCs/>
+          <w:color w:val="808080" w:themeColor="background1" w:themeShade="80"/>
+        </w:rPr>
+        <w:t xml:space="preserve"> la funzionalità della versione 1.1 per supportare anche i servizi di messaggistica.</w:t>
+      </w:r>
+    </w:p>
+    <w:p>
+      <w:pPr>
+        <w:rPr>
+          <w:i/>
+          <w:iCs/>
+          <w:color w:val="808080" w:themeColor="background1" w:themeShade="80"/>
+        </w:rPr>
+      </w:pPr>
+      <w:r>
+        <w:rPr>
+          <w:i/>
+          <w:iCs/>
+          <w:color w:val="808080" w:themeColor="background1" w:themeShade="80"/>
+          <w:vertAlign w:val="superscript"/>
+        </w:rPr>
+        <w:t>5</w:t>
+      </w:r>
+      <w:r>
+        <w:rPr>
+          <w:i/>
+          <w:iCs/>
+          <w:color w:val="808080" w:themeColor="background1" w:themeShade="80"/>
+          <w:vertAlign w:val="superscript"/>
+        </w:rPr>
+        <w:t xml:space="preserve"> </w:t>
+      </w:r>
+      <w:r>
+        <w:rPr>
+          <w:i/>
+          <w:iCs/>
+          <w:color w:val="808080" w:themeColor="background1" w:themeShade="80"/>
+        </w:rPr>
+        <w:t>IRadio</w:t>
+      </w:r>
+      <w:r>
+        <w:rPr>
+          <w:i/>
+          <w:iCs/>
+          <w:color w:val="808080" w:themeColor="background1" w:themeShade="80"/>
+        </w:rPr>
+        <w:t>Config</w:t>
+      </w:r>
+      <w:r>
+        <w:rPr>
+          <w:i/>
+          <w:iCs/>
+          <w:color w:val="808080" w:themeColor="background1" w:themeShade="80"/>
+        </w:rPr>
+        <w:t xml:space="preserve"> HAL v1.</w:t>
+      </w:r>
+      <w:r>
+        <w:rPr>
+          <w:i/>
+          <w:iCs/>
+          <w:color w:val="808080" w:themeColor="background1" w:themeShade="80"/>
+        </w:rPr>
+        <w:t>0</w:t>
+      </w:r>
+      <w:r>
+        <w:rPr>
+          <w:i/>
+          <w:iCs/>
+          <w:color w:val="808080" w:themeColor="background1" w:themeShade="80"/>
+        </w:rPr>
+        <w:t xml:space="preserve"> è un c</w:t>
+      </w:r>
+      <w:r>
+        <w:rPr>
+          <w:i/>
+          <w:iCs/>
+          <w:color w:val="808080" w:themeColor="background1" w:themeShade="80"/>
+        </w:rPr>
+        <w:t xml:space="preserve">omponente di livello Hardware Abstraction Layer di Android che fornisce un’interfaccia per le </w:t>
+      </w:r>
+      <w:r>
+        <w:rPr>
+          <w:i/>
+          <w:iCs/>
+          <w:color w:val="808080" w:themeColor="background1" w:themeShade="80"/>
+        </w:rPr>
+        <w:t>impostazioni radio del dispositivo (e.g. configurazione della banda di frequenza, livello di potenza di trasmissione, sensibilità del ricevitore)</w:t>
+      </w:r>
+      <w:r>
+        <w:rPr>
+          <w:i/>
+          <w:iCs/>
+          <w:color w:val="808080" w:themeColor="background1" w:themeShade="80"/>
+        </w:rPr>
+        <w:t>.</w:t>
+      </w:r>
+    </w:p>
+    <w:p>
+      <w:pPr>
+        <w:rPr>
+          <w:i/>
+          <w:iCs/>
+          <w:color w:val="808080" w:themeColor="background1" w:themeShade="80"/>
+        </w:rPr>
+      </w:pPr>
+    </w:p>
+    <w:p>
+      <w:r>
+        <w:rPr>
+          <w:u w:val="single"/>
+        </w:rPr>
+        <w:lastRenderedPageBreak/>
+        <w:t>Interfaccia utente LPA:</w:t>
+      </w:r>
+      <w:r>
+        <w:br/>
+        <w:t>Per implementare la LUI, è necessario fornire nel file Manifest un’attività per le seguenti azioni:</w:t>
+      </w:r>
+      <w:r>
+        <w:br/>
+        <w:t xml:space="preserve">-&gt; </w:t>
+      </w:r>
+      <w:r>
+        <w:rPr>
+          <w:b/>
+          <w:bCs/>
+        </w:rPr>
+        <w:t>android.service.euicc.action.MANAGE_EMBEDDED_SUBSCRIPTIONS</w:t>
+      </w:r>
+      <w:r>
+        <w:rPr>
+          <w:b/>
+          <w:bCs/>
+        </w:rPr>
+        <w:br/>
+      </w:r>
+      <w:r>
+        <w:t xml:space="preserve">-&gt; </w:t>
+      </w:r>
+      <w:r>
+        <w:rPr>
+          <w:b/>
+          <w:bCs/>
+        </w:rPr>
+        <w:t>android.service.euicc.action.PROVISION_EMBEDDED_SUBSCRIPTION</w:t>
+      </w:r>
+    </w:p>
+    <w:p>
+      <w:r>
+        <w:drawing>
+          <wp:inline distT="0" distB="0" distL="0" distR="0" wp14:anchorId="521C69A1" wp14:editId="7BA56848">
+            <wp:extent cx="6120130" cy="1859280"/>
+            <wp:effectExtent l="0" t="0" r="0" b="7620"/>
+            <wp:docPr id="8" name="Immagine 8" descr="Immagine che contiene testo&#10;&#10;Descrizione generata automaticamente"/>
+            <wp:cNvGraphicFramePr>
+              <a:graphicFrameLocks xmlns:a="http://schemas.openxmlformats.org/drawingml/2006/main" noChangeAspect="1"/>
+            </wp:cNvGraphicFramePr>
+            <a:graphic xmlns:a="http://schemas.openxmlformats.org/drawingml/2006/main">
+              <a:graphicData uri="http://schemas.openxmlformats.org/drawingml/2006/picture">
+                <pic:pic xmlns:pic="http://schemas.openxmlformats.org/drawingml/2006/picture">
+                  <pic:nvPicPr>
+                    <pic:cNvPr id="8" name="Immagine 8" descr="Immagine che contiene testo&#10;&#10;Descrizione generata automaticamente"/>
+                    <pic:cNvPicPr/>
+                  </pic:nvPicPr>
+                  <pic:blipFill>
+                    <a:blip r:embed="rId12"/>
+                    <a:stretch>
+                      <a:fillRect/>
+                    </a:stretch>
+                  </pic:blipFill>
+                  <pic:spPr>
+                    <a:xfrm>
+                      <a:off x="0" y="0"/>
+                      <a:ext cx="6120130" cy="1859280"/>
+                    </a:xfrm>
+                    <a:prstGeom prst="rect">
+                      <a:avLst/>
+                    </a:prstGeom>
+                  </pic:spPr>
+                </pic:pic>
+              </a:graphicData>
+            </a:graphic>
+          </wp:inline>
+        </w:drawing>
+      </w:r>
+    </w:p>
+    <w:p>
+      <w:r>
+        <w:t>Come per il servizio esaminato per la parte backend</w:t>
+      </w:r>
+      <w:r>
+        <w:t xml:space="preserve">, anche </w:t>
+      </w:r>
+      <w:r>
+        <w:t>l’</w:t>
+      </w:r>
+      <w:r>
+        <w:t xml:space="preserve">attività </w:t>
+      </w:r>
+      <w:r>
+        <w:t xml:space="preserve">deve richiedere l’autorizzazione di sistema </w:t>
+      </w:r>
+      <w:r>
+        <w:rPr>
+          <w:b/>
+          <w:bCs/>
+        </w:rPr>
+        <w:t>android.permission.BIND_EUICC_SERVICE</w:t>
+      </w:r>
+      <w:r>
+        <w:t xml:space="preserve">; </w:t>
+      </w:r>
+      <w:r>
+        <w:t xml:space="preserve">inoltre, dovrebbe avere un filtro intent con le azioni </w:t>
+      </w:r>
+      <w:r>
+        <w:t xml:space="preserve">elencate sopra, la categoria </w:t>
+      </w:r>
+      <w:r>
+        <w:rPr>
+          <w:b/>
+          <w:bCs/>
+        </w:rPr>
+        <w:t>android.service.euicc.category.EUICC_UI</w:t>
+      </w:r>
+      <w:r>
+        <w:t xml:space="preserve"> e una priorità non nulla.</w:t>
+      </w:r>
+    </w:p>
+    <w:p>
+      <w:r>
+        <w:br/>
+      </w:r>
+      <w:r>
+        <w:rPr>
+          <w:b/>
+          <w:bCs/>
+        </w:rPr>
+        <w:t>EuiccCardManager</w:t>
+      </w:r>
+      <w:r>
+        <w:br/>
+      </w:r>
+      <w:r>
+        <w:t xml:space="preserve">È l’interfaccia per comunicare </w:t>
+      </w:r>
+      <w:r>
+        <w:t>col chip eSIM.</w:t>
+      </w:r>
+      <w:r>
+        <w:t xml:space="preserve"> Fornisce le funzioni ES10</w:t>
+      </w:r>
+      <w:r>
+        <w:rPr>
+          <w:vertAlign w:val="superscript"/>
+        </w:rPr>
+        <w:t>6</w:t>
+      </w:r>
+      <w:r>
+        <w:t xml:space="preserve"> e gestisce i comandi di richiesta/risposta APDU</w:t>
+      </w:r>
+      <w:r>
+        <w:rPr>
+          <w:vertAlign w:val="superscript"/>
+        </w:rPr>
+        <w:t>7</w:t>
+      </w:r>
+      <w:r>
+        <w:t xml:space="preserve"> di basso livello e l’analisi ASN.1.</w:t>
+      </w:r>
+      <w:r>
+        <w:t xml:space="preserve"> Può essere chiamata solo da app con privilegi di sistema.</w:t>
+      </w:r>
+    </w:p>
+    <w:p>
+      <w:r>
+        <w:drawing>
+          <wp:inline distT="0" distB="0" distL="0" distR="0" wp14:anchorId="347AB6BE" wp14:editId="655656D8">
+            <wp:extent cx="5032830" cy="1836420"/>
+            <wp:effectExtent l="0" t="0" r="0" b="0"/>
+            <wp:docPr id="10" name="Immagine 10" descr="Immagine che contiene diagramma&#10;&#10;Descrizione generata automaticamente"/>
+            <wp:cNvGraphicFramePr>
+              <a:graphicFrameLocks xmlns:a="http://schemas.openxmlformats.org/drawingml/2006/main" noChangeAspect="1"/>
+            </wp:cNvGraphicFramePr>
+            <a:graphic xmlns:a="http://schemas.openxmlformats.org/drawingml/2006/main">
+              <a:graphicData uri="http://schemas.openxmlformats.org/drawingml/2006/picture">
+                <pic:pic xmlns:pic="http://schemas.openxmlformats.org/drawingml/2006/picture">
+                  <pic:nvPicPr>
+                    <pic:cNvPr id="10" name="Immagine 10" descr="Immagine che contiene diagramma&#10;&#10;Descrizione generata automaticamente"/>
+                    <pic:cNvPicPr/>
+                  </pic:nvPicPr>
+                  <pic:blipFill>
+                    <a:blip r:embed="rId13"/>
+                    <a:stretch>
+                      <a:fillRect/>
+                    </a:stretch>
+                  </pic:blipFill>
+                  <pic:spPr>
+                    <a:xfrm>
+                      <a:off x="0" y="0"/>
+                      <a:ext cx="5035716" cy="1837473"/>
+                    </a:xfrm>
+                    <a:prstGeom prst="rect">
+                      <a:avLst/>
+                    </a:prstGeom>
+                  </pic:spPr>
+                </pic:pic>
+              </a:graphicData>
+            </a:graphic>
+          </wp:inline>
+        </w:drawing>
+      </w:r>
+    </w:p>
+    <w:p>
+      <w:r>
+        <w:t xml:space="preserve">Le API di EuiccCardManager, per essere utilizzate, richiedono che il chiamante </w:t>
+      </w:r>
+      <w:r>
+        <w:t>sia un LPA. Ciò significa che il chiamante deve estendere EuiccService</w:t>
+      </w:r>
+      <w:r>
+        <w:t xml:space="preserve"> ed essere dichiarato nel file Manifest, proprio come descritto precedentemente.</w:t>
+      </w:r>
+    </w:p>
+    <w:p/>
+    <w:p>
+      <w:pPr>
+        <w:rPr>
+          <w:i/>
+          <w:iCs/>
+          <w:color w:val="808080" w:themeColor="background1" w:themeShade="80"/>
+        </w:rPr>
+      </w:pPr>
+      <w:r>
+        <w:rPr>
+          <w:i/>
+          <w:iCs/>
+          <w:color w:val="808080" w:themeColor="background1" w:themeShade="80"/>
+          <w:vertAlign w:val="superscript"/>
+        </w:rPr>
+        <w:t>6</w:t>
+      </w:r>
+      <w:r>
+        <w:rPr>
+          <w:i/>
+          <w:iCs/>
+          <w:color w:val="808080" w:themeColor="background1" w:themeShade="80"/>
+          <w:vertAlign w:val="superscript"/>
+        </w:rPr>
+        <w:t xml:space="preserve"> </w:t>
+      </w:r>
+      <w:r>
+        <w:rPr>
+          <w:i/>
+          <w:iCs/>
+          <w:color w:val="808080" w:themeColor="background1" w:themeShade="80"/>
+        </w:rPr>
+        <w:t>ES10 (o ECMAScript 2019) è la decima versione dello standard ECMAScript per la programmazione in JavaScript.</w:t>
+      </w:r>
+    </w:p>
+    <w:p>
+      <w:pPr>
+        <w:rPr>
+          <w:i/>
+          <w:iCs/>
+          <w:color w:val="808080" w:themeColor="background1" w:themeShade="80"/>
+        </w:rPr>
+      </w:pPr>
+      <w:r>
+        <w:rPr>
+          <w:i/>
+          <w:iCs/>
+          <w:color w:val="808080" w:themeColor="background1" w:themeShade="80"/>
+          <w:vertAlign w:val="superscript"/>
+        </w:rPr>
+        <w:t>7</w:t>
+      </w:r>
+      <w:r>
+        <w:rPr>
+          <w:i/>
+          <w:iCs/>
+          <w:color w:val="808080" w:themeColor="background1" w:themeShade="80"/>
+          <w:vertAlign w:val="superscript"/>
+        </w:rPr>
+        <w:t xml:space="preserve"> </w:t>
+      </w:r>
+      <w:r>
+        <w:rPr>
+          <w:i/>
+          <w:iCs/>
+          <w:color w:val="808080" w:themeColor="background1" w:themeShade="80"/>
+        </w:rPr>
+        <w:t>I comandi APDU (Application Protocol Data Unit) costituiscono un protocollo di comunicazione standard</w:t>
+      </w:r>
+      <w:r>
+        <w:rPr>
+          <w:i/>
+          <w:iCs/>
+          <w:color w:val="808080" w:themeColor="background1" w:themeShade="80"/>
+        </w:rPr>
+        <w:t xml:space="preserve"> per l’invio di comandi da un lettore di smart card a una smart card (e.g. carta SIM) e per la ricezione di risposte.</w:t>
+      </w:r>
+    </w:p>
+    <w:p>
+      <w:r>
+        <w:lastRenderedPageBreak/>
+        <w:drawing>
+          <wp:inline distT="0" distB="0" distL="0" distR="0" wp14:anchorId="1AD5CD18" wp14:editId="31E0A3F5">
+            <wp:extent cx="6120130" cy="4284345"/>
+            <wp:effectExtent l="0" t="0" r="0" b="1905"/>
+            <wp:docPr id="12" name="Immagine 12" descr="Immagine che contiene testo&#10;&#10;Descrizione generata automaticamente"/>
+            <wp:cNvGraphicFramePr>
+              <a:graphicFrameLocks xmlns:a="http://schemas.openxmlformats.org/drawingml/2006/main" noChangeAspect="1"/>
+            </wp:cNvGraphicFramePr>
+            <a:graphic xmlns:a="http://schemas.openxmlformats.org/drawingml/2006/main">
+              <a:graphicData uri="http://schemas.openxmlformats.org/drawingml/2006/picture">
+                <pic:pic xmlns:pic="http://schemas.openxmlformats.org/drawingml/2006/picture">
+                  <pic:nvPicPr>
+                    <pic:cNvPr id="12" name="Immagine 12" descr="Immagine che contiene testo&#10;&#10;Descrizione generata automaticamente"/>
+                    <pic:cNvPicPr/>
+                  </pic:nvPicPr>
+                  <pic:blipFill>
+                    <a:blip r:embed="rId14"/>
+                    <a:stretch>
+                      <a:fillRect/>
+                    </a:stretch>
+                  </pic:blipFill>
+                  <pic:spPr>
+                    <a:xfrm>
+                      <a:off x="0" y="0"/>
+                      <a:ext cx="6120130" cy="4284345"/>
+                    </a:xfrm>
+                    <a:prstGeom prst="rect">
+                      <a:avLst/>
+                    </a:prstGeom>
+                  </pic:spPr>
+                </pic:pic>
+              </a:graphicData>
+            </a:graphic>
+          </wp:inline>
+        </w:drawing>
+      </w:r>
+    </w:p>
+    <w:p>
+      <w:r>
+        <w:t xml:space="preserve">-&gt; In particolare, </w:t>
+      </w:r>
+      <w:r>
+        <w:t>il metodo requestAllProfiles()</w:t>
+      </w:r>
+      <w:r>
+        <w:t xml:space="preserve"> recupera tutte le informazioni sui profili eSIM </w:t>
+      </w:r>
+      <w:r>
+        <w:rPr>
+          <w:u w:val="single"/>
+        </w:rPr>
+        <w:t>presenti sulla scheda eSIM.</w:t>
+      </w:r>
+    </w:p>
+    <w:p>
+      <w:r>
+        <w:t>Quando si utilizzano le API di EuiccCardManager, il chiamante (LPA)</w:t>
+      </w:r>
+      <w:r>
+        <w:t xml:space="preserve"> deve fornire un oggetto </w:t>
+      </w:r>
+      <w:r>
+        <w:rPr>
+          <w:b/>
+          <w:bCs/>
+        </w:rPr>
+        <w:t>Executor</w:t>
+      </w:r>
+      <w:r>
+        <w:t xml:space="preserve"> attraverso cui viene richiamato il callback</w:t>
+      </w:r>
+      <w:r>
+        <w:t>.</w:t>
+      </w:r>
+      <w:r>
+        <w:t xml:space="preserve"> L’Executor, di fatto, non è altro che un oggetto che ha la responsabilità di eseguire i task</w:t>
+      </w:r>
+      <w:r>
+        <w:t xml:space="preserve"> e, spesso e volentieri, </w:t>
+      </w:r>
+      <w:r>
+        <w:t>viene utilizzato</w:t>
+      </w:r>
+      <w:r>
+        <w:t xml:space="preserve"> al posto di creare esplicitamente nuovi thread.</w:t>
+      </w:r>
+    </w:p>
+    <w:p>
+      <w:r>
+        <w:drawing>
+          <wp:inline distT="0" distB="0" distL="0" distR="0" wp14:anchorId="270E1162" wp14:editId="4FB01FE1">
+            <wp:extent cx="6120130" cy="2961640"/>
+            <wp:effectExtent l="0" t="0" r="0" b="0"/>
+            <wp:docPr id="13" name="Immagine 13" descr="Immagine che contiene testo, Sito Web&#10;&#10;Descrizione generata automaticamente"/>
+            <wp:cNvGraphicFramePr>
+              <a:graphicFrameLocks xmlns:a="http://schemas.openxmlformats.org/drawingml/2006/main" noChangeAspect="1"/>
+            </wp:cNvGraphicFramePr>
+            <a:graphic xmlns:a="http://schemas.openxmlformats.org/drawingml/2006/main">
+              <a:graphicData uri="http://schemas.openxmlformats.org/drawingml/2006/picture">
+                <pic:pic xmlns:pic="http://schemas.openxmlformats.org/drawingml/2006/picture">
+                  <pic:nvPicPr>
+                    <pic:cNvPr id="13" name="Immagine 13" descr="Immagine che contiene testo, Sito Web&#10;&#10;Descrizione generata automaticamente"/>
+                    <pic:cNvPicPr/>
+                  </pic:nvPicPr>
+                  <pic:blipFill>
+                    <a:blip r:embed="rId15"/>
+                    <a:stretch>
+                      <a:fillRect/>
+                    </a:stretch>
+                  </pic:blipFill>
+                  <pic:spPr>
+                    <a:xfrm>
+                      <a:off x="0" y="0"/>
+                      <a:ext cx="6120130" cy="2961640"/>
+                    </a:xfrm>
+                    <a:prstGeom prst="rect">
+                      <a:avLst/>
+                    </a:prstGeom>
+                  </pic:spPr>
+                </pic:pic>
+              </a:graphicData>
+            </a:graphic>
+          </wp:inline>
+        </w:drawing>
+      </w:r>
+    </w:p>
+    <w:p>
+      <w:r>
+        <w:lastRenderedPageBreak/>
+        <w:drawing>
+          <wp:inline distT="0" distB="0" distL="0" distR="0" wp14:anchorId="024CFB54" wp14:editId="6AE75C57">
+            <wp:extent cx="6120130" cy="3063875"/>
+            <wp:effectExtent l="0" t="0" r="0" b="3175"/>
+            <wp:docPr id="14" name="Immagine 14" descr="Immagine che contiene Sito Web&#10;&#10;Descrizione generata automaticamente"/>
+            <wp:cNvGraphicFramePr>
+              <a:graphicFrameLocks xmlns:a="http://schemas.openxmlformats.org/drawingml/2006/main" noChangeAspect="1"/>
+            </wp:cNvGraphicFramePr>
+            <a:graphic xmlns:a="http://schemas.openxmlformats.org/drawingml/2006/main">
+              <a:graphicData uri="http://schemas.openxmlformats.org/drawingml/2006/picture">
+                <pic:pic xmlns:pic="http://schemas.openxmlformats.org/drawingml/2006/picture">
+                  <pic:nvPicPr>
+                    <pic:cNvPr id="14" name="Immagine 14" descr="Immagine che contiene Sito Web&#10;&#10;Descrizione generata automaticamente"/>
+                    <pic:cNvPicPr/>
+                  </pic:nvPicPr>
+                  <pic:blipFill>
+                    <a:blip r:embed="rId16"/>
+                    <a:stretch>
+                      <a:fillRect/>
+                    </a:stretch>
+                  </pic:blipFill>
+                  <pic:spPr>
+                    <a:xfrm>
+                      <a:off x="0" y="0"/>
+                      <a:ext cx="6120130" cy="3063875"/>
                     </a:xfrm>
                     <a:prstGeom prst="rect">
                       <a:avLst/>
@@ -1038,7 +2933,6 @@
   <w:style w:type="character" w:default="1" w:styleId="Carpredefinitoparagrafo">
     <w:name w:val="Default Paragraph Font"/>
     <w:uiPriority w:val="1"/>
-    <w:semiHidden/>
     <w:unhideWhenUsed/>
   </w:style>
   <w:style w:type="table" w:default="1" w:styleId="Tabellanormale">
@@ -1061,6 +2955,29 @@
     <w:uiPriority w:val="99"/>
     <w:semiHidden/>
     <w:unhideWhenUsed/>
+  </w:style>
+  <w:style w:type="character" w:styleId="Collegamentoipertestuale">
+    <w:name w:val="Hyperlink"/>
+    <w:basedOn w:val="Carpredefinitoparagrafo"/>
+    <w:uiPriority w:val="99"/>
+    <w:unhideWhenUsed/>
+    <w:rsid w:val="00092BB8"/>
+    <w:rPr>
+      <w:color w:val="0563C1" w:themeColor="hyperlink"/>
+      <w:u w:val="single"/>
+    </w:rPr>
+  </w:style>
+  <w:style w:type="character" w:styleId="Menzionenonrisolta">
+    <w:name w:val="Unresolved Mention"/>
+    <w:basedOn w:val="Carpredefinitoparagrafo"/>
+    <w:uiPriority w:val="99"/>
+    <w:semiHidden/>
+    <w:unhideWhenUsed/>
+    <w:rsid w:val="00092BB8"/>
+    <w:rPr>
+      <w:color w:val="605E5C"/>
+      <w:shd w:val="clear" w:color="auto" w:fill="E1DFDD"/>
+    </w:rPr>
   </w:style>
 </w:styles>
 </file>

</xml_diff>

<commit_message>
Letta la documentazione sull'implementazione dell'eSIM + provato a installare OpenEUICC-esim sul Pixel
</commit_message>
<xml_diff>
--- a/utilities/API-interf-eSIM.docx
+++ b/utilities/API-interf-eSIM.docx
@@ -155,6 +155,9 @@
     </w:p>
     <w:p>
       <w:r>
+        <w:rPr>
+          <w:noProof/>
+        </w:rPr>
         <w:drawing>
           <wp:inline distT="0" distB="0" distL="0" distR="0" wp14:anchorId="3FC94FA5" wp14:editId="290141D6">
             <wp:extent cx="2720576" cy="2034716"/>
@@ -248,7 +251,23 @@
           <w:iCs/>
           <w:color w:val="808080" w:themeColor="background1" w:themeShade="80"/>
         </w:rPr>
-        <w:t>. Può essere anche usato per il controllo dell’accesso alla rete e per la sicurezza dei dati degli abbonati.</w:t>
+        <w:t>. Può essere anche usat</w:t>
+      </w:r>
+      <w:r>
+        <w:rPr>
+          <w:i/>
+          <w:iCs/>
+          <w:color w:val="808080" w:themeColor="background1" w:themeShade="80"/>
+        </w:rPr>
+        <w:t>a</w:t>
+      </w:r>
+      <w:r>
+        <w:rPr>
+          <w:i/>
+          <w:iCs/>
+          <w:color w:val="808080" w:themeColor="background1" w:themeShade="80"/>
+        </w:rPr>
+        <w:t xml:space="preserve"> per il controllo dell’accesso alla rete e per la sicurezza dei dati degli abbonati.</w:t>
       </w:r>
     </w:p>
     <w:p>
@@ -865,13 +884,7 @@
         <w:t xml:space="preserve"> DownloadableSubscription</w:t>
       </w:r>
       <w:r>
-        <w:t xml:space="preserve"> consente di ottenere appunto un oggetto di tipo </w:t>
-      </w:r>
-      <w:r>
-        <w:t>DownloadableSubscription</w:t>
-      </w:r>
-      <w:r>
-        <w:t xml:space="preserve"> a partire da un codice di attivazione.</w:t>
+        <w:t xml:space="preserve"> consente di ottenere appunto un oggetto di tipo DownloadableSubscription a partire da un codice di attivazione.</w:t>
       </w:r>
       <w:r>
         <w:br/>
@@ -906,10 +919,7 @@
         <w:t xml:space="preserve"> un’oggetto </w:t>
       </w:r>
       <w:r>
-        <w:t>PendingIntent</w:t>
-      </w:r>
-      <w:r>
-        <w:t xml:space="preserve"> che rappresenta </w:t>
+        <w:t xml:space="preserve">PendingIntent che rappresenta </w:t>
       </w:r>
       <w:r>
         <w:t xml:space="preserve">(e richiede l’esecuzione di) </w:t>
@@ -1015,6 +1025,9 @@
     </w:p>
     <w:p>
       <w:r>
+        <w:rPr>
+          <w:noProof/>
+        </w:rPr>
         <w:drawing>
           <wp:inline distT="0" distB="0" distL="0" distR="0" wp14:anchorId="02A33D21" wp14:editId="11009CAF">
             <wp:extent cx="6120130" cy="4724400"/>
@@ -1145,6 +1158,9 @@
     </w:p>
     <w:p>
       <w:r>
+        <w:rPr>
+          <w:noProof/>
+        </w:rPr>
         <w:drawing>
           <wp:inline distT="0" distB="0" distL="0" distR="0" wp14:anchorId="6470A0EE" wp14:editId="5F2AB99F">
             <wp:extent cx="6120130" cy="1240790"/>
@@ -1184,6 +1200,9 @@
     </w:p>
     <w:p>
       <w:r>
+        <w:rPr>
+          <w:noProof/>
+        </w:rPr>
         <w:lastRenderedPageBreak/>
         <w:drawing>
           <wp:inline distT="0" distB="0" distL="0" distR="0" wp14:anchorId="5BE0BA67" wp14:editId="6B912903">
@@ -1296,6 +1315,9 @@
         <w:t>1) L’operatore firma l’APK dell’app dell’operatore</w:t>
       </w:r>
       <w:r>
+        <w:t xml:space="preserve"> (= carrier app)</w:t>
+      </w:r>
+      <w:r>
         <w:t>; lo strumento apksigner allega il certificato a chiave pubblica all’APK.</w:t>
       </w:r>
       <w:r>
@@ -1514,13 +1536,7 @@
         <w:tab/>
       </w:r>
       <w:r>
-        <w:t xml:space="preserve">- </w:t>
-      </w:r>
-      <w:r>
-        <w:t>IRadio HAL v1.</w:t>
-      </w:r>
-      <w:r>
-        <w:t>2</w:t>
+        <w:t>- IRadio HAL v1.2</w:t>
       </w:r>
       <w:r>
         <w:rPr>
@@ -1549,19 +1565,7 @@
       </w:r>
       <w:r>
         <w:tab/>
-        <w:t xml:space="preserve">- </w:t>
-      </w:r>
-      <w:r>
-        <w:t>IRadio</w:t>
-      </w:r>
-      <w:r>
-        <w:t>Config</w:t>
-      </w:r>
-      <w:r>
-        <w:t xml:space="preserve"> HAL v1.</w:t>
-      </w:r>
-      <w:r>
-        <w:t>0</w:t>
+        <w:t>- IRadioConfig HAL v1.0</w:t>
       </w:r>
       <w:r>
         <w:rPr>
@@ -1710,7 +1714,7 @@
           <w:b/>
           <w:bCs/>
         </w:rPr>
-        <w:t>Manifest</w:t>
+        <w:t>AndroidManifest.xml</w:t>
       </w:r>
       <w:r>
         <w:t>, che è un file XML</w:t>
@@ -1736,6 +1740,7 @@
         <w:rPr>
           <w:b/>
           <w:bCs/>
+          <w:noProof/>
         </w:rPr>
         <w:drawing>
           <wp:inline distT="0" distB="0" distL="0" distR="0" wp14:anchorId="5F5F9E38" wp14:editId="0FE999C3">
@@ -1932,15 +1937,7 @@
           <w:iCs/>
           <w:color w:val="808080" w:themeColor="background1" w:themeShade="80"/>
         </w:rPr>
-        <w:t xml:space="preserve">omponente di livello Hardware Abstraction Layer di Android che </w:t>
-      </w:r>
-      <w:r>
-        <w:rPr>
-          <w:i/>
-          <w:iCs/>
-          <w:color w:val="808080" w:themeColor="background1" w:themeShade="80"/>
-        </w:rPr>
-        <w:t>estende</w:t>
+        <w:t>omponente di livello Hardware Abstraction Layer di Android che estende</w:t>
       </w:r>
       <w:r>
         <w:rPr>
@@ -2061,7 +2058,13 @@
       </w:r>
       <w:r>
         <w:br/>
-        <w:t>Per implementare la LUI, è necessario fornire nel file Manifest un’attività per le seguenti azioni:</w:t>
+        <w:t xml:space="preserve">Per implementare la LUI, è necessario fornire nel file </w:t>
+      </w:r>
+      <w:r>
+        <w:t>AndroidManifest.xml</w:t>
+      </w:r>
+      <w:r>
+        <w:t xml:space="preserve"> un’attività per le seguenti azioni:</w:t>
       </w:r>
       <w:r>
         <w:br/>
@@ -2094,6 +2097,9 @@
     </w:p>
     <w:p>
       <w:r>
+        <w:rPr>
+          <w:noProof/>
+        </w:rPr>
         <w:drawing>
           <wp:inline distT="0" distB="0" distL="0" distR="0" wp14:anchorId="521C69A1" wp14:editId="7BA56848">
             <wp:extent cx="6120130" cy="1859280"/>
@@ -2142,10 +2148,7 @@
         <w:t>l’</w:t>
       </w:r>
       <w:r>
-        <w:t xml:space="preserve">attività </w:t>
-      </w:r>
-      <w:r>
-        <w:t xml:space="preserve">deve richiedere l’autorizzazione di sistema </w:t>
+        <w:t xml:space="preserve">attività deve richiedere l’autorizzazione di sistema </w:t>
       </w:r>
       <w:r>
         <w:rPr>
@@ -2221,6 +2224,9 @@
     </w:p>
     <w:p>
       <w:r>
+        <w:rPr>
+          <w:noProof/>
+        </w:rPr>
         <w:drawing>
           <wp:inline distT="0" distB="0" distL="0" distR="0" wp14:anchorId="347AB6BE" wp14:editId="655656D8">
             <wp:extent cx="5032830" cy="1836420"/>
@@ -2266,7 +2272,13 @@
         <w:t>sia un LPA. Ciò significa che il chiamante deve estendere EuiccService</w:t>
       </w:r>
       <w:r>
-        <w:t xml:space="preserve"> ed essere dichiarato nel file Manifest, proprio come descritto precedentemente.</w:t>
+        <w:t xml:space="preserve"> ed essere dichiarato nel file </w:t>
+      </w:r>
+      <w:r>
+        <w:t>AndroidManifest.xml</w:t>
+      </w:r>
+      <w:r>
+        <w:t>, proprio come descritto precedentemente.</w:t>
       </w:r>
     </w:p>
     <w:p/>
@@ -2350,6 +2362,9 @@
     </w:p>
     <w:p>
       <w:r>
+        <w:rPr>
+          <w:noProof/>
+        </w:rPr>
         <w:lastRenderedPageBreak/>
         <w:drawing>
           <wp:inline distT="0" distB="0" distL="0" distR="0" wp14:anchorId="1AD5CD18" wp14:editId="31E0A3F5">
@@ -2440,6 +2455,9 @@
     </w:p>
     <w:p>
       <w:r>
+        <w:rPr>
+          <w:noProof/>
+        </w:rPr>
         <w:drawing>
           <wp:inline distT="0" distB="0" distL="0" distR="0" wp14:anchorId="270E1162" wp14:editId="4FB01FE1">
             <wp:extent cx="6120130" cy="2961640"/>
@@ -2479,6 +2497,9 @@
     </w:p>
     <w:p>
       <w:r>
+        <w:rPr>
+          <w:noProof/>
+        </w:rPr>
         <w:lastRenderedPageBreak/>
         <w:drawing>
           <wp:inline distT="0" distB="0" distL="0" distR="0" wp14:anchorId="024CFB54" wp14:editId="6AE75C57">
@@ -2515,6 +2536,2062 @@
             </a:graphic>
           </wp:inline>
         </w:drawing>
+      </w:r>
+    </w:p>
+    <w:p>
+      <w:pPr>
+        <w:spacing w:line="259" w:lineRule="auto"/>
+      </w:pPr>
+      <w:r>
+        <w:br w:type="page"/>
+      </w:r>
+    </w:p>
+    <w:p>
+      <w:pPr>
+        <w:rPr>
+          <w:b/>
+          <w:bCs/>
+          <w:sz w:val="28"/>
+          <w:szCs w:val="28"/>
+        </w:rPr>
+      </w:pPr>
+      <w:r>
+        <w:rPr>
+          <w:b/>
+          <w:bCs/>
+          <w:sz w:val="28"/>
+          <w:szCs w:val="28"/>
+        </w:rPr>
+        <w:lastRenderedPageBreak/>
+        <w:t>ATTIVAZIONE DI UN PROFILO</w:t>
+      </w:r>
+      <w:r>
+        <w:rPr>
+          <w:b/>
+          <w:bCs/>
+          <w:sz w:val="28"/>
+          <w:szCs w:val="28"/>
+        </w:rPr>
+        <w:t xml:space="preserve"> eSIM CON UN’APP DELL’OPERATORE</w:t>
+      </w:r>
+    </w:p>
+    <w:p>
+      <w:r>
+        <w:rPr>
+          <w:b/>
+          <w:bCs/>
+        </w:rPr>
+        <w:t>Introduzione</w:t>
+      </w:r>
+      <w:r>
+        <w:br/>
+      </w:r>
+      <w:r>
+        <w:t>Utilizzando</w:t>
+      </w:r>
+      <w:r>
+        <w:t xml:space="preserve"> un’app dell’operatore, è possibile attivare SIM e </w:t>
+      </w:r>
+      <w:r>
+        <w:t xml:space="preserve">scaricare i profili chiamando </w:t>
+      </w:r>
+      <w:r>
+        <w:t>direttamente</w:t>
+      </w:r>
+      <w:r>
+        <w:t xml:space="preserve"> downloadSubscription o fornendo un codice di attivazione all’LPA.</w:t>
+      </w:r>
+      <w:r>
+        <w:t xml:space="preserve"> Quando un’app dell’operatore scarica</w:t>
+      </w:r>
+      <w:r>
+        <w:t xml:space="preserve"> un profilo tramite downoladSubscription</w:t>
+      </w:r>
+      <w:r>
+        <w:t xml:space="preserve">, </w:t>
+      </w:r>
+      <w:r>
+        <w:t xml:space="preserve">può gestire il profilo stesso tramite un tag di metadati </w:t>
+      </w:r>
+      <w:r>
+        <w:rPr>
+          <w:b/>
+          <w:bCs/>
+        </w:rPr>
+        <w:t>BF76</w:t>
+      </w:r>
+      <w:r>
+        <w:rPr>
+          <w:vertAlign w:val="superscript"/>
+        </w:rPr>
+        <w:t>8</w:t>
+      </w:r>
+      <w:r>
+        <w:t xml:space="preserve"> che </w:t>
+      </w:r>
+      <w:r>
+        <w:t>contiene</w:t>
+      </w:r>
+      <w:r>
+        <w:t xml:space="preserve"> informazioni sulla configurazione del profilo</w:t>
+      </w:r>
+      <w:r>
+        <w:t xml:space="preserve"> (e.g. l’identificatore del profilo, il tipo di autenticazione supportata</w:t>
+      </w:r>
+      <w:r>
+        <w:t>, la configurazione della sicurezza</w:t>
+      </w:r>
+      <w:r>
+        <w:t xml:space="preserve"> e la configurazione delle funzionalità di roaming</w:t>
+      </w:r>
+      <w:r>
+        <w:t>)</w:t>
+      </w:r>
+      <w:r>
+        <w:t xml:space="preserve"> e, in particolare, codifica le regole dei privilegi dell’operatore </w:t>
+      </w:r>
+      <w:r>
+        <w:t>per il profilo:</w:t>
+      </w:r>
+    </w:p>
+    <w:p>
+      <w:r>
+        <w:drawing>
+          <wp:inline distT="0" distB="0" distL="0" distR="0" wp14:anchorId="097BEEC7" wp14:editId="6FF863AD">
+            <wp:extent cx="2989243" cy="2438400"/>
+            <wp:effectExtent l="0" t="0" r="1905" b="0"/>
+            <wp:docPr id="11" name="Immagine 11" descr="Immagine che contiene testo&#10;&#10;Descrizione generata automaticamente"/>
+            <wp:cNvGraphicFramePr>
+              <a:graphicFrameLocks xmlns:a="http://schemas.openxmlformats.org/drawingml/2006/main" noChangeAspect="1"/>
+            </wp:cNvGraphicFramePr>
+            <a:graphic xmlns:a="http://schemas.openxmlformats.org/drawingml/2006/main">
+              <a:graphicData uri="http://schemas.openxmlformats.org/drawingml/2006/picture">
+                <pic:pic xmlns:pic="http://schemas.openxmlformats.org/drawingml/2006/picture">
+                  <pic:nvPicPr>
+                    <pic:cNvPr id="11" name="Immagine 11" descr="Immagine che contiene testo&#10;&#10;Descrizione generata automaticamente"/>
+                    <pic:cNvPicPr/>
+                  </pic:nvPicPr>
+                  <pic:blipFill>
+                    <a:blip r:embed="rId17"/>
+                    <a:stretch>
+                      <a:fillRect/>
+                    </a:stretch>
+                  </pic:blipFill>
+                  <pic:spPr>
+                    <a:xfrm>
+                      <a:off x="0" y="0"/>
+                      <a:ext cx="2998166" cy="2445679"/>
+                    </a:xfrm>
+                    <a:prstGeom prst="rect">
+                      <a:avLst/>
+                    </a:prstGeom>
+                  </pic:spPr>
+                </pic:pic>
+              </a:graphicData>
+            </a:graphic>
+          </wp:inline>
+        </w:drawing>
+      </w:r>
+    </w:p>
+    <w:p>
+      <w:r>
+        <w:t>Se un profilo</w:t>
+      </w:r>
+      <w:r>
+        <w:t xml:space="preserve"> non ha un tag BF76 o se il suo tag BF76 non corrisponde alla firma dell’app dell’operatore chiamante, il download viene rifiutato.</w:t>
+      </w:r>
+    </w:p>
+    <w:p>
+      <w:r>
+        <w:br/>
+      </w:r>
+      <w:r>
+        <w:rPr>
+          <w:b/>
+          <w:bCs/>
+        </w:rPr>
+        <w:t>Attivazione dell’eSIM utilizzando un codice di attivazione</w:t>
+      </w:r>
+      <w:r>
+        <w:br/>
+        <w:t xml:space="preserve">Quando si </w:t>
+      </w:r>
+      <w:r>
+        <w:t>vuole utilizzare</w:t>
+      </w:r>
+      <w:r>
+        <w:t xml:space="preserve"> un codice di attivazione per attivare un profilo eSIM, l’LPA </w:t>
+      </w:r>
+      <w:r>
+        <w:t>lo recupera dall’app dell’operatore e scarica il profilo</w:t>
+      </w:r>
+      <w:r>
+        <w:t>. In t</w:t>
+      </w:r>
+      <w:r>
+        <w:t xml:space="preserve">al caso, l’LPA può controllare </w:t>
+      </w:r>
+      <w:r>
+        <w:t>l’intero flusso dell’interfaccia utente, il che vuol dire che non viene visualizzata alcuna interfaccia</w:t>
+      </w:r>
+      <w:r>
+        <w:t xml:space="preserve"> utente dell’app dell’operatore</w:t>
+      </w:r>
+      <w:r>
+        <w:t>. Questo approccio ingora il controllo del tag BF76</w:t>
+      </w:r>
+      <w:r>
+        <w:t xml:space="preserve"> e gli operatori di rete non devono implementare l’intero flusso dell’interfaccia utente di attivazione eSIM.</w:t>
+      </w:r>
+    </w:p>
+    <w:p>
+      <w:r>
+        <w:br/>
+      </w:r>
+      <w:r>
+        <w:rPr>
+          <w:b/>
+          <w:bCs/>
+        </w:rPr>
+        <w:t>Defi</w:t>
+      </w:r>
+      <w:r>
+        <w:rPr>
+          <w:b/>
+          <w:bCs/>
+        </w:rPr>
+        <w:t>nizione del servizio di provisioning eUICC del vettore</w:t>
+      </w:r>
+      <w:r>
+        <w:rPr>
+          <w:b/>
+          <w:bCs/>
+        </w:rPr>
+        <w:br/>
+      </w:r>
+      <w:r>
+        <w:t xml:space="preserve">L’app LPA e l’operatore comunicano tramite due interfacce </w:t>
+      </w:r>
+      <w:r>
+        <w:rPr>
+          <w:b/>
+          <w:bCs/>
+        </w:rPr>
+        <w:t>AIDL</w:t>
+      </w:r>
+      <w:r>
+        <w:rPr>
+          <w:vertAlign w:val="superscript"/>
+        </w:rPr>
+        <w:t>9</w:t>
+      </w:r>
+      <w:r>
+        <w:t>:</w:t>
+      </w:r>
+      <w:r>
+        <w:t xml:space="preserve"> </w:t>
+      </w:r>
+      <w:r>
+        <w:rPr>
+          <w:b/>
+          <w:bCs/>
+        </w:rPr>
+        <w:t>IcarrierEuiccProvisioningService</w:t>
+      </w:r>
+      <w:r>
+        <w:t xml:space="preserve"> e </w:t>
+      </w:r>
+      <w:r>
+        <w:rPr>
+          <w:b/>
+          <w:bCs/>
+        </w:rPr>
+        <w:t>I</w:t>
+      </w:r>
+      <w:r>
+        <w:rPr>
+          <w:b/>
+          <w:bCs/>
+        </w:rPr>
+        <w:t>g</w:t>
+      </w:r>
+      <w:r>
+        <w:rPr>
+          <w:b/>
+          <w:bCs/>
+        </w:rPr>
+        <w:t>etActivation</w:t>
+      </w:r>
+      <w:r>
+        <w:rPr>
+          <w:b/>
+          <w:bCs/>
+        </w:rPr>
+        <w:t>Code</w:t>
+      </w:r>
+      <w:r>
+        <w:rPr>
+          <w:b/>
+          <w:bCs/>
+        </w:rPr>
+        <w:t>Callback</w:t>
+      </w:r>
+      <w:r>
+        <w:t>. In particolare:</w:t>
+      </w:r>
+      <w:r>
+        <w:br/>
+        <w:t xml:space="preserve">- </w:t>
+      </w:r>
+      <w:r>
+        <w:t>L’app dell’operatore deve implementare un’interfaccia</w:t>
+      </w:r>
+      <w:r>
+        <w:t xml:space="preserve"> </w:t>
+      </w:r>
+      <w:r>
+        <w:t>IcarrierEuiccProvisioningService</w:t>
+      </w:r>
+      <w:r>
+        <w:t xml:space="preserve"> ed esporla nella relativa dichiarazione </w:t>
+      </w:r>
+      <w:r>
+        <w:t>AndroidManifest.xml</w:t>
+      </w:r>
+      <w:r>
+        <w:t xml:space="preserve"> (vedere pagina seguente).</w:t>
+      </w:r>
+      <w:r>
+        <w:br/>
+        <w:t xml:space="preserve">- </w:t>
+      </w:r>
+      <w:r>
+        <w:t>L’LPA deve eseguire</w:t>
+      </w:r>
+      <w:r>
+        <w:t xml:space="preserve"> il binding </w:t>
+      </w:r>
+      <w:r>
+        <w:t>a IcarrierEuiccProvisioningService e implementare I</w:t>
+      </w:r>
+      <w:r>
+        <w:t>g</w:t>
+      </w:r>
+      <w:r>
+        <w:t>etActivationCodeCallback</w:t>
+      </w:r>
+      <w:r>
+        <w:t>.</w:t>
+      </w:r>
+    </w:p>
+    <w:p>
+      <w:r>
+        <w:t xml:space="preserve">Per ulteriori informazioni su come implementare un’interfaccia AIDL, consulta </w:t>
+      </w:r>
+      <w:hyperlink r:id="rId18" w:anchor="Defining" w:history="1">
+        <w:r>
+          <w:rPr>
+            <w:rStyle w:val="Collegamentoipertestuale"/>
+          </w:rPr>
+          <w:t>Android Interface Definition Language (AIDL)  |  Android Developers</w:t>
+        </w:r>
+      </w:hyperlink>
+      <w:r>
+        <w:t>.</w:t>
+      </w:r>
+    </w:p>
+    <w:p/>
+    <w:p>
+      <w:pPr>
+        <w:rPr>
+          <w:i/>
+          <w:iCs/>
+          <w:color w:val="808080" w:themeColor="background1" w:themeShade="80"/>
+        </w:rPr>
+      </w:pPr>
+      <w:r>
+        <w:rPr>
+          <w:i/>
+          <w:iCs/>
+          <w:color w:val="808080" w:themeColor="background1" w:themeShade="80"/>
+          <w:vertAlign w:val="superscript"/>
+        </w:rPr>
+        <w:t>8</w:t>
+      </w:r>
+      <w:r>
+        <w:rPr>
+          <w:i/>
+          <w:iCs/>
+          <w:color w:val="808080" w:themeColor="background1" w:themeShade="80"/>
+          <w:vertAlign w:val="superscript"/>
+        </w:rPr>
+        <w:t xml:space="preserve"> </w:t>
+      </w:r>
+      <w:r>
+        <w:rPr>
+          <w:i/>
+          <w:iCs/>
+          <w:color w:val="808080" w:themeColor="background1" w:themeShade="80"/>
+        </w:rPr>
+        <w:t>Il tag BF76</w:t>
+      </w:r>
+      <w:r>
+        <w:rPr>
+          <w:i/>
+          <w:iCs/>
+          <w:color w:val="808080" w:themeColor="background1" w:themeShade="80"/>
+        </w:rPr>
+        <w:t xml:space="preserve"> deve essere supportato dal sistema operativo eUICC e da SM-DP+.</w:t>
+      </w:r>
+    </w:p>
+    <w:p>
+      <w:pPr>
+        <w:rPr>
+          <w:i/>
+          <w:iCs/>
+          <w:color w:val="808080" w:themeColor="background1" w:themeShade="80"/>
+        </w:rPr>
+      </w:pPr>
+      <w:r>
+        <w:rPr>
+          <w:i/>
+          <w:iCs/>
+          <w:color w:val="808080" w:themeColor="background1" w:themeShade="80"/>
+          <w:vertAlign w:val="superscript"/>
+        </w:rPr>
+        <w:t>9</w:t>
+      </w:r>
+      <w:r>
+        <w:rPr>
+          <w:i/>
+          <w:iCs/>
+          <w:color w:val="808080" w:themeColor="background1" w:themeShade="80"/>
+          <w:vertAlign w:val="superscript"/>
+        </w:rPr>
+        <w:t xml:space="preserve"> </w:t>
+      </w:r>
+      <w:r>
+        <w:rPr>
+          <w:i/>
+          <w:iCs/>
+          <w:color w:val="808080" w:themeColor="background1" w:themeShade="80"/>
+        </w:rPr>
+        <w:t>Un’interfaccia AIDL (Android Interface Definition Language) è un’interfaccia che definisce un set di metodi che possono essere utilizzati per comunicare tra processi su piattaforma Android.</w:t>
+      </w:r>
+    </w:p>
+    <w:p>
+      <w:pPr>
+        <w:rPr>
+          <w:i/>
+          <w:iCs/>
+          <w:color w:val="808080" w:themeColor="background1" w:themeShade="80"/>
+        </w:rPr>
+      </w:pPr>
+      <w:r>
+        <w:lastRenderedPageBreak/>
+        <w:drawing>
+          <wp:inline distT="0" distB="0" distL="0" distR="0" wp14:anchorId="19005BE1" wp14:editId="70F6CDC0">
+            <wp:extent cx="6120130" cy="2613025"/>
+            <wp:effectExtent l="0" t="0" r="0" b="0"/>
+            <wp:docPr id="15" name="Immagine 15" descr="Immagine che contiene testo&#10;&#10;Descrizione generata automaticamente"/>
+            <wp:cNvGraphicFramePr>
+              <a:graphicFrameLocks xmlns:a="http://schemas.openxmlformats.org/drawingml/2006/main" noChangeAspect="1"/>
+            </wp:cNvGraphicFramePr>
+            <a:graphic xmlns:a="http://schemas.openxmlformats.org/drawingml/2006/main">
+              <a:graphicData uri="http://schemas.openxmlformats.org/drawingml/2006/picture">
+                <pic:pic xmlns:pic="http://schemas.openxmlformats.org/drawingml/2006/picture">
+                  <pic:nvPicPr>
+                    <pic:cNvPr id="15" name="Immagine 15" descr="Immagine che contiene testo&#10;&#10;Descrizione generata automaticamente"/>
+                    <pic:cNvPicPr/>
+                  </pic:nvPicPr>
+                  <pic:blipFill>
+                    <a:blip r:embed="rId19"/>
+                    <a:stretch>
+                      <a:fillRect/>
+                    </a:stretch>
+                  </pic:blipFill>
+                  <pic:spPr>
+                    <a:xfrm>
+                      <a:off x="0" y="0"/>
+                      <a:ext cx="6120130" cy="2613025"/>
+                    </a:xfrm>
+                    <a:prstGeom prst="rect">
+                      <a:avLst/>
+                    </a:prstGeom>
+                  </pic:spPr>
+                </pic:pic>
+              </a:graphicData>
+            </a:graphic>
+          </wp:inline>
+        </w:drawing>
+      </w:r>
+      <w:r>
+        <w:br/>
+      </w:r>
+      <w:r>
+        <w:rPr>
+          <w:i/>
+          <w:iCs/>
+          <w:color w:val="808080" w:themeColor="background1" w:themeShade="80"/>
+        </w:rPr>
+        <w:t xml:space="preserve">Prototipo della dichiarazione </w:t>
+      </w:r>
+      <w:r>
+        <w:rPr>
+          <w:i/>
+          <w:iCs/>
+          <w:color w:val="808080" w:themeColor="background1" w:themeShade="80"/>
+        </w:rPr>
+        <w:t>AndroidManifest.xml</w:t>
+      </w:r>
+      <w:r>
+        <w:rPr>
+          <w:i/>
+          <w:iCs/>
+          <w:color w:val="808080" w:themeColor="background1" w:themeShade="80"/>
+        </w:rPr>
+        <w:t xml:space="preserve"> in cui deve essere esposta l’interfaccia</w:t>
+      </w:r>
+      <w:r>
+        <w:t xml:space="preserve"> </w:t>
+      </w:r>
+      <w:r>
+        <w:rPr>
+          <w:i/>
+          <w:iCs/>
+          <w:color w:val="808080" w:themeColor="background1" w:themeShade="80"/>
+        </w:rPr>
+        <w:t>IcarrierEuiccProvisioningService</w:t>
+      </w:r>
+      <w:r>
+        <w:rPr>
+          <w:i/>
+          <w:iCs/>
+          <w:color w:val="808080" w:themeColor="background1" w:themeShade="80"/>
+        </w:rPr>
+        <w:t>.</w:t>
+      </w:r>
+    </w:p>
+    <w:p>
+      <w:pPr>
+        <w:rPr>
+          <w:i/>
+          <w:iCs/>
+          <w:color w:val="808080" w:themeColor="background1" w:themeShade="80"/>
+        </w:rPr>
+      </w:pPr>
+    </w:p>
+    <w:p>
+      <w:pPr>
+        <w:rPr>
+          <w:i/>
+          <w:iCs/>
+          <w:color w:val="808080" w:themeColor="background1" w:themeShade="80"/>
+        </w:rPr>
+      </w:pPr>
+    </w:p>
+    <w:p>
+      <w:pPr>
+        <w:rPr>
+          <w:i/>
+          <w:iCs/>
+          <w:color w:val="808080" w:themeColor="background1" w:themeShade="80"/>
+        </w:rPr>
+      </w:pPr>
+    </w:p>
+    <w:p>
+      <w:pPr>
+        <w:rPr>
+          <w:i/>
+          <w:iCs/>
+          <w:color w:val="808080" w:themeColor="background1" w:themeShade="80"/>
+        </w:rPr>
+      </w:pPr>
+    </w:p>
+    <w:p>
+      <w:r>
+        <w:rPr>
+          <w:noProof/>
+        </w:rPr>
+        <mc:AlternateContent>
+          <mc:Choice Requires="wps">
+            <w:drawing>
+              <wp:anchor distT="0" distB="0" distL="114300" distR="114300" simplePos="0" relativeHeight="251663360" behindDoc="0" locked="0" layoutInCell="1" allowOverlap="1" wp14:anchorId="59470B27" wp14:editId="1D8E4630">
+                <wp:simplePos x="0" y="0"/>
+                <wp:positionH relativeFrom="column">
+                  <wp:posOffset>5916930</wp:posOffset>
+                </wp:positionH>
+                <wp:positionV relativeFrom="paragraph">
+                  <wp:posOffset>2562225</wp:posOffset>
+                </wp:positionV>
+                <wp:extent cx="601980" cy="434340"/>
+                <wp:effectExtent l="0" t="0" r="26670" b="22860"/>
+                <wp:wrapNone/>
+                <wp:docPr id="19" name="Rettangolo 19"/>
+                <wp:cNvGraphicFramePr/>
+                <a:graphic xmlns:a="http://schemas.openxmlformats.org/drawingml/2006/main">
+                  <a:graphicData uri="http://schemas.microsoft.com/office/word/2010/wordprocessingShape">
+                    <wps:wsp>
+                      <wps:cNvSpPr/>
+                      <wps:spPr>
+                        <a:xfrm>
+                          <a:off x="0" y="0"/>
+                          <a:ext cx="601980" cy="434340"/>
+                        </a:xfrm>
+                        <a:prstGeom prst="rect">
+                          <a:avLst/>
+                        </a:prstGeom>
+                        <a:solidFill>
+                          <a:schemeClr val="bg1"/>
+                        </a:solidFill>
+                        <a:ln>
+                          <a:solidFill>
+                            <a:schemeClr val="tx1"/>
+                          </a:solidFill>
+                        </a:ln>
+                      </wps:spPr>
+                      <wps:style>
+                        <a:lnRef idx="2">
+                          <a:schemeClr val="accent1">
+                            <a:shade val="50000"/>
+                          </a:schemeClr>
+                        </a:lnRef>
+                        <a:fillRef idx="1">
+                          <a:schemeClr val="accent1"/>
+                        </a:fillRef>
+                        <a:effectRef idx="0">
+                          <a:schemeClr val="accent1"/>
+                        </a:effectRef>
+                        <a:fontRef idx="minor">
+                          <a:schemeClr val="lt1"/>
+                        </a:fontRef>
+                      </wps:style>
+                      <wps:txbx>
+                        <w:txbxContent>
+                          <w:p>
+                            <w:pPr>
+                              <w:jc w:val="center"/>
+                              <w:rPr>
+                                <w:color w:val="000000" w:themeColor="text1"/>
+                              </w:rPr>
+                            </w:pPr>
+                            <w:r>
+                              <w:rPr>
+                                <w:color w:val="000000" w:themeColor="text1"/>
+                              </w:rPr>
+                              <w:t>before</w:t>
+                            </w:r>
+                          </w:p>
+                        </w:txbxContent>
+                      </wps:txbx>
+                      <wps:bodyPr rot="0" spcFirstLastPara="0" vertOverflow="overflow" horzOverflow="overflow" vert="horz" wrap="square" lIns="91440" tIns="45720" rIns="91440" bIns="45720" numCol="1" spcCol="0" rtlCol="0" fromWordArt="0" anchor="ctr" anchorCtr="0" forceAA="0" compatLnSpc="1">
+                        <a:prstTxWarp prst="textNoShape">
+                          <a:avLst/>
+                        </a:prstTxWarp>
+                        <a:noAutofit/>
+                      </wps:bodyPr>
+                    </wps:wsp>
+                  </a:graphicData>
+                </a:graphic>
+                <wp14:sizeRelH relativeFrom="margin">
+                  <wp14:pctWidth>0</wp14:pctWidth>
+                </wp14:sizeRelH>
+                <wp14:sizeRelV relativeFrom="margin">
+                  <wp14:pctHeight>0</wp14:pctHeight>
+                </wp14:sizeRelV>
+              </wp:anchor>
+            </w:drawing>
+          </mc:Choice>
+          <mc:Fallback>
+            <w:pict>
+              <v:rect w14:anchorId="59470B27" id="Rettangolo 19" o:spid="_x0000_s1026" style="position:absolute;margin-left:465.9pt;margin-top:201.75pt;width:47.4pt;height:34.2pt;z-index:251663360;visibility:visible;mso-wrap-style:square;mso-width-percent:0;mso-height-percent:0;mso-wrap-distance-left:9pt;mso-wrap-distance-top:0;mso-wrap-distance-right:9pt;mso-wrap-distance-bottom:0;mso-position-horizontal:absolute;mso-position-horizontal-relative:text;mso-position-vertical:absolute;mso-position-vertical-relative:text;mso-width-percent:0;mso-height-percent:0;mso-width-relative:margin;mso-height-relative:margin;v-text-anchor:middle" o:gfxdata="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" fillcolor="white [3212]" strokecolor="black [3213]" strokeweight="1pt">
+                <v:textbox>
+                  <w:txbxContent>
+                    <w:p>
+                      <w:pPr>
+                        <w:jc w:val="center"/>
+                        <w:rPr>
+                          <w:color w:val="000000" w:themeColor="text1"/>
+                        </w:rPr>
+                      </w:pPr>
+                      <w:r>
+                        <w:rPr>
+                          <w:color w:val="000000" w:themeColor="text1"/>
+                        </w:rPr>
+                        <w:t>before</w:t>
+                      </w:r>
+                    </w:p>
+                  </w:txbxContent>
+                </v:textbox>
+              </v:rect>
+            </w:pict>
+          </mc:Fallback>
+        </mc:AlternateContent>
+      </w:r>
+      <w:r>
+        <w:rPr>
+          <w:noProof/>
+        </w:rPr>
+        <mc:AlternateContent>
+          <mc:Choice Requires="wps">
+            <w:drawing>
+              <wp:anchor distT="0" distB="0" distL="114300" distR="114300" simplePos="0" relativeHeight="251661312" behindDoc="0" locked="0" layoutInCell="1" allowOverlap="1" wp14:anchorId="1EE071CE" wp14:editId="1964FA6E">
+                <wp:simplePos x="0" y="0"/>
+                <wp:positionH relativeFrom="column">
+                  <wp:posOffset>5916930</wp:posOffset>
+                </wp:positionH>
+                <wp:positionV relativeFrom="paragraph">
+                  <wp:posOffset>2097405</wp:posOffset>
+                </wp:positionV>
+                <wp:extent cx="601980" cy="434340"/>
+                <wp:effectExtent l="0" t="0" r="26670" b="22860"/>
+                <wp:wrapNone/>
+                <wp:docPr id="18" name="Rettangolo 18"/>
+                <wp:cNvGraphicFramePr/>
+                <a:graphic xmlns:a="http://schemas.openxmlformats.org/drawingml/2006/main">
+                  <a:graphicData uri="http://schemas.microsoft.com/office/word/2010/wordprocessingShape">
+                    <wps:wsp>
+                      <wps:cNvSpPr/>
+                      <wps:spPr>
+                        <a:xfrm>
+                          <a:off x="0" y="0"/>
+                          <a:ext cx="601980" cy="434340"/>
+                        </a:xfrm>
+                        <a:prstGeom prst="rect">
+                          <a:avLst/>
+                        </a:prstGeom>
+                        <a:solidFill>
+                          <a:schemeClr val="bg1"/>
+                        </a:solidFill>
+                        <a:ln>
+                          <a:solidFill>
+                            <a:schemeClr val="tx1"/>
+                          </a:solidFill>
+                        </a:ln>
+                      </wps:spPr>
+                      <wps:style>
+                        <a:lnRef idx="2">
+                          <a:schemeClr val="accent1">
+                            <a:shade val="50000"/>
+                          </a:schemeClr>
+                        </a:lnRef>
+                        <a:fillRef idx="1">
+                          <a:schemeClr val="accent1"/>
+                        </a:fillRef>
+                        <a:effectRef idx="0">
+                          <a:schemeClr val="accent1"/>
+                        </a:effectRef>
+                        <a:fontRef idx="minor">
+                          <a:schemeClr val="lt1"/>
+                        </a:fontRef>
+                      </wps:style>
+                      <wps:txbx>
+                        <w:txbxContent>
+                          <w:p>
+                            <w:pPr>
+                              <w:jc w:val="center"/>
+                              <w:rPr>
+                                <w:color w:val="000000" w:themeColor="text1"/>
+                              </w:rPr>
+                            </w:pPr>
+                            <w:r>
+                              <w:rPr>
+                                <w:color w:val="000000" w:themeColor="text1"/>
+                              </w:rPr>
+                              <w:t>pass in</w:t>
+                            </w:r>
+                          </w:p>
+                        </w:txbxContent>
+                      </wps:txbx>
+                      <wps:bodyPr rot="0" spcFirstLastPara="0" vertOverflow="overflow" horzOverflow="overflow" vert="horz" wrap="square" lIns="91440" tIns="45720" rIns="91440" bIns="45720" numCol="1" spcCol="0" rtlCol="0" fromWordArt="0" anchor="ctr" anchorCtr="0" forceAA="0" compatLnSpc="1">
+                        <a:prstTxWarp prst="textNoShape">
+                          <a:avLst/>
+                        </a:prstTxWarp>
+                        <a:noAutofit/>
+                      </wps:bodyPr>
+                    </wps:wsp>
+                  </a:graphicData>
+                </a:graphic>
+                <wp14:sizeRelH relativeFrom="margin">
+                  <wp14:pctWidth>0</wp14:pctWidth>
+                </wp14:sizeRelH>
+                <wp14:sizeRelV relativeFrom="margin">
+                  <wp14:pctHeight>0</wp14:pctHeight>
+                </wp14:sizeRelV>
+              </wp:anchor>
+            </w:drawing>
+          </mc:Choice>
+          <mc:Fallback>
+            <w:pict>
+              <v:rect w14:anchorId="1EE071CE" id="Rettangolo 18" o:spid="_x0000_s1027" style="position:absolute;margin-left:465.9pt;margin-top:165.15pt;width:47.4pt;height:34.2pt;z-index:251661312;visibility:visible;mso-wrap-style:square;mso-width-percent:0;mso-height-percent:0;mso-wrap-distance-left:9pt;mso-wrap-distance-top:0;mso-wrap-distance-right:9pt;mso-wrap-distance-bottom:0;mso-position-horizontal:absolute;mso-position-horizontal-relative:text;mso-position-vertical:absolute;mso-position-vertical-relative:text;mso-width-percent:0;mso-height-percent:0;mso-width-relative:margin;mso-height-relative:margin;v-text-anchor:middle" o:gfxdata="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" fillcolor="white [3212]" strokecolor="black [3213]" strokeweight="1pt">
+                <v:textbox>
+                  <w:txbxContent>
+                    <w:p>
+                      <w:pPr>
+                        <w:jc w:val="center"/>
+                        <w:rPr>
+                          <w:color w:val="000000" w:themeColor="text1"/>
+                        </w:rPr>
+                      </w:pPr>
+                      <w:r>
+                        <w:rPr>
+                          <w:color w:val="000000" w:themeColor="text1"/>
+                        </w:rPr>
+                        <w:t>pass in</w:t>
+                      </w:r>
+                    </w:p>
+                  </w:txbxContent>
+                </v:textbox>
+              </v:rect>
+            </w:pict>
+          </mc:Fallback>
+        </mc:AlternateContent>
+      </w:r>
+      <w:r>
+        <w:rPr>
+          <w:noProof/>
+        </w:rPr>
+        <mc:AlternateContent>
+          <mc:Choice Requires="wps">
+            <w:drawing>
+              <wp:anchor distT="0" distB="0" distL="114300" distR="114300" simplePos="0" relativeHeight="251659264" behindDoc="0" locked="0" layoutInCell="1" allowOverlap="1" wp14:anchorId="0914D6E3" wp14:editId="62D23C6A">
+                <wp:simplePos x="0" y="0"/>
+                <wp:positionH relativeFrom="column">
+                  <wp:posOffset>5916930</wp:posOffset>
+                </wp:positionH>
+                <wp:positionV relativeFrom="paragraph">
+                  <wp:posOffset>1533525</wp:posOffset>
+                </wp:positionV>
+                <wp:extent cx="601980" cy="434340"/>
+                <wp:effectExtent l="0" t="0" r="26670" b="22860"/>
+                <wp:wrapNone/>
+                <wp:docPr id="17" name="Rettangolo 17"/>
+                <wp:cNvGraphicFramePr/>
+                <a:graphic xmlns:a="http://schemas.openxmlformats.org/drawingml/2006/main">
+                  <a:graphicData uri="http://schemas.microsoft.com/office/word/2010/wordprocessingShape">
+                    <wps:wsp>
+                      <wps:cNvSpPr/>
+                      <wps:spPr>
+                        <a:xfrm>
+                          <a:off x="0" y="0"/>
+                          <a:ext cx="601980" cy="434340"/>
+                        </a:xfrm>
+                        <a:prstGeom prst="rect">
+                          <a:avLst/>
+                        </a:prstGeom>
+                        <a:solidFill>
+                          <a:schemeClr val="bg1"/>
+                        </a:solidFill>
+                        <a:ln>
+                          <a:solidFill>
+                            <a:schemeClr val="tx1"/>
+                          </a:solidFill>
+                        </a:ln>
+                      </wps:spPr>
+                      <wps:style>
+                        <a:lnRef idx="2">
+                          <a:schemeClr val="accent1">
+                            <a:shade val="50000"/>
+                          </a:schemeClr>
+                        </a:lnRef>
+                        <a:fillRef idx="1">
+                          <a:schemeClr val="accent1"/>
+                        </a:fillRef>
+                        <a:effectRef idx="0">
+                          <a:schemeClr val="accent1"/>
+                        </a:effectRef>
+                        <a:fontRef idx="minor">
+                          <a:schemeClr val="lt1"/>
+                        </a:fontRef>
+                      </wps:style>
+                      <wps:txbx>
+                        <w:txbxContent>
+                          <w:p>
+                            <w:pPr>
+                              <w:jc w:val="center"/>
+                              <w:rPr>
+                                <w:color w:val="000000" w:themeColor="text1"/>
+                              </w:rPr>
+                            </w:pPr>
+                            <w:r>
+                              <w:rPr>
+                                <w:color w:val="000000" w:themeColor="text1"/>
+                              </w:rPr>
+                              <w:t>pass in</w:t>
+                            </w:r>
+                          </w:p>
+                        </w:txbxContent>
+                      </wps:txbx>
+                      <wps:bodyPr rot="0" spcFirstLastPara="0" vertOverflow="overflow" horzOverflow="overflow" vert="horz" wrap="square" lIns="91440" tIns="45720" rIns="91440" bIns="45720" numCol="1" spcCol="0" rtlCol="0" fromWordArt="0" anchor="ctr" anchorCtr="0" forceAA="0" compatLnSpc="1">
+                        <a:prstTxWarp prst="textNoShape">
+                          <a:avLst/>
+                        </a:prstTxWarp>
+                        <a:noAutofit/>
+                      </wps:bodyPr>
+                    </wps:wsp>
+                  </a:graphicData>
+                </a:graphic>
+                <wp14:sizeRelH relativeFrom="margin">
+                  <wp14:pctWidth>0</wp14:pctWidth>
+                </wp14:sizeRelH>
+                <wp14:sizeRelV relativeFrom="margin">
+                  <wp14:pctHeight>0</wp14:pctHeight>
+                </wp14:sizeRelV>
+              </wp:anchor>
+            </w:drawing>
+          </mc:Choice>
+          <mc:Fallback>
+            <w:pict>
+              <v:rect w14:anchorId="0914D6E3" id="Rettangolo 17" o:spid="_x0000_s1028" style="position:absolute;margin-left:465.9pt;margin-top:120.75pt;width:47.4pt;height:34.2pt;z-index:251659264;visibility:visible;mso-wrap-style:square;mso-width-percent:0;mso-height-percent:0;mso-wrap-distance-left:9pt;mso-wrap-distance-top:0;mso-wrap-distance-right:9pt;mso-wrap-distance-bottom:0;mso-position-horizontal:absolute;mso-position-horizontal-relative:text;mso-position-vertical:absolute;mso-position-vertical-relative:text;mso-width-percent:0;mso-height-percent:0;mso-width-relative:margin;mso-height-relative:margin;v-text-anchor:middle" o:gfxdata="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" fillcolor="white [3212]" strokecolor="black [3213]" strokeweight="1pt">
+                <v:textbox>
+                  <w:txbxContent>
+                    <w:p>
+                      <w:pPr>
+                        <w:jc w:val="center"/>
+                        <w:rPr>
+                          <w:color w:val="000000" w:themeColor="text1"/>
+                        </w:rPr>
+                      </w:pPr>
+                      <w:r>
+                        <w:rPr>
+                          <w:color w:val="000000" w:themeColor="text1"/>
+                        </w:rPr>
+                        <w:t>pass in</w:t>
+                      </w:r>
+                    </w:p>
+                  </w:txbxContent>
+                </v:textbox>
+              </v:rect>
+            </w:pict>
+          </mc:Fallback>
+        </mc:AlternateContent>
+      </w:r>
+      <w:r>
+        <w:drawing>
+          <wp:inline distT="0" distB="0" distL="0" distR="0" wp14:anchorId="4A9B2205" wp14:editId="445C04DB">
+            <wp:extent cx="6120130" cy="3696335"/>
+            <wp:effectExtent l="0" t="0" r="0" b="0"/>
+            <wp:docPr id="16" name="Immagine 16" descr="Immagine che contiene testo&#10;&#10;Descrizione generata automaticamente"/>
+            <wp:cNvGraphicFramePr>
+              <a:graphicFrameLocks xmlns:a="http://schemas.openxmlformats.org/drawingml/2006/main" noChangeAspect="1"/>
+            </wp:cNvGraphicFramePr>
+            <a:graphic xmlns:a="http://schemas.openxmlformats.org/drawingml/2006/main">
+              <a:graphicData uri="http://schemas.openxmlformats.org/drawingml/2006/picture">
+                <pic:pic xmlns:pic="http://schemas.openxmlformats.org/drawingml/2006/picture">
+                  <pic:nvPicPr>
+                    <pic:cNvPr id="16" name="Immagine 16" descr="Immagine che contiene testo&#10;&#10;Descrizione generata automaticamente"/>
+                    <pic:cNvPicPr/>
+                  </pic:nvPicPr>
+                  <pic:blipFill>
+                    <a:blip r:embed="rId20"/>
+                    <a:stretch>
+                      <a:fillRect/>
+                    </a:stretch>
+                  </pic:blipFill>
+                  <pic:spPr>
+                    <a:xfrm>
+                      <a:off x="0" y="0"/>
+                      <a:ext cx="6120130" cy="3696335"/>
+                    </a:xfrm>
+                    <a:prstGeom prst="rect">
+                      <a:avLst/>
+                    </a:prstGeom>
+                  </pic:spPr>
+                </pic:pic>
+              </a:graphicData>
+            </a:graphic>
+          </wp:inline>
+        </w:drawing>
+      </w:r>
+    </w:p>
+    <w:p>
+      <w:r>
+        <w:lastRenderedPageBreak/>
+        <w:drawing>
+          <wp:inline distT="0" distB="0" distL="0" distR="0" wp14:anchorId="6FB9D31C" wp14:editId="657E3A21">
+            <wp:extent cx="5587946" cy="2400300"/>
+            <wp:effectExtent l="0" t="0" r="0" b="0"/>
+            <wp:docPr id="20" name="Immagine 20" descr="Immagine che contiene testo&#10;&#10;Descrizione generata automaticamente"/>
+            <wp:cNvGraphicFramePr>
+              <a:graphicFrameLocks xmlns:a="http://schemas.openxmlformats.org/drawingml/2006/main" noChangeAspect="1"/>
+            </wp:cNvGraphicFramePr>
+            <a:graphic xmlns:a="http://schemas.openxmlformats.org/drawingml/2006/main">
+              <a:graphicData uri="http://schemas.openxmlformats.org/drawingml/2006/picture">
+                <pic:pic xmlns:pic="http://schemas.openxmlformats.org/drawingml/2006/picture">
+                  <pic:nvPicPr>
+                    <pic:cNvPr id="20" name="Immagine 20" descr="Immagine che contiene testo&#10;&#10;Descrizione generata automaticamente"/>
+                    <pic:cNvPicPr/>
+                  </pic:nvPicPr>
+                  <pic:blipFill>
+                    <a:blip r:embed="rId21"/>
+                    <a:stretch>
+                      <a:fillRect/>
+                    </a:stretch>
+                  </pic:blipFill>
+                  <pic:spPr>
+                    <a:xfrm>
+                      <a:off x="0" y="0"/>
+                      <a:ext cx="5619522" cy="2413864"/>
+                    </a:xfrm>
+                    <a:prstGeom prst="rect">
+                      <a:avLst/>
+                    </a:prstGeom>
+                  </pic:spPr>
+                </pic:pic>
+              </a:graphicData>
+            </a:graphic>
+          </wp:inline>
+        </w:drawing>
+      </w:r>
+    </w:p>
+    <w:p>
+      <w:r>
+        <w:rPr>
+          <w:u w:val="single"/>
+        </w:rPr>
+        <w:t>Esempio di implementazione LPA:</w:t>
+      </w:r>
+      <w:r>
+        <w:br/>
+        <w:t xml:space="preserve">Per eseguire il binding all’implementazione </w:t>
+      </w:r>
+      <w:r>
+        <w:t>IcarrierEuiccProvisioningService</w:t>
+      </w:r>
+      <w:r>
+        <w:t xml:space="preserve"> dell’app dell’operatore, l’LPA deve </w:t>
+      </w:r>
+      <w:r>
+        <w:t>copiare</w:t>
+      </w:r>
+      <w:r>
+        <w:t xml:space="preserve"> sia </w:t>
+      </w:r>
+      <w:r>
+        <w:t>IcarrierEuiccProvisioningService</w:t>
+      </w:r>
+      <w:r>
+        <w:t xml:space="preserve">.aidl che </w:t>
+      </w:r>
+      <w:r>
+        <w:t>IgetActivationCodeCallback</w:t>
+      </w:r>
+      <w:r>
+        <w:t>.aidl nel progetto</w:t>
+      </w:r>
+      <w:r>
+        <w:t xml:space="preserve"> e deve implementare </w:t>
+      </w:r>
+      <w:r>
+        <w:rPr>
+          <w:b/>
+          <w:bCs/>
+        </w:rPr>
+        <w:t>ServiceConnection</w:t>
+      </w:r>
+      <w:r>
+        <w:t>, che è una c</w:t>
+      </w:r>
+      <w:r>
+        <w:t xml:space="preserve">lasse che serve per stabilire una connessione </w:t>
+      </w:r>
+      <w:r>
+        <w:t>tra il client (nel nostro caso l’LPA</w:t>
+      </w:r>
+      <w:r>
+        <w:t>) e il servizio (nel nostro caso l’</w:t>
+      </w:r>
+      <w:r>
+        <w:t>app dell’operatore)</w:t>
+      </w:r>
+      <w:r>
+        <w:t xml:space="preserve"> e che</w:t>
+      </w:r>
+      <w:r>
+        <w:t xml:space="preserve"> consente al client di inviare comandi al servizio e ricevere dati da esso. Questa classe contiene</w:t>
+      </w:r>
+      <w:r>
+        <w:t xml:space="preserve"> due metodi principali: </w:t>
+      </w:r>
+      <w:r>
+        <w:rPr>
+          <w:b/>
+          <w:bCs/>
+        </w:rPr>
+        <w:t>onServiceConnected()</w:t>
+      </w:r>
+      <w:r>
+        <w:t xml:space="preserve"> e </w:t>
+      </w:r>
+      <w:r>
+        <w:rPr>
+          <w:b/>
+          <w:bCs/>
+        </w:rPr>
+        <w:t>onServiceDisconnected()</w:t>
+      </w:r>
+      <w:r>
+        <w:t>: il primo viene chiamato quando la connessione al servizio è stata stabilita con successo, mentre il secondo viene chiamato</w:t>
+      </w:r>
+      <w:r>
+        <w:t xml:space="preserve"> quando la connessione al servizio viene interrotta in modo inaspettato.</w:t>
+      </w:r>
+    </w:p>
+    <w:p>
+      <w:r>
+        <w:drawing>
+          <wp:inline distT="0" distB="0" distL="0" distR="0" wp14:anchorId="35845C34" wp14:editId="7AFEC125">
+            <wp:extent cx="5839817" cy="952500"/>
+            <wp:effectExtent l="0" t="0" r="8890" b="0"/>
+            <wp:docPr id="21" name="Immagine 21"/>
+            <wp:cNvGraphicFramePr>
+              <a:graphicFrameLocks xmlns:a="http://schemas.openxmlformats.org/drawingml/2006/main" noChangeAspect="1"/>
+            </wp:cNvGraphicFramePr>
+            <a:graphic xmlns:a="http://schemas.openxmlformats.org/drawingml/2006/main">
+              <a:graphicData uri="http://schemas.openxmlformats.org/drawingml/2006/picture">
+                <pic:pic xmlns:pic="http://schemas.openxmlformats.org/drawingml/2006/picture">
+                  <pic:nvPicPr>
+                    <pic:cNvPr id="1" name=""/>
+                    <pic:cNvPicPr/>
+                  </pic:nvPicPr>
+                  <pic:blipFill>
+                    <a:blip r:embed="rId22"/>
+                    <a:stretch>
+                      <a:fillRect/>
+                    </a:stretch>
+                  </pic:blipFill>
+                  <pic:spPr>
+                    <a:xfrm>
+                      <a:off x="0" y="0"/>
+                      <a:ext cx="5898208" cy="962024"/>
+                    </a:xfrm>
+                    <a:prstGeom prst="rect">
+                      <a:avLst/>
+                    </a:prstGeom>
+                  </pic:spPr>
+                </pic:pic>
+              </a:graphicData>
+            </a:graphic>
+          </wp:inline>
+        </w:drawing>
+      </w:r>
+    </w:p>
+    <w:p>
+      <w:r>
+        <w:t xml:space="preserve">Dopo l’associazione all’implementazione IcarrierEuiccProvisioningService dell’app dell’operatore, l’LPA chiama </w:t>
+      </w:r>
+      <w:r>
+        <w:t>getActivationCode o getActivationCodeForEid</w:t>
+      </w:r>
+      <w:r>
+        <w:t xml:space="preserve"> per ottenere il codice di attivazione dell’app dell’operatore</w:t>
+      </w:r>
+      <w:r>
+        <w:t>. La differenza tra getactivationCode</w:t>
+      </w:r>
+      <w:r>
+        <w:t xml:space="preserve"> e getActivationCodeForEid è che </w:t>
+      </w:r>
+      <w:r>
+        <w:t>quest’ultimo</w:t>
+      </w:r>
+      <w:r>
+        <w:t xml:space="preserve"> consente a un operatore di preassociare un profilo all’EID del dispositivo prima che inizi il processo di download.</w:t>
+      </w:r>
+    </w:p>
+    <w:p>
+      <w:r>
+        <w:drawing>
+          <wp:inline distT="0" distB="0" distL="0" distR="0" wp14:anchorId="5F9787A2" wp14:editId="5364905D">
+            <wp:extent cx="5676900" cy="2919142"/>
+            <wp:effectExtent l="0" t="0" r="0" b="0"/>
+            <wp:docPr id="22" name="Immagine 22" descr="Immagine che contiene testo&#10;&#10;Descrizione generata automaticamente"/>
+            <wp:cNvGraphicFramePr>
+              <a:graphicFrameLocks xmlns:a="http://schemas.openxmlformats.org/drawingml/2006/main" noChangeAspect="1"/>
+            </wp:cNvGraphicFramePr>
+            <a:graphic xmlns:a="http://schemas.openxmlformats.org/drawingml/2006/main">
+              <a:graphicData uri="http://schemas.openxmlformats.org/drawingml/2006/picture">
+                <pic:pic xmlns:pic="http://schemas.openxmlformats.org/drawingml/2006/picture">
+                  <pic:nvPicPr>
+                    <pic:cNvPr id="22" name="Immagine 22" descr="Immagine che contiene testo&#10;&#10;Descrizione generata automaticamente"/>
+                    <pic:cNvPicPr/>
+                  </pic:nvPicPr>
+                  <pic:blipFill>
+                    <a:blip r:embed="rId23"/>
+                    <a:stretch>
+                      <a:fillRect/>
+                    </a:stretch>
+                  </pic:blipFill>
+                  <pic:spPr>
+                    <a:xfrm>
+                      <a:off x="0" y="0"/>
+                      <a:ext cx="5704970" cy="2933576"/>
+                    </a:xfrm>
+                    <a:prstGeom prst="rect">
+                      <a:avLst/>
+                    </a:prstGeom>
+                  </pic:spPr>
+                </pic:pic>
+              </a:graphicData>
+            </a:graphic>
+          </wp:inline>
+        </w:drawing>
+      </w:r>
+    </w:p>
+    <w:p>
+      <w:r>
+        <w:rPr>
+          <w:u w:val="single"/>
+        </w:rPr>
+        <w:lastRenderedPageBreak/>
+        <w:t xml:space="preserve">Esempio di implementazione </w:t>
+      </w:r>
+      <w:r>
+        <w:rPr>
+          <w:u w:val="single"/>
+        </w:rPr>
+        <w:t>per l’app dell’operatore:</w:t>
+      </w:r>
+      <w:r>
+        <w:br/>
+      </w:r>
+      <w:r>
+        <w:t>Affinché l’LPA</w:t>
+      </w:r>
+      <w:r>
+        <w:t xml:space="preserve"> si colleghi all’app dell’operatore, quest’ultima </w:t>
+      </w:r>
+      <w:r>
+        <w:t>deve copiare sia IcarrierEuiccProvisioningService.aidl che</w:t>
+      </w:r>
+      <w:r>
+        <w:t xml:space="preserve"> </w:t>
+      </w:r>
+      <w:r>
+        <w:t>IgetActivationCodeCallback.aidl</w:t>
+      </w:r>
+      <w:r>
+        <w:t xml:space="preserve"> nel progetto</w:t>
+      </w:r>
+      <w:r>
+        <w:t xml:space="preserve"> e dichiarare il servizio </w:t>
+      </w:r>
+      <w:r>
+        <w:t>IcarrierEuiccProvisioningService</w:t>
+      </w:r>
+      <w:r>
+        <w:t xml:space="preserve"> nel file </w:t>
+      </w:r>
+      <w:r>
+        <w:t>Android</w:t>
+      </w:r>
+      <w:r>
+        <w:t>Manifest.xml</w:t>
+      </w:r>
+      <w:r>
+        <w:t>.</w:t>
+      </w:r>
+      <w:r>
+        <w:t xml:space="preserve"> Il servizio deve richiedere l’autorizzazione di sistema </w:t>
+      </w:r>
+      <w:r>
+        <w:rPr>
+          <w:b/>
+          <w:bCs/>
+        </w:rPr>
+        <w:t>android.permission</w:t>
+      </w:r>
+      <w:r>
+        <w:rPr>
+          <w:b/>
+          <w:bCs/>
+        </w:rPr>
+        <w:t>.WRITE_EMBEDDED_SUBSCRIPTIONS</w:t>
+      </w:r>
+      <w:r>
+        <w:t xml:space="preserve"> per garantire che solo LPA possa collegarsi a esso.</w:t>
+      </w:r>
+      <w:r>
+        <w:br/>
+        <w:t>Il servizio delle includere anche un intent-filter</w:t>
+      </w:r>
+      <w:r>
+        <w:t xml:space="preserve"> con l’azione </w:t>
+      </w:r>
+      <w:r>
+        <w:rPr>
+          <w:b/>
+          <w:bCs/>
+        </w:rPr>
+        <w:t>android.service.euicc.action.BIND_CARRIER_PROVISIONING_SERVICE</w:t>
+      </w:r>
+      <w:r>
+        <w:t>.</w:t>
+      </w:r>
+    </w:p>
+    <w:p>
+      <w:r>
+        <w:drawing>
+          <wp:inline distT="0" distB="0" distL="0" distR="0" wp14:anchorId="67DC6979" wp14:editId="5CF99A30">
+            <wp:extent cx="6120130" cy="2720340"/>
+            <wp:effectExtent l="0" t="0" r="0" b="3810"/>
+            <wp:docPr id="24" name="Immagine 24" descr="Immagine che contiene testo&#10;&#10;Descrizione generata automaticamente"/>
+            <wp:cNvGraphicFramePr>
+              <a:graphicFrameLocks xmlns:a="http://schemas.openxmlformats.org/drawingml/2006/main" noChangeAspect="1"/>
+            </wp:cNvGraphicFramePr>
+            <a:graphic xmlns:a="http://schemas.openxmlformats.org/drawingml/2006/main">
+              <a:graphicData uri="http://schemas.openxmlformats.org/drawingml/2006/picture">
+                <pic:pic xmlns:pic="http://schemas.openxmlformats.org/drawingml/2006/picture">
+                  <pic:nvPicPr>
+                    <pic:cNvPr id="24" name="Immagine 24" descr="Immagine che contiene testo&#10;&#10;Descrizione generata automaticamente"/>
+                    <pic:cNvPicPr/>
+                  </pic:nvPicPr>
+                  <pic:blipFill>
+                    <a:blip r:embed="rId24"/>
+                    <a:stretch>
+                      <a:fillRect/>
+                    </a:stretch>
+                  </pic:blipFill>
+                  <pic:spPr>
+                    <a:xfrm>
+                      <a:off x="0" y="0"/>
+                      <a:ext cx="6120130" cy="2720340"/>
+                    </a:xfrm>
+                    <a:prstGeom prst="rect">
+                      <a:avLst/>
+                    </a:prstGeom>
+                  </pic:spPr>
+                </pic:pic>
+              </a:graphicData>
+            </a:graphic>
+          </wp:inline>
+        </w:drawing>
+      </w:r>
+    </w:p>
+    <w:p>
+      <w:r>
+        <w:t>Per implementare il servizio dell’app dell’operatore</w:t>
+      </w:r>
+      <w:r>
+        <w:t xml:space="preserve">, bisogna creare un servizio, estendere la classe </w:t>
+      </w:r>
+      <w:r>
+        <w:rPr>
+          <w:b/>
+          <w:bCs/>
+        </w:rPr>
+        <w:t>Stub</w:t>
+      </w:r>
+      <w:r>
+        <w:t xml:space="preserve"> e implementare i metodi getActivationCode e getActivationCodeForEid</w:t>
+      </w:r>
+      <w:r>
+        <w:t>. L’LPA può quindi chiamare entrambi i metodi per recuperare il codice di attivazione del profilo. L’app dell’operatore dovrebbe rispondere chiamando</w:t>
+      </w:r>
+      <w:r>
+        <w:t xml:space="preserve"> </w:t>
+      </w:r>
+      <w:r>
+        <w:t>IgetActivationCodeCallback</w:t>
+      </w:r>
+      <w:r>
+        <w:t>.onSuccess col codice di attivazione se il codice è stato recuperato correttamente dal server dell’operatore</w:t>
+      </w:r>
+      <w:r>
+        <w:t xml:space="preserve">. In caso di esito negativo, l’app dell’operatore dovrebbe rispondere con </w:t>
+      </w:r>
+      <w:r>
+        <w:t>IgetActivationCodeCallback</w:t>
+      </w:r>
+      <w:r>
+        <w:t>.onFailure.</w:t>
+      </w:r>
+    </w:p>
+    <w:p>
+      <w:r>
+        <w:t xml:space="preserve">Di seguito è </w:t>
+      </w:r>
+      <w:r>
+        <w:t xml:space="preserve">riportato uno sketch dell’implementazione della classe </w:t>
+      </w:r>
+      <w:r>
+        <w:rPr>
+          <w:b/>
+          <w:bCs/>
+        </w:rPr>
+        <w:t>CarrierEuiccProvisioningService.java</w:t>
+      </w:r>
+      <w:r>
+        <w:t>:</w:t>
+      </w:r>
+    </w:p>
+    <w:p>
+      <w:pPr>
+        <w:tabs>
+          <w:tab w:val="left" w:pos="916"/>
+          <w:tab w:val="left" w:pos="1832"/>
+          <w:tab w:val="left" w:pos="2748"/>
+          <w:tab w:val="left" w:pos="3664"/>
+          <w:tab w:val="left" w:pos="4580"/>
+          <w:tab w:val="left" w:pos="5496"/>
+          <w:tab w:val="left" w:pos="6412"/>
+          <w:tab w:val="left" w:pos="7328"/>
+          <w:tab w:val="left" w:pos="8244"/>
+          <w:tab w:val="left" w:pos="9160"/>
+          <w:tab w:val="left" w:pos="10076"/>
+          <w:tab w:val="left" w:pos="10992"/>
+          <w:tab w:val="left" w:pos="11908"/>
+          <w:tab w:val="left" w:pos="12824"/>
+          <w:tab w:val="left" w:pos="13740"/>
+          <w:tab w:val="left" w:pos="14656"/>
+        </w:tabs>
+        <w:spacing w:after="0" w:line="240" w:lineRule="auto"/>
+        <w:rPr>
+          <w:rFonts w:ascii="var(--devsite-code-font-family)" w:eastAsia="Times New Roman" w:hAnsi="var(--devsite-code-font-family)" w:cs="Courier New"/>
+          <w:sz w:val="20"/>
+          <w:szCs w:val="20"/>
+          <w:lang w:eastAsia="it-IT"/>
+        </w:rPr>
+      </w:pPr>
+      <w:r>
+        <w:rPr>
+          <w:rFonts w:ascii="var(--devsite-code-font-family)" w:eastAsia="Times New Roman" w:hAnsi="var(--devsite-code-font-family)" w:cs="Courier New"/>
+          <w:sz w:val="20"/>
+          <w:szCs w:val="20"/>
+          <w:lang w:val="en-US" w:eastAsia="it-IT"/>
+        </w:rPr>
+        <w:t>import android.service.euicc.ICarrierEuiccProvisioningService;</w:t>
+      </w:r>
+      <w:r>
+        <w:rPr>
+          <w:rFonts w:ascii="var(--devsite-code-font-family)" w:eastAsia="Times New Roman" w:hAnsi="var(--devsite-code-font-family)" w:cs="Courier New"/>
+          <w:sz w:val="20"/>
+          <w:szCs w:val="20"/>
+          <w:lang w:val="en-US" w:eastAsia="it-IT"/>
+        </w:rPr>
+        <w:br/>
+        <w:t>import android.service.euicc.ICarrierEuiccProvisioningService.Stub;</w:t>
+      </w:r>
+      <w:r>
+        <w:rPr>
+          <w:rFonts w:ascii="var(--devsite-code-font-family)" w:eastAsia="Times New Roman" w:hAnsi="var(--devsite-code-font-family)" w:cs="Courier New"/>
+          <w:sz w:val="20"/>
+          <w:szCs w:val="20"/>
+          <w:lang w:val="en-US" w:eastAsia="it-IT"/>
+        </w:rPr>
+        <w:br/>
+        <w:t>import android.service.euicc.IGetActivationCodeCallback;</w:t>
+      </w:r>
+      <w:r>
+        <w:rPr>
+          <w:rFonts w:ascii="var(--devsite-code-font-family)" w:eastAsia="Times New Roman" w:hAnsi="var(--devsite-code-font-family)" w:cs="Courier New"/>
+          <w:sz w:val="20"/>
+          <w:szCs w:val="20"/>
+          <w:lang w:val="en-US" w:eastAsia="it-IT"/>
+        </w:rPr>
+        <w:br/>
+      </w:r>
+      <w:r>
+        <w:rPr>
+          <w:rFonts w:ascii="var(--devsite-code-font-family)" w:eastAsia="Times New Roman" w:hAnsi="var(--devsite-code-font-family)" w:cs="Courier New"/>
+          <w:sz w:val="20"/>
+          <w:szCs w:val="20"/>
+          <w:lang w:val="en-US" w:eastAsia="it-IT"/>
+        </w:rPr>
+        <w:br/>
+        <w:t>public class CarrierEuiccProvisioningService extends Service {</w:t>
+      </w:r>
+      <w:r>
+        <w:rPr>
+          <w:rFonts w:ascii="var(--devsite-code-font-family)" w:eastAsia="Times New Roman" w:hAnsi="var(--devsite-code-font-family)" w:cs="Courier New"/>
+          <w:sz w:val="20"/>
+          <w:szCs w:val="20"/>
+          <w:lang w:val="en-US" w:eastAsia="it-IT"/>
+        </w:rPr>
+        <w:br/>
+        <w:t>    private final ICarrierEuiccProvisioningService.Stub binder =</w:t>
+      </w:r>
+      <w:r>
+        <w:rPr>
+          <w:rFonts w:ascii="var(--devsite-code-font-family)" w:eastAsia="Times New Roman" w:hAnsi="var(--devsite-code-font-family)" w:cs="Courier New"/>
+          <w:sz w:val="20"/>
+          <w:szCs w:val="20"/>
+          <w:lang w:val="en-US" w:eastAsia="it-IT"/>
+        </w:rPr>
+        <w:br/>
+        <w:t>        new Stub() {</w:t>
+      </w:r>
+      <w:r>
+        <w:rPr>
+          <w:rFonts w:ascii="var(--devsite-code-font-family)" w:eastAsia="Times New Roman" w:hAnsi="var(--devsite-code-font-family)" w:cs="Courier New"/>
+          <w:sz w:val="20"/>
+          <w:szCs w:val="20"/>
+          <w:lang w:val="en-US" w:eastAsia="it-IT"/>
+        </w:rPr>
+        <w:br/>
+        <w:t>          @Override</w:t>
+      </w:r>
+      <w:r>
+        <w:rPr>
+          <w:rFonts w:ascii="var(--devsite-code-font-family)" w:eastAsia="Times New Roman" w:hAnsi="var(--devsite-code-font-family)" w:cs="Courier New"/>
+          <w:sz w:val="20"/>
+          <w:szCs w:val="20"/>
+          <w:lang w:val="en-US" w:eastAsia="it-IT"/>
+        </w:rPr>
+        <w:br/>
+        <w:t>          public void getActivationCode(IGetActivationCodeCallback callback) throws RemoteException {</w:t>
+      </w:r>
+      <w:r>
+        <w:rPr>
+          <w:rFonts w:ascii="var(--devsite-code-font-family)" w:eastAsia="Times New Roman" w:hAnsi="var(--devsite-code-font-family)" w:cs="Courier New"/>
+          <w:sz w:val="20"/>
+          <w:szCs w:val="20"/>
+          <w:lang w:val="en-US" w:eastAsia="it-IT"/>
+        </w:rPr>
+        <w:br/>
+        <w:t>            String activationCode = // do whatever work necessary to get an activation code (HTTP requests to carrier server, fetch from storage, etc.)</w:t>
+      </w:r>
+      <w:r>
+        <w:rPr>
+          <w:rFonts w:ascii="var(--devsite-code-font-family)" w:eastAsia="Times New Roman" w:hAnsi="var(--devsite-code-font-family)" w:cs="Courier New"/>
+          <w:sz w:val="20"/>
+          <w:szCs w:val="20"/>
+          <w:lang w:val="en-US" w:eastAsia="it-IT"/>
+        </w:rPr>
+        <w:br/>
+        <w:t>            callback.onSuccess(activationCode);</w:t>
+      </w:r>
+      <w:r>
+        <w:rPr>
+          <w:rFonts w:ascii="var(--devsite-code-font-family)" w:eastAsia="Times New Roman" w:hAnsi="var(--devsite-code-font-family)" w:cs="Courier New"/>
+          <w:sz w:val="20"/>
+          <w:szCs w:val="20"/>
+          <w:lang w:val="en-US" w:eastAsia="it-IT"/>
+        </w:rPr>
+        <w:br/>
+        <w:t>          }</w:t>
+      </w:r>
+      <w:r>
+        <w:rPr>
+          <w:rFonts w:ascii="var(--devsite-code-font-family)" w:eastAsia="Times New Roman" w:hAnsi="var(--devsite-code-font-family)" w:cs="Courier New"/>
+          <w:sz w:val="20"/>
+          <w:szCs w:val="20"/>
+          <w:lang w:val="en-US" w:eastAsia="it-IT"/>
+        </w:rPr>
+        <w:br/>
+      </w:r>
+      <w:r>
+        <w:rPr>
+          <w:rFonts w:ascii="var(--devsite-code-font-family)" w:eastAsia="Times New Roman" w:hAnsi="var(--devsite-code-font-family)" w:cs="Courier New"/>
+          <w:sz w:val="20"/>
+          <w:szCs w:val="20"/>
+          <w:lang w:val="en-US" w:eastAsia="it-IT"/>
+        </w:rPr>
+        <w:br/>
+        <w:t>          @Override</w:t>
+      </w:r>
+      <w:r>
+        <w:rPr>
+          <w:rFonts w:ascii="var(--devsite-code-font-family)" w:eastAsia="Times New Roman" w:hAnsi="var(--devsite-code-font-family)" w:cs="Courier New"/>
+          <w:sz w:val="20"/>
+          <w:szCs w:val="20"/>
+          <w:lang w:val="en-US" w:eastAsia="it-IT"/>
+        </w:rPr>
+        <w:br/>
+        <w:t>          public void getActivationCodeForEid(String eid, IGetActivationCodeCallback callback) throws RemoteException {</w:t>
+      </w:r>
+      <w:r>
+        <w:rPr>
+          <w:rFonts w:ascii="var(--devsite-code-font-family)" w:eastAsia="Times New Roman" w:hAnsi="var(--devsite-code-font-family)" w:cs="Courier New"/>
+          <w:sz w:val="20"/>
+          <w:szCs w:val="20"/>
+          <w:lang w:val="en-US" w:eastAsia="it-IT"/>
+        </w:rPr>
+        <w:br/>
+        <w:t>            String activationCode = // do whatever work necessary (HTTP requests, fetch from storage, etc.)</w:t>
+      </w:r>
+      <w:r>
+        <w:rPr>
+          <w:rFonts w:ascii="var(--devsite-code-font-family)" w:eastAsia="Times New Roman" w:hAnsi="var(--devsite-code-font-family)" w:cs="Courier New"/>
+          <w:sz w:val="20"/>
+          <w:szCs w:val="20"/>
+          <w:lang w:val="en-US" w:eastAsia="it-IT"/>
+        </w:rPr>
+        <w:br/>
+        <w:t xml:space="preserve">            </w:t>
+      </w:r>
+      <w:r>
+        <w:rPr>
+          <w:rFonts w:ascii="var(--devsite-code-font-family)" w:eastAsia="Times New Roman" w:hAnsi="var(--devsite-code-font-family)" w:cs="Courier New"/>
+          <w:sz w:val="20"/>
+          <w:szCs w:val="20"/>
+          <w:lang w:eastAsia="it-IT"/>
+        </w:rPr>
+        <w:t>callback.onSuccess(activationCode);</w:t>
+      </w:r>
+      <w:r>
+        <w:rPr>
+          <w:rFonts w:ascii="var(--devsite-code-font-family)" w:eastAsia="Times New Roman" w:hAnsi="var(--devsite-code-font-family)" w:cs="Courier New"/>
+          <w:sz w:val="20"/>
+          <w:szCs w:val="20"/>
+          <w:lang w:eastAsia="it-IT"/>
+        </w:rPr>
+        <w:br/>
+        <w:t>          }</w:t>
+      </w:r>
+      <w:r>
+        <w:rPr>
+          <w:rFonts w:ascii="var(--devsite-code-font-family)" w:eastAsia="Times New Roman" w:hAnsi="var(--devsite-code-font-family)" w:cs="Courier New"/>
+          <w:sz w:val="20"/>
+          <w:szCs w:val="20"/>
+          <w:lang w:eastAsia="it-IT"/>
+        </w:rPr>
+        <w:br/>
+        <w:t>      }</w:t>
+      </w:r>
+      <w:r>
+        <w:rPr>
+          <w:rFonts w:ascii="var(--devsite-code-font-family)" w:eastAsia="Times New Roman" w:hAnsi="var(--devsite-code-font-family)" w:cs="Courier New"/>
+          <w:sz w:val="20"/>
+          <w:szCs w:val="20"/>
+          <w:lang w:eastAsia="it-IT"/>
+        </w:rPr>
+        <w:br/>
+        <w:t>}</w:t>
+      </w:r>
+    </w:p>
+    <w:p>
+      <w:pPr>
+        <w:spacing w:line="259" w:lineRule="auto"/>
+      </w:pPr>
+      <w:r>
+        <w:rPr>
+          <w:b/>
+          <w:bCs/>
+        </w:rPr>
+        <w:lastRenderedPageBreak/>
+        <w:t>Avvio dell’interfaccia utente dell’app dell’operatore nel flusso di attivazione LPA</w:t>
+      </w:r>
+      <w:r>
+        <w:br/>
+      </w:r>
+      <w:r>
+        <w:t>LPA può avviare l’interfaccia utente di un’app dell’operatore. Ciò è utile in quanto un’app dell’operatore potrebbe richiedere informazioni aggiuntive all’utente prima di fornire un codice di attivazione all’LPA.</w:t>
+      </w:r>
+      <w:r>
+        <w:t xml:space="preserve"> </w:t>
+      </w:r>
+      <w:r>
+        <w:t>Di seguito è descritto il processo per l’avvio dell’interfaccia utente di un’app dell’operatore nell’LPA:</w:t>
+      </w:r>
+      <w:r>
+        <w:br/>
+        <w:t xml:space="preserve">1) L’LPA avvia il flusso di attivazione dell’app dell’operatore inviando il messaggio di intent </w:t>
+      </w:r>
+      <w:r>
+        <w:rPr>
+          <w:b/>
+          <w:bCs/>
+        </w:rPr>
+        <w:t>android.service.euicc.action.START_CARRIER_ACTIVATION</w:t>
+      </w:r>
+      <w:r>
+        <w:t xml:space="preserve"> all’app dell’operatore; il ricevitore dell’app dell’operatore deve essere protetto nella dichiarazione AndroidManifest.xml con </w:t>
+      </w:r>
+      <w:r>
+        <w:rPr>
+          <w:b/>
+          <w:bCs/>
+        </w:rPr>
+        <w:t xml:space="preserve">andoid:permission=”android.permission.WRITE_EMBEDDED_SUBSCRIPTIONS” </w:t>
+      </w:r>
+      <w:r>
+        <w:t>per evitare di ricevere messaggi di intent da app non LPA.</w:t>
+      </w:r>
+    </w:p>
+    <w:p>
+      <w:pPr>
+        <w:spacing w:line="259" w:lineRule="auto"/>
+      </w:pPr>
+      <w:r>
+        <w:drawing>
+          <wp:inline distT="0" distB="0" distL="0" distR="0" wp14:anchorId="46010160" wp14:editId="6F5A480D">
+            <wp:extent cx="5759065" cy="2270760"/>
+            <wp:effectExtent l="0" t="0" r="0" b="0"/>
+            <wp:docPr id="27" name="Immagine 27" descr="Immagine che contiene testo&#10;&#10;Descrizione generata automaticamente"/>
+            <wp:cNvGraphicFramePr>
+              <a:graphicFrameLocks xmlns:a="http://schemas.openxmlformats.org/drawingml/2006/main" noChangeAspect="1"/>
+            </wp:cNvGraphicFramePr>
+            <a:graphic xmlns:a="http://schemas.openxmlformats.org/drawingml/2006/main">
+              <a:graphicData uri="http://schemas.openxmlformats.org/drawingml/2006/picture">
+                <pic:pic xmlns:pic="http://schemas.openxmlformats.org/drawingml/2006/picture">
+                  <pic:nvPicPr>
+                    <pic:cNvPr id="27" name="Immagine 27" descr="Immagine che contiene testo&#10;&#10;Descrizione generata automaticamente"/>
+                    <pic:cNvPicPr/>
+                  </pic:nvPicPr>
+                  <pic:blipFill>
+                    <a:blip r:embed="rId25"/>
+                    <a:stretch>
+                      <a:fillRect/>
+                    </a:stretch>
+                  </pic:blipFill>
+                  <pic:spPr>
+                    <a:xfrm>
+                      <a:off x="0" y="0"/>
+                      <a:ext cx="5776223" cy="2277525"/>
+                    </a:xfrm>
+                    <a:prstGeom prst="rect">
+                      <a:avLst/>
+                    </a:prstGeom>
+                  </pic:spPr>
+                </pic:pic>
+              </a:graphicData>
+            </a:graphic>
+          </wp:inline>
+        </w:drawing>
+      </w:r>
+    </w:p>
+    <w:p>
+      <w:pPr>
+        <w:spacing w:line="259" w:lineRule="auto"/>
+      </w:pPr>
+      <w:r>
+        <w:t xml:space="preserve">2) </w:t>
+      </w:r>
+      <w:r>
+        <w:t>L’app dell’operatore esegue il proprio lavoro</w:t>
+      </w:r>
+      <w:r>
+        <w:t xml:space="preserve"> (e.g. accesso dell’utente)</w:t>
+      </w:r>
+      <w:r>
+        <w:t xml:space="preserve"> utilizzando la propria interfaccia utente</w:t>
+      </w:r>
+      <w:r>
+        <w:t>.</w:t>
+      </w:r>
+      <w:r>
+        <w:br/>
+        <w:t xml:space="preserve">3) </w:t>
+      </w:r>
+      <w:r>
+        <w:t xml:space="preserve">L’app dell’operatore risponde all’LPA chiamando </w:t>
+      </w:r>
+      <w:r>
+        <w:rPr>
+          <w:b/>
+          <w:bCs/>
+        </w:rPr>
+        <w:t>setResult(int, Intent)</w:t>
+      </w:r>
+      <w:r>
+        <w:t xml:space="preserve"> e </w:t>
+      </w:r>
+      <w:r>
+        <w:rPr>
+          <w:b/>
+          <w:bCs/>
+        </w:rPr>
+        <w:t>finish()</w:t>
+      </w:r>
+      <w:r>
+        <w:t>.</w:t>
+      </w:r>
+      <w:r>
+        <w:br/>
+      </w:r>
+      <w:r>
+        <w:tab/>
+        <w:t xml:space="preserve">- Se l’app dell’operatore risponde con </w:t>
+      </w:r>
+      <w:r>
+        <w:rPr>
+          <w:b/>
+          <w:bCs/>
+        </w:rPr>
+        <w:t>RESULT_OK</w:t>
+      </w:r>
+      <w:r>
+        <w:t>, LPA continua il flusso di attivazione</w:t>
+      </w:r>
+      <w:r>
+        <w:t>.</w:t>
+      </w:r>
+      <w:r>
+        <w:br/>
+      </w:r>
+      <w:r>
+        <w:tab/>
+        <w:t xml:space="preserve">- Se l’app dell’operatore si arresta in modo anomalo o risponde con </w:t>
+      </w:r>
+      <w:r>
+        <w:rPr>
+          <w:b/>
+          <w:bCs/>
+        </w:rPr>
+        <w:t>RESULT_CANCELED</w:t>
+      </w:r>
+      <w:r>
+        <w:t>, l’LPA annulla</w:t>
+      </w:r>
+      <w:r>
+        <w:t xml:space="preserve"> il flusso di attivazione dell’eSIM.</w:t>
+      </w:r>
+      <w:r>
+        <w:br/>
+      </w:r>
+      <w:r>
+        <w:tab/>
+        <w:t>- Se l’app dell’operatore risponde con qualcosa di diverso da RESULT</w:t>
+      </w:r>
+      <w:r>
+        <w:t>_OK o RESULT_CANCELED, l’LPA lo considera un errore.</w:t>
+      </w:r>
+    </w:p>
+    <w:p>
+      <w:pPr>
+        <w:spacing w:line="259" w:lineRule="auto"/>
+      </w:pPr>
+      <w:r>
+        <w:br/>
+      </w:r>
+      <w:r>
+        <w:rPr>
+          <w:b/>
+          <w:bCs/>
+        </w:rPr>
+        <w:t xml:space="preserve">Avvio </w:t>
+      </w:r>
+      <w:r>
+        <w:rPr>
+          <w:b/>
+          <w:bCs/>
+        </w:rPr>
+        <w:t>del</w:t>
+      </w:r>
+      <w:r>
+        <w:rPr>
+          <w:b/>
+          <w:bCs/>
+        </w:rPr>
+        <w:t xml:space="preserve"> flusso di attivazione LPA</w:t>
+      </w:r>
+      <w:r>
+        <w:rPr>
+          <w:b/>
+          <w:bCs/>
+        </w:rPr>
+        <w:t xml:space="preserve"> in un’app dell’operatore</w:t>
+      </w:r>
+      <w:r>
+        <w:br/>
+      </w:r>
+      <w:r>
+        <w:t>Le app dell’operatore possono utilizzare le API eUICC per avviare una LUI per l’attivazione di eSIM.</w:t>
+      </w:r>
+      <w:r>
+        <w:t xml:space="preserve"> </w:t>
+      </w:r>
+      <w:r>
+        <w:t xml:space="preserve">Di seguito è descritto il processo per l’avvio </w:t>
+      </w:r>
+      <w:r>
+        <w:t>del flusso di attivazione LPA in un’app dell’operatore:</w:t>
+      </w:r>
+      <w:r>
+        <w:br/>
+        <w:t xml:space="preserve">1) </w:t>
+      </w:r>
+      <w:r>
+        <w:t xml:space="preserve">L’LPA deve dichiarare un’attività che includa un </w:t>
+      </w:r>
+      <w:r>
+        <w:t>intent-filter</w:t>
+      </w:r>
+      <w:r>
+        <w:t xml:space="preserve"> con l’azione </w:t>
+      </w:r>
+      <w:r>
+        <w:rPr>
+          <w:b/>
+          <w:bCs/>
+        </w:rPr>
+        <w:t>android.service.euicc.action.START_EUICC_ACTIVATION</w:t>
+      </w:r>
+      <w:r>
+        <w:t>.</w:t>
+      </w:r>
+      <w:r>
+        <w:t xml:space="preserve"> La priorità</w:t>
+      </w:r>
+      <w:r>
+        <w:t xml:space="preserve"> dell’intent-filter</w:t>
+      </w:r>
+      <w:r>
+        <w:t xml:space="preserve"> dovrebbe essere impostata su un valore non nullo</w:t>
+      </w:r>
+      <w:r>
+        <w:t xml:space="preserve"> se sul dispositivo sono presenti più implementazioni</w:t>
+      </w:r>
+      <w:r>
+        <w:t>. Per esempio:</w:t>
+      </w:r>
+    </w:p>
+    <w:p>
+      <w:pPr>
+        <w:spacing w:line="259" w:lineRule="auto"/>
+      </w:pPr>
+      <w:r>
+        <w:drawing>
+          <wp:inline distT="0" distB="0" distL="0" distR="0" wp14:anchorId="61F4DA72" wp14:editId="22A83A6D">
+            <wp:extent cx="5779435" cy="2133600"/>
+            <wp:effectExtent l="0" t="0" r="0" b="0"/>
+            <wp:docPr id="28" name="Immagine 28" descr="Immagine che contiene testo&#10;&#10;Descrizione generata automaticamente"/>
+            <wp:cNvGraphicFramePr>
+              <a:graphicFrameLocks xmlns:a="http://schemas.openxmlformats.org/drawingml/2006/main" noChangeAspect="1"/>
+            </wp:cNvGraphicFramePr>
+            <a:graphic xmlns:a="http://schemas.openxmlformats.org/drawingml/2006/main">
+              <a:graphicData uri="http://schemas.openxmlformats.org/drawingml/2006/picture">
+                <pic:pic xmlns:pic="http://schemas.openxmlformats.org/drawingml/2006/picture">
+                  <pic:nvPicPr>
+                    <pic:cNvPr id="28" name="Immagine 28" descr="Immagine che contiene testo&#10;&#10;Descrizione generata automaticamente"/>
+                    <pic:cNvPicPr/>
+                  </pic:nvPicPr>
+                  <pic:blipFill>
+                    <a:blip r:embed="rId26"/>
+                    <a:stretch>
+                      <a:fillRect/>
+                    </a:stretch>
+                  </pic:blipFill>
+                  <pic:spPr>
+                    <a:xfrm>
+                      <a:off x="0" y="0"/>
+                      <a:ext cx="5799735" cy="2141094"/>
+                    </a:xfrm>
+                    <a:prstGeom prst="rect">
+                      <a:avLst/>
+                    </a:prstGeom>
+                  </pic:spPr>
+                </pic:pic>
+              </a:graphicData>
+            </a:graphic>
+          </wp:inline>
+        </w:drawing>
+      </w:r>
+    </w:p>
+    <w:p>
+      <w:r>
+        <w:lastRenderedPageBreak/>
+        <w:t>2) L’app dell’operatore esegue il proprio lavoro (e.g. accesso dell’utente) utilizzando la propria interfaccia utente.</w:t>
+      </w:r>
+      <w:r>
+        <w:br/>
+      </w:r>
+      <w:r>
+        <w:t xml:space="preserve">3) L’app dell’operatore risponde all’LPA chiamando </w:t>
+      </w:r>
+      <w:r>
+        <w:rPr>
+          <w:b/>
+          <w:bCs/>
+        </w:rPr>
+        <w:t>setResult(int, Intent)</w:t>
+      </w:r>
+      <w:r>
+        <w:t xml:space="preserve"> e </w:t>
+      </w:r>
+      <w:r>
+        <w:rPr>
+          <w:b/>
+          <w:bCs/>
+        </w:rPr>
+        <w:t>finish()</w:t>
+      </w:r>
+      <w:r>
+        <w:t>.</w:t>
+      </w:r>
+      <w:r>
+        <w:br/>
+        <w:t xml:space="preserve">4) </w:t>
+      </w:r>
+      <w:r>
+        <w:t xml:space="preserve">D’altra parte, l’LPA si collega all’implementazione </w:t>
+      </w:r>
+      <w:r>
+        <w:t>IcarrierEuiccProvisioningService</w:t>
+      </w:r>
+      <w:r>
+        <w:t xml:space="preserve"> dell’app dell’operatore per recuperare il codice di attivazione e scaricare il profilo corrispondente</w:t>
+      </w:r>
+      <w:r>
+        <w:t>.</w:t>
+      </w:r>
+      <w:r>
+        <w:br/>
+        <w:t>5) Quando il flusso di attivazione LPA</w:t>
+      </w:r>
+      <w:r>
+        <w:t xml:space="preserve"> è completo, LPA risponde all’app dell’operatore con un risultato, che l’app dell’operatore gestisce in </w:t>
+      </w:r>
+      <w:r>
+        <w:rPr>
+          <w:b/>
+          <w:bCs/>
+        </w:rPr>
+        <w:t>onActivityResult(int, int, Intent)</w:t>
+      </w:r>
+      <w:r>
+        <w:t>.</w:t>
+      </w:r>
+      <w:r>
+        <w:br/>
+      </w:r>
+      <w:r>
+        <w:tab/>
+        <w:t>- Se</w:t>
+      </w:r>
+      <w:r>
+        <w:t xml:space="preserve"> l’LPA riesce a scaricare il nuovo profilo eSIM, risponde con </w:t>
+      </w:r>
+      <w:r>
+        <w:rPr>
+          <w:b/>
+          <w:bCs/>
+        </w:rPr>
+        <w:t>RESULT_OK</w:t>
+      </w:r>
+      <w:r>
+        <w:t>.</w:t>
+      </w:r>
+      <w:r>
+        <w:br/>
+      </w:r>
+      <w:r>
+        <w:tab/>
+        <w:t xml:space="preserve">- Se l’utente annulla l’attivazione del profilo eSIM nell’LPA, </w:t>
+      </w:r>
+      <w:r>
+        <w:t xml:space="preserve">quest’ultimo risponde con </w:t>
+      </w:r>
+      <w:r>
+        <w:rPr>
+          <w:b/>
+          <w:bCs/>
+        </w:rPr>
+        <w:t>RESULT_CANCELED</w:t>
+      </w:r>
+      <w:r>
+        <w:t>.</w:t>
+      </w:r>
+      <w:r>
+        <w:br/>
+      </w:r>
+      <w:r>
+        <w:tab/>
+        <w:t>- Se l’LPA risponde con qualcosa di diverso da RESULT_OK o RESULT_CANCELED</w:t>
+      </w:r>
+      <w:r>
+        <w:t>, l’app dell’operatore lo considera un errore.</w:t>
       </w:r>
     </w:p>
     <w:sectPr>
@@ -2933,6 +5010,7 @@
   <w:style w:type="character" w:default="1" w:styleId="Carpredefinitoparagrafo">
     <w:name w:val="Default Paragraph Font"/>
     <w:uiPriority w:val="1"/>
+    <w:semiHidden/>
     <w:unhideWhenUsed/>
   </w:style>
   <w:style w:type="table" w:default="1" w:styleId="Tabellanormale">
@@ -2978,6 +5056,86 @@
       <w:color w:val="605E5C"/>
       <w:shd w:val="clear" w:color="auto" w:fill="E1DFDD"/>
     </w:rPr>
+  </w:style>
+  <w:style w:type="paragraph" w:styleId="PreformattatoHTML">
+    <w:name w:val="HTML Preformatted"/>
+    <w:basedOn w:val="Normale"/>
+    <w:link w:val="PreformattatoHTMLCarattere"/>
+    <w:uiPriority w:val="99"/>
+    <w:semiHidden/>
+    <w:unhideWhenUsed/>
+    <w:rsid w:val="00C42823"/>
+    <w:pPr>
+      <w:tabs>
+        <w:tab w:val="left" w:pos="916"/>
+        <w:tab w:val="left" w:pos="1832"/>
+        <w:tab w:val="left" w:pos="2748"/>
+        <w:tab w:val="left" w:pos="3664"/>
+        <w:tab w:val="left" w:pos="4580"/>
+        <w:tab w:val="left" w:pos="5496"/>
+        <w:tab w:val="left" w:pos="6412"/>
+        <w:tab w:val="left" w:pos="7328"/>
+        <w:tab w:val="left" w:pos="8244"/>
+        <w:tab w:val="left" w:pos="9160"/>
+        <w:tab w:val="left" w:pos="10076"/>
+        <w:tab w:val="left" w:pos="10992"/>
+        <w:tab w:val="left" w:pos="11908"/>
+        <w:tab w:val="left" w:pos="12824"/>
+        <w:tab w:val="left" w:pos="13740"/>
+        <w:tab w:val="left" w:pos="14656"/>
+      </w:tabs>
+      <w:spacing w:after="0" w:line="240" w:lineRule="auto"/>
+    </w:pPr>
+    <w:rPr>
+      <w:rFonts w:ascii="Courier New" w:eastAsia="Times New Roman" w:hAnsi="Courier New" w:cs="Courier New"/>
+      <w:sz w:val="20"/>
+      <w:szCs w:val="20"/>
+      <w:lang w:eastAsia="it-IT"/>
+    </w:rPr>
+  </w:style>
+  <w:style w:type="character" w:customStyle="1" w:styleId="PreformattatoHTMLCarattere">
+    <w:name w:val="Preformattato HTML Carattere"/>
+    <w:basedOn w:val="Carpredefinitoparagrafo"/>
+    <w:link w:val="PreformattatoHTML"/>
+    <w:uiPriority w:val="99"/>
+    <w:semiHidden/>
+    <w:rsid w:val="00C42823"/>
+    <w:rPr>
+      <w:rFonts w:ascii="Courier New" w:eastAsia="Times New Roman" w:hAnsi="Courier New" w:cs="Courier New"/>
+      <w:sz w:val="20"/>
+      <w:szCs w:val="20"/>
+      <w:lang w:eastAsia="it-IT"/>
+    </w:rPr>
+  </w:style>
+  <w:style w:type="character" w:customStyle="1" w:styleId="kwd">
+    <w:name w:val="kwd"/>
+    <w:basedOn w:val="Carpredefinitoparagrafo"/>
+    <w:rsid w:val="00C42823"/>
+  </w:style>
+  <w:style w:type="character" w:customStyle="1" w:styleId="pln">
+    <w:name w:val="pln"/>
+    <w:basedOn w:val="Carpredefinitoparagrafo"/>
+    <w:rsid w:val="00C42823"/>
+  </w:style>
+  <w:style w:type="character" w:customStyle="1" w:styleId="pun">
+    <w:name w:val="pun"/>
+    <w:basedOn w:val="Carpredefinitoparagrafo"/>
+    <w:rsid w:val="00C42823"/>
+  </w:style>
+  <w:style w:type="character" w:customStyle="1" w:styleId="typ">
+    <w:name w:val="typ"/>
+    <w:basedOn w:val="Carpredefinitoparagrafo"/>
+    <w:rsid w:val="00C42823"/>
+  </w:style>
+  <w:style w:type="character" w:customStyle="1" w:styleId="lit">
+    <w:name w:val="lit"/>
+    <w:basedOn w:val="Carpredefinitoparagrafo"/>
+    <w:rsid w:val="00C42823"/>
+  </w:style>
+  <w:style w:type="character" w:customStyle="1" w:styleId="com">
+    <w:name w:val="com"/>
+    <w:basedOn w:val="Carpredefinitoparagrafo"/>
+    <w:rsid w:val="00C42823"/>
   </w:style>
 </w:styles>
 </file>

</xml_diff>

<commit_message>
Scritto un breve recap sull'implementazione dell'eSIM
</commit_message>
<xml_diff>
--- a/utilities/API-interf-eSIM.docx
+++ b/utilities/API-interf-eSIM.docx
@@ -174,7 +174,7 @@
                     <pic:cNvPicPr/>
                   </pic:nvPicPr>
                   <pic:blipFill>
-                    <a:blip r:embed="rId4"/>
+                    <a:blip r:embed="rId5"/>
                     <a:stretch>
                       <a:fillRect/>
                     </a:stretch>
@@ -467,7 +467,7 @@
                     <pic:cNvPicPr/>
                   </pic:nvPicPr>
                   <pic:blipFill>
-                    <a:blip r:embed="rId5"/>
+                    <a:blip r:embed="rId6"/>
                     <a:stretch>
                       <a:fillRect/>
                     </a:stretch>
@@ -498,17 +498,21 @@
       </w:r>
       <w:r>
         <w:rPr>
-          <w:b/>
-          <w:bCs/>
+          <w:u w:val="single"/>
         </w:rPr>
         <w:t>Scaricamento</w:t>
       </w:r>
       <w:r>
         <w:rPr>
-          <w:b/>
-          <w:bCs/>
+          <w:u w:val="single"/>
         </w:rPr>
         <w:t xml:space="preserve"> di un abbonamento creato da codice di attivazione o codice QR</w:t>
+      </w:r>
+      <w:r>
+        <w:rPr>
+          <w:u w:val="single"/>
+        </w:rPr>
+        <w:t>:</w:t>
       </w:r>
       <w:r>
         <w:br/>
@@ -713,7 +717,7 @@
                     <pic:cNvPicPr/>
                   </pic:nvPicPr>
                   <pic:blipFill>
-                    <a:blip r:embed="rId6"/>
+                    <a:blip r:embed="rId7"/>
                     <a:stretch>
                       <a:fillRect/>
                     </a:stretch>
@@ -1044,7 +1048,7 @@
                     <pic:cNvPicPr/>
                   </pic:nvPicPr>
                   <pic:blipFill>
-                    <a:blip r:embed="rId7"/>
+                    <a:blip r:embed="rId8"/>
                     <a:stretch>
                       <a:fillRect/>
                     </a:stretch>
@@ -1177,7 +1181,7 @@
                     <pic:cNvPicPr/>
                   </pic:nvPicPr>
                   <pic:blipFill>
-                    <a:blip r:embed="rId8"/>
+                    <a:blip r:embed="rId9"/>
                     <a:stretch>
                       <a:fillRect/>
                     </a:stretch>
@@ -1220,7 +1224,7 @@
                     <pic:cNvPicPr/>
                   </pic:nvPicPr>
                   <pic:blipFill>
-                    <a:blip r:embed="rId9"/>
+                    <a:blip r:embed="rId10"/>
                     <a:stretch>
                       <a:fillRect/>
                     </a:stretch>
@@ -1606,7 +1610,7 @@
         <w:br/>
         <w:t xml:space="preserve">-&gt; Per un elenco completo dei requisiti del modem, vedere </w:t>
       </w:r>
-      <w:hyperlink r:id="rId10" w:history="1">
+      <w:hyperlink r:id="rId11" w:history="1">
         <w:r>
           <w:rPr>
             <w:rStyle w:val="Collegamentoipertestuale"/>
@@ -1758,7 +1762,7 @@
                     <pic:cNvPicPr/>
                   </pic:nvPicPr>
                   <pic:blipFill>
-                    <a:blip r:embed="rId11"/>
+                    <a:blip r:embed="rId12"/>
                     <a:stretch>
                       <a:fillRect/>
                     </a:stretch>
@@ -2116,7 +2120,7 @@
                     <pic:cNvPicPr/>
                   </pic:nvPicPr>
                   <pic:blipFill>
-                    <a:blip r:embed="rId12"/>
+                    <a:blip r:embed="rId13"/>
                     <a:stretch>
                       <a:fillRect/>
                     </a:stretch>
@@ -2243,7 +2247,7 @@
                     <pic:cNvPicPr/>
                   </pic:nvPicPr>
                   <pic:blipFill>
-                    <a:blip r:embed="rId13"/>
+                    <a:blip r:embed="rId14"/>
                     <a:stretch>
                       <a:fillRect/>
                     </a:stretch>
@@ -2382,7 +2386,7 @@
                     <pic:cNvPicPr/>
                   </pic:nvPicPr>
                   <pic:blipFill>
-                    <a:blip r:embed="rId14"/>
+                    <a:blip r:embed="rId15"/>
                     <a:stretch>
                       <a:fillRect/>
                     </a:stretch>
@@ -2458,6 +2462,135 @@
         <w:rPr>
           <w:noProof/>
         </w:rPr>
+        <mc:AlternateContent>
+          <mc:Choice Requires="wps">
+            <w:drawing>
+              <wp:anchor distT="0" distB="0" distL="114300" distR="114300" simplePos="0" relativeHeight="251664384" behindDoc="0" locked="0" layoutInCell="1" allowOverlap="1" wp14:anchorId="501D0B3A" wp14:editId="38713464">
+                <wp:simplePos x="0" y="0"/>
+                <wp:positionH relativeFrom="column">
+                  <wp:posOffset>3181350</wp:posOffset>
+                </wp:positionH>
+                <wp:positionV relativeFrom="paragraph">
+                  <wp:posOffset>1574165</wp:posOffset>
+                </wp:positionV>
+                <wp:extent cx="2758440" cy="411480"/>
+                <wp:effectExtent l="0" t="0" r="22860" b="26670"/>
+                <wp:wrapNone/>
+                <wp:docPr id="4" name="Rettangolo 4"/>
+                <wp:cNvGraphicFramePr/>
+                <a:graphic xmlns:a="http://schemas.openxmlformats.org/drawingml/2006/main">
+                  <a:graphicData uri="http://schemas.microsoft.com/office/word/2010/wordprocessingShape">
+                    <wps:wsp>
+                      <wps:cNvSpPr/>
+                      <wps:spPr>
+                        <a:xfrm>
+                          <a:off x="0" y="0"/>
+                          <a:ext cx="2758440" cy="411480"/>
+                        </a:xfrm>
+                        <a:prstGeom prst="rect">
+                          <a:avLst/>
+                        </a:prstGeom>
+                        <a:noFill/>
+                        <a:ln>
+                          <a:solidFill>
+                            <a:schemeClr val="tx1"/>
+                          </a:solidFill>
+                        </a:ln>
+                      </wps:spPr>
+                      <wps:style>
+                        <a:lnRef idx="2">
+                          <a:schemeClr val="accent1">
+                            <a:shade val="50000"/>
+                          </a:schemeClr>
+                        </a:lnRef>
+                        <a:fillRef idx="1">
+                          <a:schemeClr val="accent1"/>
+                        </a:fillRef>
+                        <a:effectRef idx="0">
+                          <a:schemeClr val="accent1"/>
+                        </a:effectRef>
+                        <a:fontRef idx="minor">
+                          <a:schemeClr val="lt1"/>
+                        </a:fontRef>
+                      </wps:style>
+                      <wps:txbx>
+                        <w:txbxContent>
+                          <w:p>
+                            <w:pPr>
+                              <w:jc w:val="center"/>
+                              <w:rPr>
+                                <w:color w:val="000000" w:themeColor="text1"/>
+                              </w:rPr>
+                            </w:pPr>
+                            <w:r>
+                              <w:rPr>
+                                <w:color w:val="000000" w:themeColor="text1"/>
+                              </w:rPr>
+                              <w:t xml:space="preserve">ICCID = </w:t>
+                            </w:r>
+                            <w:r>
+                              <w:rPr>
+                                <w:color w:val="000000" w:themeColor="text1"/>
+                              </w:rPr>
+                              <w:t>num. Identificativo della scheda SIM.</w:t>
+                            </w:r>
+                          </w:p>
+                        </w:txbxContent>
+                      </wps:txbx>
+                      <wps:bodyPr rot="0" spcFirstLastPara="0" vertOverflow="overflow" horzOverflow="overflow" vert="horz" wrap="square" lIns="91440" tIns="45720" rIns="91440" bIns="45720" numCol="1" spcCol="0" rtlCol="0" fromWordArt="0" anchor="ctr" anchorCtr="0" forceAA="0" compatLnSpc="1">
+                        <a:prstTxWarp prst="textNoShape">
+                          <a:avLst/>
+                        </a:prstTxWarp>
+                        <a:noAutofit/>
+                      </wps:bodyPr>
+                    </wps:wsp>
+                  </a:graphicData>
+                </a:graphic>
+                <wp14:sizeRelH relativeFrom="margin">
+                  <wp14:pctWidth>0</wp14:pctWidth>
+                </wp14:sizeRelH>
+                <wp14:sizeRelV relativeFrom="margin">
+                  <wp14:pctHeight>0</wp14:pctHeight>
+                </wp14:sizeRelV>
+              </wp:anchor>
+            </w:drawing>
+          </mc:Choice>
+          <mc:Fallback>
+            <w:pict>
+              <v:rect w14:anchorId="501D0B3A" id="Rettangolo 4" o:spid="_x0000_s1026" style="position:absolute;margin-left:250.5pt;margin-top:123.95pt;width:217.2pt;height:32.4pt;z-index:251664384;visibility:visible;mso-wrap-style:square;mso-width-percent:0;mso-height-percent:0;mso-wrap-distance-left:9pt;mso-wrap-distance-top:0;mso-wrap-distance-right:9pt;mso-wrap-distance-bottom:0;mso-position-horizontal:absolute;mso-position-horizontal-relative:text;mso-position-vertical:absolute;mso-position-vertical-relative:text;mso-width-percent:0;mso-height-percent:0;mso-width-relative:margin;mso-height-relative:margin;v-text-anchor:middle" o:gfxdata="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" filled="f" strokecolor="black [3213]" strokeweight="1pt">
+                <v:textbox>
+                  <w:txbxContent>
+                    <w:p>
+                      <w:pPr>
+                        <w:jc w:val="center"/>
+                        <w:rPr>
+                          <w:color w:val="000000" w:themeColor="text1"/>
+                        </w:rPr>
+                      </w:pPr>
+                      <w:r>
+                        <w:rPr>
+                          <w:color w:val="000000" w:themeColor="text1"/>
+                        </w:rPr>
+                        <w:t xml:space="preserve">ICCID = </w:t>
+                      </w:r>
+                      <w:r>
+                        <w:rPr>
+                          <w:color w:val="000000" w:themeColor="text1"/>
+                        </w:rPr>
+                        <w:t>num. Identificativo della scheda SIM.</w:t>
+                      </w:r>
+                    </w:p>
+                  </w:txbxContent>
+                </v:textbox>
+              </v:rect>
+            </w:pict>
+          </mc:Fallback>
+        </mc:AlternateContent>
+      </w:r>
+      <w:r>
+        <w:rPr>
+          <w:noProof/>
+        </w:rPr>
         <w:drawing>
           <wp:inline distT="0" distB="0" distL="0" distR="0" wp14:anchorId="270E1162" wp14:editId="4FB01FE1">
             <wp:extent cx="6120130" cy="2961640"/>
@@ -2474,7 +2607,7 @@
                     <pic:cNvPicPr/>
                   </pic:nvPicPr>
                   <pic:blipFill>
-                    <a:blip r:embed="rId15"/>
+                    <a:blip r:embed="rId16"/>
                     <a:stretch>
                       <a:fillRect/>
                     </a:stretch>
@@ -2517,7 +2650,7 @@
                     <pic:cNvPicPr/>
                   </pic:nvPicPr>
                   <pic:blipFill>
-                    <a:blip r:embed="rId16"/>
+                    <a:blip r:embed="rId17"/>
                     <a:stretch>
                       <a:fillRect/>
                     </a:stretch>
@@ -2656,6 +2789,9 @@
     </w:p>
     <w:p>
       <w:r>
+        <w:rPr>
+          <w:noProof/>
+        </w:rPr>
         <w:drawing>
           <wp:inline distT="0" distB="0" distL="0" distR="0" wp14:anchorId="097BEEC7" wp14:editId="6FF863AD">
             <wp:extent cx="2989243" cy="2438400"/>
@@ -2672,7 +2808,7 @@
                     <pic:cNvPicPr/>
                   </pic:nvPicPr>
                   <pic:blipFill>
-                    <a:blip r:embed="rId17"/>
+                    <a:blip r:embed="rId18"/>
                     <a:stretch>
                       <a:fillRect/>
                     </a:stretch>
@@ -2888,7 +3024,7 @@
       <w:r>
         <w:t xml:space="preserve">Per ulteriori informazioni su come implementare un’interfaccia AIDL, consulta </w:t>
       </w:r>
-      <w:hyperlink r:id="rId18" w:anchor="Defining" w:history="1">
+      <w:hyperlink r:id="rId19" w:anchor="Defining" w:history="1">
         <w:r>
           <w:rPr>
             <w:rStyle w:val="Collegamentoipertestuale"/>
@@ -2988,6 +3124,9 @@
         </w:rPr>
       </w:pPr>
       <w:r>
+        <w:rPr>
+          <w:noProof/>
+        </w:rPr>
         <w:lastRenderedPageBreak/>
         <w:drawing>
           <wp:inline distT="0" distB="0" distL="0" distR="0" wp14:anchorId="19005BE1" wp14:editId="70F6CDC0">
@@ -3005,7 +3144,7 @@
                     <pic:cNvPicPr/>
                   </pic:nvPicPr>
                   <pic:blipFill>
-                    <a:blip r:embed="rId19"/>
+                    <a:blip r:embed="rId20"/>
                     <a:stretch>
                       <a:fillRect/>
                     </a:stretch>
@@ -3204,7 +3343,7 @@
           </mc:Choice>
           <mc:Fallback>
             <w:pict>
-              <v:rect w14:anchorId="59470B27" id="Rettangolo 19" o:spid="_x0000_s1026" style="position:absolute;margin-left:465.9pt;margin-top:201.75pt;width:47.4pt;height:34.2pt;z-index:251663360;visibility:visible;mso-wrap-style:square;mso-width-percent:0;mso-height-percent:0;mso-wrap-distance-left:9pt;mso-wrap-distance-top:0;mso-wrap-distance-right:9pt;mso-wrap-distance-bottom:0;mso-position-horizontal:absolute;mso-position-horizontal-relative:text;mso-position-vertical:absolute;mso-position-vertical-relative:text;mso-width-percent:0;mso-height-percent:0;mso-width-relative:margin;mso-height-relative:margin;v-text-anchor:middle" o:gfxdata="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" fillcolor="white [3212]" strokecolor="black [3213]" strokeweight="1pt">
+              <v:rect w14:anchorId="59470B27" id="Rettangolo 19" o:spid="_x0000_s1027" style="position:absolute;margin-left:465.9pt;margin-top:201.75pt;width:47.4pt;height:34.2pt;z-index:251663360;visibility:visible;mso-wrap-style:square;mso-width-percent:0;mso-height-percent:0;mso-wrap-distance-left:9pt;mso-wrap-distance-top:0;mso-wrap-distance-right:9pt;mso-wrap-distance-bottom:0;mso-position-horizontal:absolute;mso-position-horizontal-relative:text;mso-position-vertical:absolute;mso-position-vertical-relative:text;mso-width-percent:0;mso-height-percent:0;mso-width-relative:margin;mso-height-relative:margin;v-text-anchor:middle" o:gfxdata="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" fillcolor="white [3212]" strokecolor="black [3213]" strokeweight="1pt">
                 <v:textbox>
                   <w:txbxContent>
                     <w:p>
@@ -3323,7 +3462,7 @@
           </mc:Choice>
           <mc:Fallback>
             <w:pict>
-              <v:rect w14:anchorId="1EE071CE" id="Rettangolo 18" o:spid="_x0000_s1027" style="position:absolute;margin-left:465.9pt;margin-top:165.15pt;width:47.4pt;height:34.2pt;z-index:251661312;visibility:visible;mso-wrap-style:square;mso-width-percent:0;mso-height-percent:0;mso-wrap-distance-left:9pt;mso-wrap-distance-top:0;mso-wrap-distance-right:9pt;mso-wrap-distance-bottom:0;mso-position-horizontal:absolute;mso-position-horizontal-relative:text;mso-position-vertical:absolute;mso-position-vertical-relative:text;mso-width-percent:0;mso-height-percent:0;mso-width-relative:margin;mso-height-relative:margin;v-text-anchor:middle" o:gfxdata="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" fillcolor="white [3212]" strokecolor="black [3213]" strokeweight="1pt">
+              <v:rect w14:anchorId="1EE071CE" id="Rettangolo 18" o:spid="_x0000_s1028" style="position:absolute;margin-left:465.9pt;margin-top:165.15pt;width:47.4pt;height:34.2pt;z-index:251661312;visibility:visible;mso-wrap-style:square;mso-width-percent:0;mso-height-percent:0;mso-wrap-distance-left:9pt;mso-wrap-distance-top:0;mso-wrap-distance-right:9pt;mso-wrap-distance-bottom:0;mso-position-horizontal:absolute;mso-position-horizontal-relative:text;mso-position-vertical:absolute;mso-position-vertical-relative:text;mso-width-percent:0;mso-height-percent:0;mso-width-relative:margin;mso-height-relative:margin;v-text-anchor:middle" o:gfxdata="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" fillcolor="white [3212]" strokecolor="black [3213]" strokeweight="1pt">
                 <v:textbox>
                   <w:txbxContent>
                     <w:p>
@@ -3442,7 +3581,7 @@
           </mc:Choice>
           <mc:Fallback>
             <w:pict>
-              <v:rect w14:anchorId="0914D6E3" id="Rettangolo 17" o:spid="_x0000_s1028" style="position:absolute;margin-left:465.9pt;margin-top:120.75pt;width:47.4pt;height:34.2pt;z-index:251659264;visibility:visible;mso-wrap-style:square;mso-width-percent:0;mso-height-percent:0;mso-wrap-distance-left:9pt;mso-wrap-distance-top:0;mso-wrap-distance-right:9pt;mso-wrap-distance-bottom:0;mso-position-horizontal:absolute;mso-position-horizontal-relative:text;mso-position-vertical:absolute;mso-position-vertical-relative:text;mso-width-percent:0;mso-height-percent:0;mso-width-relative:margin;mso-height-relative:margin;v-text-anchor:middle" o:gfxdata="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" fillcolor="white [3212]" strokecolor="black [3213]" strokeweight="1pt">
+              <v:rect w14:anchorId="0914D6E3" id="Rettangolo 17" o:spid="_x0000_s1029" style="position:absolute;margin-left:465.9pt;margin-top:120.75pt;width:47.4pt;height:34.2pt;z-index:251659264;visibility:visible;mso-wrap-style:square;mso-width-percent:0;mso-height-percent:0;mso-wrap-distance-left:9pt;mso-wrap-distance-top:0;mso-wrap-distance-right:9pt;mso-wrap-distance-bottom:0;mso-position-horizontal:absolute;mso-position-horizontal-relative:text;mso-position-vertical:absolute;mso-position-vertical-relative:text;mso-width-percent:0;mso-height-percent:0;mso-width-relative:margin;mso-height-relative:margin;v-text-anchor:middle" o:gfxdata="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" fillcolor="white [3212]" strokecolor="black [3213]" strokeweight="1pt">
                 <v:textbox>
                   <w:txbxContent>
                     <w:p>
@@ -3467,6 +3606,9 @@
         </mc:AlternateContent>
       </w:r>
       <w:r>
+        <w:rPr>
+          <w:noProof/>
+        </w:rPr>
         <w:drawing>
           <wp:inline distT="0" distB="0" distL="0" distR="0" wp14:anchorId="4A9B2205" wp14:editId="445C04DB">
             <wp:extent cx="6120130" cy="3696335"/>
@@ -3483,7 +3625,7 @@
                     <pic:cNvPicPr/>
                   </pic:nvPicPr>
                   <pic:blipFill>
-                    <a:blip r:embed="rId20"/>
+                    <a:blip r:embed="rId21"/>
                     <a:stretch>
                       <a:fillRect/>
                     </a:stretch>
@@ -3506,6 +3648,9 @@
     </w:p>
     <w:p>
       <w:r>
+        <w:rPr>
+          <w:noProof/>
+        </w:rPr>
         <w:lastRenderedPageBreak/>
         <w:drawing>
           <wp:inline distT="0" distB="0" distL="0" distR="0" wp14:anchorId="6FB9D31C" wp14:editId="657E3A21">
@@ -3523,7 +3668,7 @@
                     <pic:cNvPicPr/>
                   </pic:nvPicPr>
                   <pic:blipFill>
-                    <a:blip r:embed="rId21"/>
+                    <a:blip r:embed="rId22"/>
                     <a:stretch>
                       <a:fillRect/>
                     </a:stretch>
@@ -3571,13 +3716,7 @@
         <w:t>IcarrierEuiccProvisioningService</w:t>
       </w:r>
       <w:r>
-        <w:t xml:space="preserve">.aidl che </w:t>
-      </w:r>
-      <w:r>
-        <w:t>IgetActivationCodeCallback</w:t>
-      </w:r>
-      <w:r>
-        <w:t>.aidl nel progetto</w:t>
+        <w:t>.aidl che IgetActivationCodeCallback.aidl nel progetto</w:t>
       </w:r>
       <w:r>
         <w:t xml:space="preserve"> e deve implementare </w:t>
@@ -3639,6 +3778,9 @@
     </w:p>
     <w:p>
       <w:r>
+        <w:rPr>
+          <w:noProof/>
+        </w:rPr>
         <w:drawing>
           <wp:inline distT="0" distB="0" distL="0" distR="0" wp14:anchorId="35845C34" wp14:editId="7AFEC125">
             <wp:extent cx="5839817" cy="952500"/>
@@ -3655,7 +3797,7 @@
                     <pic:cNvPicPr/>
                   </pic:nvPicPr>
                   <pic:blipFill>
-                    <a:blip r:embed="rId22"/>
+                    <a:blip r:embed="rId23"/>
                     <a:stretch>
                       <a:fillRect/>
                     </a:stretch>
@@ -3681,7 +3823,16 @@
         <w:t xml:space="preserve">Dopo l’associazione all’implementazione IcarrierEuiccProvisioningService dell’app dell’operatore, l’LPA chiama </w:t>
       </w:r>
       <w:r>
-        <w:t>getActivationCode o getActivationCodeForEid</w:t>
+        <w:t>getActivationCode</w:t>
+      </w:r>
+      <w:r>
+        <w:t>()</w:t>
+      </w:r>
+      <w:r>
+        <w:t xml:space="preserve"> o getActivationCodeForEid</w:t>
+      </w:r>
+      <w:r>
+        <w:t>()</w:t>
       </w:r>
       <w:r>
         <w:t xml:space="preserve"> per ottenere il codice di attivazione dell’app dell’operatore</w:t>
@@ -3690,17 +3841,29 @@
         <w:t>. La differenza tra getactivationCode</w:t>
       </w:r>
       <w:r>
-        <w:t xml:space="preserve"> e getActivationCodeForEid è che </w:t>
+        <w:t>()</w:t>
+      </w:r>
+      <w:r>
+        <w:t xml:space="preserve"> e getActivationCodeForEid</w:t>
+      </w:r>
+      <w:r>
+        <w:t>()</w:t>
+      </w:r>
+      <w:r>
+        <w:t xml:space="preserve"> è che </w:t>
       </w:r>
       <w:r>
         <w:t>quest’ultimo</w:t>
       </w:r>
       <w:r>
-        <w:t xml:space="preserve"> consente a un operatore di preassociare un profilo all’EID del dispositivo prima che inizi il processo di download.</w:t>
-      </w:r>
-    </w:p>
-    <w:p>
-      <w:r>
+        <w:t xml:space="preserve"> consente a un operatore di preassociare un profilo all’EID del dispositivo prima che inizi il download.</w:t>
+      </w:r>
+    </w:p>
+    <w:p>
+      <w:r>
+        <w:rPr>
+          <w:noProof/>
+        </w:rPr>
         <w:drawing>
           <wp:inline distT="0" distB="0" distL="0" distR="0" wp14:anchorId="5F9787A2" wp14:editId="5364905D">
             <wp:extent cx="5676900" cy="2919142"/>
@@ -3717,7 +3880,7 @@
                     <pic:cNvPicPr/>
                   </pic:nvPicPr>
                   <pic:blipFill>
-                    <a:blip r:embed="rId23"/>
+                    <a:blip r:embed="rId24"/>
                     <a:stretch>
                       <a:fillRect/>
                     </a:stretch>
@@ -3744,13 +3907,7 @@
           <w:u w:val="single"/>
         </w:rPr>
         <w:lastRenderedPageBreak/>
-        <w:t xml:space="preserve">Esempio di implementazione </w:t>
-      </w:r>
-      <w:r>
-        <w:rPr>
-          <w:u w:val="single"/>
-        </w:rPr>
-        <w:t>per l’app dell’operatore:</w:t>
+        <w:t>Esempio di implementazione per l’app dell’operatore:</w:t>
       </w:r>
       <w:r>
         <w:br/>
@@ -3765,13 +3922,7 @@
         <w:t>deve copiare sia IcarrierEuiccProvisioningService.aidl che</w:t>
       </w:r>
       <w:r>
-        <w:t xml:space="preserve"> </w:t>
-      </w:r>
-      <w:r>
-        <w:t>IgetActivationCodeCallback.aidl</w:t>
-      </w:r>
-      <w:r>
-        <w:t xml:space="preserve"> nel progetto</w:t>
+        <w:t xml:space="preserve"> IgetActivationCodeCallback.aidl nel progetto</w:t>
       </w:r>
       <w:r>
         <w:t xml:space="preserve"> e dichiarare il servizio </w:t>
@@ -3831,6 +3982,9 @@
     </w:p>
     <w:p>
       <w:r>
+        <w:rPr>
+          <w:noProof/>
+        </w:rPr>
         <w:drawing>
           <wp:inline distT="0" distB="0" distL="0" distR="0" wp14:anchorId="67DC6979" wp14:editId="5CF99A30">
             <wp:extent cx="6120130" cy="2720340"/>
@@ -3847,7 +4001,7 @@
                     <pic:cNvPicPr/>
                   </pic:nvPicPr>
                   <pic:blipFill>
-                    <a:blip r:embed="rId24"/>
+                    <a:blip r:embed="rId25"/>
                     <a:stretch>
                       <a:fillRect/>
                     </a:stretch>
@@ -3883,28 +4037,37 @@
         <w:t>Stub</w:t>
       </w:r>
       <w:r>
-        <w:t xml:space="preserve"> e implementare i metodi getActivationCode e getActivationCodeForEid</w:t>
+        <w:t xml:space="preserve"> e implementare i metodi getActivationCode</w:t>
+      </w:r>
+      <w:r>
+        <w:t>()</w:t>
+      </w:r>
+      <w:r>
+        <w:t xml:space="preserve"> e getActivationCodeForEid</w:t>
+      </w:r>
+      <w:r>
+        <w:t>()</w:t>
       </w:r>
       <w:r>
         <w:t>. L’LPA può quindi chiamare entrambi i metodi per recuperare il codice di attivazione del profilo. L’app dell’operatore dovrebbe rispondere chiamando</w:t>
       </w:r>
       <w:r>
-        <w:t xml:space="preserve"> </w:t>
-      </w:r>
-      <w:r>
-        <w:t>IgetActivationCodeCallback</w:t>
-      </w:r>
-      <w:r>
-        <w:t>.onSuccess col codice di attivazione se il codice è stato recuperato correttamente dal server dell’operatore</w:t>
-      </w:r>
-      <w:r>
-        <w:t xml:space="preserve">. In caso di esito negativo, l’app dell’operatore dovrebbe rispondere con </w:t>
-      </w:r>
-      <w:r>
-        <w:t>IgetActivationCodeCallback</w:t>
-      </w:r>
-      <w:r>
-        <w:t>.onFailure.</w:t>
+        <w:t xml:space="preserve"> IgetActivationCodeCallback.onSuccess</w:t>
+      </w:r>
+      <w:r>
+        <w:t>()</w:t>
+      </w:r>
+      <w:r>
+        <w:t xml:space="preserve"> col codice di attivazione se il codice è stato recuperato correttamente dal server dell’operatore</w:t>
+      </w:r>
+      <w:r>
+        <w:t>. In caso di esito negativo, l’app dell’operatore dovrebbe rispondere con IgetActivationCodeCallback.onFailure</w:t>
+      </w:r>
+      <w:r>
+        <w:t>()</w:t>
+      </w:r>
+      <w:r>
+        <w:t>.</w:t>
       </w:r>
     </w:p>
     <w:p>
@@ -4174,8 +4337,6 @@
       </w:r>
       <w:r>
         <w:br/>
-      </w:r>
-      <w:r>
         <w:t>LPA può avviare l’interfaccia utente di un’app dell’operatore. Ciò è utile in quanto un’app dell’operatore potrebbe richiedere informazioni aggiuntive all’utente prima di fornire un codice di attivazione all’LPA.</w:t>
       </w:r>
       <w:r>
@@ -4214,10 +4375,13 @@
         <w:spacing w:line="259" w:lineRule="auto"/>
       </w:pPr>
       <w:r>
+        <w:rPr>
+          <w:noProof/>
+        </w:rPr>
         <w:drawing>
-          <wp:inline distT="0" distB="0" distL="0" distR="0" wp14:anchorId="46010160" wp14:editId="6F5A480D">
-            <wp:extent cx="5759065" cy="2270760"/>
-            <wp:effectExtent l="0" t="0" r="0" b="0"/>
+          <wp:inline distT="0" distB="0" distL="0" distR="0" wp14:anchorId="46010160" wp14:editId="69CAF495">
+            <wp:extent cx="5951855" cy="2392680"/>
+            <wp:effectExtent l="0" t="0" r="0" b="7620"/>
             <wp:docPr id="27" name="Immagine 27" descr="Immagine che contiene testo&#10;&#10;Descrizione generata automaticamente"/>
             <wp:cNvGraphicFramePr>
               <a:graphicFrameLocks xmlns:a="http://schemas.openxmlformats.org/drawingml/2006/main" noChangeAspect="1"/>
@@ -4230,7 +4394,7 @@
                     <pic:cNvPicPr/>
                   </pic:nvPicPr>
                   <pic:blipFill>
-                    <a:blip r:embed="rId25"/>
+                    <a:blip r:embed="rId26"/>
                     <a:stretch>
                       <a:fillRect/>
                     </a:stretch>
@@ -4238,7 +4402,7 @@
                   <pic:spPr>
                     <a:xfrm>
                       <a:off x="0" y="0"/>
-                      <a:ext cx="5776223" cy="2277525"/>
+                      <a:ext cx="5976067" cy="2402413"/>
                     </a:xfrm>
                     <a:prstGeom prst="rect">
                       <a:avLst/>
@@ -4256,96 +4420,93 @@
         <w:spacing w:line="259" w:lineRule="auto"/>
       </w:pPr>
       <w:r>
-        <w:t xml:space="preserve">2) </w:t>
-      </w:r>
-      <w:r>
-        <w:t>L’app dell’operatore esegue il proprio lavoro</w:t>
-      </w:r>
-      <w:r>
-        <w:t xml:space="preserve"> (e.g. accesso dell’utente)</w:t>
-      </w:r>
-      <w:r>
-        <w:t xml:space="preserve"> utilizzando la propria interfaccia utente</w:t>
+        <w:tab/>
+      </w:r>
+      <w:r>
+        <w:t xml:space="preserve">- </w:t>
+      </w:r>
+      <w:r>
+        <w:rPr>
+          <w:u w:val="single"/>
+        </w:rPr>
+        <w:t>context.getPackageManager()</w:t>
+      </w:r>
+      <w:r>
+        <w:rPr>
+          <w:u w:val="single"/>
+        </w:rPr>
+        <w:t>.resolveActivity():</w:t>
+      </w:r>
+      <w:r>
+        <w:t xml:space="preserve"> recupera informazioni su</w:t>
+      </w:r>
+      <w:r>
+        <w:t xml:space="preserve"> una determinata activity del sistema (che </w:t>
+      </w:r>
+      <w:r>
+        <w:t>verrà anche restituita in output)</w:t>
+      </w:r>
+      <w:r>
+        <w:t xml:space="preserve">; tale attività sarà associata </w:t>
+      </w:r>
+      <w:r>
+        <w:t>all’azione</w:t>
+      </w:r>
+      <w:r>
+        <w:t xml:space="preserve"> relativa all’Intent (carrierAppIntent).</w:t>
+      </w:r>
+      <w:r>
+        <w:br/>
+      </w:r>
+      <w:r>
+        <w:tab/>
+        <w:t xml:space="preserve">- </w:t>
+      </w:r>
+      <w:r>
+        <w:rPr>
+          <w:u w:val="single"/>
+        </w:rPr>
+        <w:t>setClassName():</w:t>
+      </w:r>
+      <w:r>
+        <w:t xml:space="preserve"> </w:t>
+      </w:r>
+      <w:r>
+        <w:t>imposta il nome</w:t>
+      </w:r>
+      <w:r>
+        <w:t xml:space="preserve"> della classe </w:t>
+      </w:r>
+      <w:r>
+        <w:t>dell’attività di destinazione</w:t>
+      </w:r>
+      <w:r>
+        <w:t xml:space="preserve"> (packageName)</w:t>
       </w:r>
       <w:r>
         <w:t>.</w:t>
       </w:r>
       <w:r>
         <w:br/>
-        <w:t xml:space="preserve">3) </w:t>
-      </w:r>
-      <w:r>
-        <w:t xml:space="preserve">L’app dell’operatore risponde all’LPA chiamando </w:t>
-      </w:r>
-      <w:r>
-        <w:rPr>
-          <w:b/>
-          <w:bCs/>
-        </w:rPr>
-        <w:t>setResult(int, Intent)</w:t>
-      </w:r>
-      <w:r>
-        <w:t xml:space="preserve"> e </w:t>
-      </w:r>
-      <w:r>
-        <w:rPr>
-          <w:b/>
-          <w:bCs/>
-        </w:rPr>
-        <w:t>finish()</w:t>
-      </w:r>
-      <w:r>
-        <w:t>.</w:t>
-      </w:r>
-      <w:r>
-        <w:br/>
       </w:r>
       <w:r>
         <w:tab/>
-        <w:t xml:space="preserve">- Se l’app dell’operatore risponde con </w:t>
-      </w:r>
-      <w:r>
-        <w:rPr>
-          <w:b/>
-          <w:bCs/>
-        </w:rPr>
-        <w:t>RESULT_OK</w:t>
-      </w:r>
-      <w:r>
-        <w:t>, LPA continua il flusso di attivazione</w:t>
-      </w:r>
-      <w:r>
-        <w:t>.</w:t>
-      </w:r>
-      <w:r>
-        <w:br/>
-      </w:r>
-      <w:r>
-        <w:tab/>
-        <w:t xml:space="preserve">- Se l’app dell’operatore si arresta in modo anomalo o risponde con </w:t>
-      </w:r>
-      <w:r>
-        <w:rPr>
-          <w:b/>
-          <w:bCs/>
-        </w:rPr>
-        <w:t>RESULT_CANCELED</w:t>
-      </w:r>
-      <w:r>
-        <w:t>, l’LPA annulla</w:t>
-      </w:r>
-      <w:r>
-        <w:t xml:space="preserve"> il flusso di attivazione dell’eSIM.</w:t>
-      </w:r>
-      <w:r>
-        <w:br/>
-      </w:r>
-      <w:r>
-        <w:tab/>
-        <w:t>- Se l’app dell’operatore risponde con qualcosa di diverso da RESULT</w:t>
-      </w:r>
-      <w:r>
-        <w:t>_OK o RESULT_CANCELED, l’LPA lo considera un errore.</w:t>
+        <w:t xml:space="preserve">- </w:t>
+      </w:r>
+      <w:r>
+        <w:rPr>
+          <w:u w:val="single"/>
+        </w:rPr>
+        <w:t>startActivityForResult():</w:t>
+      </w:r>
+      <w:r>
+        <w:t xml:space="preserve"> </w:t>
+      </w:r>
+      <w:r>
+        <w:t>avvia un Intent (carrierAppIntent) per avviare un’altra attività e</w:t>
+      </w:r>
+      <w:r>
+        <w:t xml:space="preserve"> attende il risultato di quest’ultima.</w:t>
       </w:r>
     </w:p>
     <w:p>
@@ -4353,88 +4514,96 @@
         <w:spacing w:line="259" w:lineRule="auto"/>
       </w:pPr>
       <w:r>
-        <w:br/>
-      </w:r>
-      <w:r>
-        <w:rPr>
-          <w:b/>
-          <w:bCs/>
-        </w:rPr>
-        <w:t xml:space="preserve">Avvio </w:t>
-      </w:r>
-      <w:r>
-        <w:rPr>
-          <w:b/>
-          <w:bCs/>
-        </w:rPr>
-        <w:t>del</w:t>
-      </w:r>
-      <w:r>
-        <w:rPr>
-          <w:b/>
-          <w:bCs/>
-        </w:rPr>
-        <w:t xml:space="preserve"> flusso di attivazione LPA</w:t>
-      </w:r>
-      <w:r>
-        <w:rPr>
-          <w:b/>
-          <w:bCs/>
-        </w:rPr>
-        <w:t xml:space="preserve"> in un’app dell’operatore</w:t>
-      </w:r>
-      <w:r>
-        <w:br/>
-      </w:r>
-      <w:r>
-        <w:t>Le app dell’operatore possono utilizzare le API eUICC per avviare una LUI per l’attivazione di eSIM.</w:t>
-      </w:r>
-      <w:r>
-        <w:t xml:space="preserve"> </w:t>
-      </w:r>
-      <w:r>
-        <w:t xml:space="preserve">Di seguito è descritto il processo per l’avvio </w:t>
-      </w:r>
-      <w:r>
-        <w:t>del flusso di attivazione LPA in un’app dell’operatore:</w:t>
-      </w:r>
-      <w:r>
-        <w:br/>
-        <w:t xml:space="preserve">1) </w:t>
-      </w:r>
-      <w:r>
-        <w:t xml:space="preserve">L’LPA deve dichiarare un’attività che includa un </w:t>
-      </w:r>
-      <w:r>
-        <w:t>intent-filter</w:t>
-      </w:r>
-      <w:r>
-        <w:t xml:space="preserve"> con l’azione </w:t>
-      </w:r>
-      <w:r>
-        <w:rPr>
-          <w:b/>
-          <w:bCs/>
-        </w:rPr>
-        <w:t>android.service.euicc.action.START_EUICC_ACTIVATION</w:t>
+        <w:t xml:space="preserve">2) </w:t>
+      </w:r>
+      <w:r>
+        <w:t>L’app dell’operatore esegue il proprio lavoro</w:t>
+      </w:r>
+      <w:r>
+        <w:t xml:space="preserve"> (e.g. accesso dell’utente)</w:t>
+      </w:r>
+      <w:r>
+        <w:t xml:space="preserve"> utilizzando la propria interfaccia utente</w:t>
       </w:r>
       <w:r>
         <w:t>.</w:t>
       </w:r>
       <w:r>
-        <w:t xml:space="preserve"> La priorità</w:t>
-      </w:r>
-      <w:r>
-        <w:t xml:space="preserve"> dell’intent-filter</w:t>
-      </w:r>
-      <w:r>
-        <w:t xml:space="preserve"> dovrebbe essere impostata su un valore non nullo</w:t>
-      </w:r>
-      <w:r>
-        <w:t xml:space="preserve"> se sul dispositivo sono presenti più implementazioni</w:t>
-      </w:r>
-      <w:r>
-        <w:t>. Per esempio:</w:t>
+        <w:br/>
+        <w:t xml:space="preserve">3) </w:t>
+      </w:r>
+      <w:r>
+        <w:t xml:space="preserve">L’app dell’operatore risponde all’LPA chiamando </w:t>
+      </w:r>
+      <w:r>
+        <w:rPr>
+          <w:b/>
+          <w:bCs/>
+        </w:rPr>
+        <w:t>setResult(int, Intent)</w:t>
+      </w:r>
+      <w:r>
+        <w:t xml:space="preserve"> e </w:t>
+      </w:r>
+      <w:r>
+        <w:rPr>
+          <w:b/>
+          <w:bCs/>
+        </w:rPr>
+        <w:t>finish()</w:t>
+      </w:r>
+      <w:r>
+        <w:t>.</w:t>
+      </w:r>
+      <w:r>
+        <w:br/>
+      </w:r>
+      <w:r>
+        <w:tab/>
+        <w:t xml:space="preserve">- Se l’app dell’operatore risponde con </w:t>
+      </w:r>
+      <w:r>
+        <w:rPr>
+          <w:b/>
+          <w:bCs/>
+        </w:rPr>
+        <w:t>RESULT_OK</w:t>
+      </w:r>
+      <w:r>
+        <w:t>, LPA continua il flusso di attivazione</w:t>
+      </w:r>
+      <w:r>
+        <w:t>.</w:t>
+      </w:r>
+      <w:r>
+        <w:br/>
+      </w:r>
+      <w:r>
+        <w:tab/>
+        <w:t xml:space="preserve">- Se l’app dell’operatore si arresta in modo anomalo o risponde con </w:t>
+      </w:r>
+      <w:r>
+        <w:rPr>
+          <w:b/>
+          <w:bCs/>
+        </w:rPr>
+        <w:t>RESULT_CANCELED</w:t>
+      </w:r>
+      <w:r>
+        <w:t>, l’LPA annulla</w:t>
+      </w:r>
+      <w:r>
+        <w:t xml:space="preserve"> il flusso di attivazione dell’eSIM.</w:t>
+      </w:r>
+      <w:r>
+        <w:br/>
+      </w:r>
+      <w:r>
+        <w:tab/>
+        <w:t>- Se l’app dell’operatore risponde con qualcosa di diverso da RESULT</w:t>
+      </w:r>
+      <w:r>
+        <w:t>_OK o RESULT_CANCELED, l’LPA lo considera un errore.</w:t>
       </w:r>
     </w:p>
     <w:p>
@@ -4442,6 +4611,93 @@
         <w:spacing w:line="259" w:lineRule="auto"/>
       </w:pPr>
       <w:r>
+        <w:br/>
+      </w:r>
+      <w:r>
+        <w:rPr>
+          <w:b/>
+          <w:bCs/>
+        </w:rPr>
+        <w:t xml:space="preserve">Avvio </w:t>
+      </w:r>
+      <w:r>
+        <w:rPr>
+          <w:b/>
+          <w:bCs/>
+        </w:rPr>
+        <w:t>del</w:t>
+      </w:r>
+      <w:r>
+        <w:rPr>
+          <w:b/>
+          <w:bCs/>
+        </w:rPr>
+        <w:t xml:space="preserve"> flusso di attivazione LPA</w:t>
+      </w:r>
+      <w:r>
+        <w:rPr>
+          <w:b/>
+          <w:bCs/>
+        </w:rPr>
+        <w:t xml:space="preserve"> in un’app dell’operatore</w:t>
+      </w:r>
+      <w:r>
+        <w:br/>
+      </w:r>
+      <w:r>
+        <w:t>Le app dell’operatore possono utilizzare le API eUICC per avviare una LUI per l’attivazione di eSIM.</w:t>
+      </w:r>
+      <w:r>
+        <w:t xml:space="preserve"> Di seguito è descritto il processo per l’avvio del flusso di attivazione LPA in un’app dell’operatore:</w:t>
+      </w:r>
+      <w:r>
+        <w:br/>
+        <w:t xml:space="preserve">1) </w:t>
+      </w:r>
+      <w:r>
+        <w:t xml:space="preserve">L’LPA deve dichiarare un’attività che includa un </w:t>
+      </w:r>
+      <w:r>
+        <w:t>intent-filter</w:t>
+      </w:r>
+      <w:r>
+        <w:t xml:space="preserve"> con l’azione </w:t>
+      </w:r>
+      <w:r>
+        <w:rPr>
+          <w:b/>
+          <w:bCs/>
+        </w:rPr>
+        <w:t>android.service.euicc.action.START_EUICC_ACTIVATION</w:t>
+      </w:r>
+      <w:r>
+        <w:t>.</w:t>
+      </w:r>
+      <w:r>
+        <w:t xml:space="preserve"> La priorità</w:t>
+      </w:r>
+      <w:r>
+        <w:t xml:space="preserve"> dell’intent-filter</w:t>
+      </w:r>
+      <w:r>
+        <w:t xml:space="preserve"> dovrebbe essere impostata su un valore non nullo</w:t>
+      </w:r>
+      <w:r>
+        <w:t xml:space="preserve"> se sul dispositivo sono presenti più implementazioni</w:t>
+      </w:r>
+      <w:r>
+        <w:t>. Per esempio:</w:t>
+      </w:r>
+    </w:p>
+    <w:p>
+      <w:pPr>
+        <w:spacing w:line="259" w:lineRule="auto"/>
+      </w:pPr>
+      <w:r>
+        <w:rPr>
+          <w:noProof/>
+        </w:rPr>
+        <w:lastRenderedPageBreak/>
         <w:drawing>
           <wp:inline distT="0" distB="0" distL="0" distR="0" wp14:anchorId="61F4DA72" wp14:editId="22A83A6D">
             <wp:extent cx="5779435" cy="2133600"/>
@@ -4458,7 +4714,7 @@
                     <pic:cNvPicPr/>
                   </pic:nvPicPr>
                   <pic:blipFill>
-                    <a:blip r:embed="rId26"/>
+                    <a:blip r:embed="rId27"/>
                     <a:stretch>
                       <a:fillRect/>
                     </a:stretch>
@@ -4481,7 +4737,6 @@
     </w:p>
     <w:p>
       <w:r>
-        <w:lastRenderedPageBreak/>
         <w:t>2) L’app dell’operatore esegue il proprio lavoro (e.g. accesso dell’utente) utilizzando la propria interfaccia utente.</w:t>
       </w:r>
       <w:r>
@@ -4515,10 +4770,7 @@
         <w:t xml:space="preserve">4) </w:t>
       </w:r>
       <w:r>
-        <w:t xml:space="preserve">D’altra parte, l’LPA si collega all’implementazione </w:t>
-      </w:r>
-      <w:r>
-        <w:t>IcarrierEuiccProvisioningService</w:t>
+        <w:t>D’altra parte, l’LPA si collega all’implementazione IcarrierEuiccProvisioningService</w:t>
       </w:r>
       <w:r>
         <w:t xml:space="preserve"> dell’app dell’operatore per recuperare il codice di attivazione e scaricare il profilo corrispondente</w:t>
@@ -4592,6 +4844,555 @@
       </w:r>
       <w:r>
         <w:t>, l’app dell’operatore lo considera un errore.</w:t>
+      </w:r>
+    </w:p>
+    <w:p>
+      <w:pPr>
+        <w:spacing w:line="259" w:lineRule="auto"/>
+      </w:pPr>
+      <w:r>
+        <w:br w:type="page"/>
+      </w:r>
+    </w:p>
+    <w:p>
+      <w:pPr>
+        <w:rPr>
+          <w:b/>
+          <w:bCs/>
+          <w:sz w:val="28"/>
+          <w:szCs w:val="28"/>
+        </w:rPr>
+      </w:pPr>
+      <w:r>
+        <w:rPr>
+          <w:b/>
+          <w:bCs/>
+          <w:sz w:val="28"/>
+          <w:szCs w:val="28"/>
+        </w:rPr>
+        <w:lastRenderedPageBreak/>
+        <w:t>RECAP</w:t>
+      </w:r>
+    </w:p>
+    <w:p>
+      <w:r>
+        <w:rPr>
+          <w:b/>
+          <w:bCs/>
+        </w:rPr>
+        <w:t>Introduzione</w:t>
+      </w:r>
+      <w:r>
+        <w:br/>
+      </w:r>
+      <w:r>
+        <w:t xml:space="preserve">-&gt; </w:t>
+      </w:r>
+      <w:r>
+        <w:rPr>
+          <w:u w:val="single"/>
+        </w:rPr>
+        <w:t>Classi fondamentali:</w:t>
+      </w:r>
+      <w:r>
+        <w:t xml:space="preserve"> </w:t>
+      </w:r>
+      <w:r>
+        <w:t>EuiccManager</w:t>
+      </w:r>
+      <w:r>
+        <w:t xml:space="preserve">, </w:t>
+      </w:r>
+      <w:r>
+        <w:t>EuiccService</w:t>
+      </w:r>
+      <w:r>
+        <w:t xml:space="preserve">, </w:t>
+      </w:r>
+      <w:r>
+        <w:t>EuiccCardManager</w:t>
+      </w:r>
+      <w:r>
+        <w:t>.</w:t>
+      </w:r>
+    </w:p>
+    <w:p>
+      <w:r>
+        <w:rPr>
+          <w:b/>
+          <w:bCs/>
+        </w:rPr>
+        <w:t>Creazione di un’app per l’operatore</w:t>
+      </w:r>
+      <w:r>
+        <w:br/>
+        <w:t>-&gt;</w:t>
+      </w:r>
+      <w:r>
+        <w:t xml:space="preserve"> </w:t>
+      </w:r>
+      <w:r>
+        <w:rPr>
+          <w:u w:val="single"/>
+        </w:rPr>
+        <w:t>Scaricamento</w:t>
+      </w:r>
+      <w:r>
+        <w:rPr>
+          <w:u w:val="single"/>
+        </w:rPr>
+        <w:t xml:space="preserve"> di un abbonamento</w:t>
+      </w:r>
+      <w:r>
+        <w:rPr>
+          <w:u w:val="single"/>
+        </w:rPr>
+        <w:t>:</w:t>
+      </w:r>
+      <w:r>
+        <w:t xml:space="preserve"> </w:t>
+      </w:r>
+      <w:r>
+        <w:t xml:space="preserve">new BroadcastReceiver() </w:t>
+      </w:r>
+      <w:r>
+        <w:sym w:font="Wingdings" w:char="F0E0"/>
+      </w:r>
+      <w:r>
+        <w:t xml:space="preserve"> </w:t>
+      </w:r>
+      <w:r>
+        <w:t xml:space="preserve">registerReceiver() </w:t>
+      </w:r>
+      <w:r>
+        <w:sym w:font="Wingdings" w:char="F0E0"/>
+      </w:r>
+      <w:r>
+        <w:t xml:space="preserve"> DownloadableSubscription</w:t>
+      </w:r>
+      <w:r>
+        <w:t xml:space="preserve">.forActivationCode() </w:t>
+      </w:r>
+      <w:r>
+        <w:sym w:font="Wingdings" w:char="F0E0"/>
+      </w:r>
+      <w:r>
+        <w:t xml:space="preserve"> new Intent() </w:t>
+      </w:r>
+      <w:r>
+        <w:sym w:font="Wingdings" w:char="F0E0"/>
+      </w:r>
+      <w:r>
+        <w:t xml:space="preserve"> </w:t>
+      </w:r>
+      <w:r>
+        <w:t>PendingIntent.getBroadcast()</w:t>
+      </w:r>
+      <w:r>
+        <w:t xml:space="preserve"> </w:t>
+      </w:r>
+      <w:r>
+        <w:sym w:font="Wingdings" w:char="F0E0"/>
+      </w:r>
+      <w:r>
+        <w:t xml:space="preserve"> </w:t>
+      </w:r>
+      <w:r>
+        <w:t>downloadSubscription()</w:t>
+      </w:r>
+      <w:r>
+        <w:t>.</w:t>
+      </w:r>
+    </w:p>
+    <w:p>
+      <w:r>
+        <w:rPr>
+          <w:b/>
+          <w:bCs/>
+        </w:rPr>
+        <w:t>Creazione di un’app per l’LPA</w:t>
+      </w:r>
+      <w:r>
+        <w:br/>
+      </w:r>
+      <w:r>
+        <w:t xml:space="preserve">-&gt; </w:t>
+      </w:r>
+      <w:r>
+        <w:rPr>
+          <w:u w:val="single"/>
+        </w:rPr>
+        <w:t>Definizione d</w:t>
+      </w:r>
+      <w:r>
+        <w:rPr>
+          <w:u w:val="single"/>
+        </w:rPr>
+        <w:t>ell’LPA</w:t>
+      </w:r>
+      <w:r>
+        <w:rPr>
+          <w:u w:val="single"/>
+        </w:rPr>
+        <w:t>:</w:t>
+      </w:r>
+      <w:r>
+        <w:t xml:space="preserve"> AndroidManifest.xml</w:t>
+      </w:r>
+      <w:r>
+        <w:t xml:space="preserve"> (</w:t>
+      </w:r>
+      <w:r>
+        <w:t>tag service per il backend LPA; tag activity per l’interfaccia utente LPA).</w:t>
+      </w:r>
+      <w:r>
+        <w:br/>
+      </w:r>
+      <w:r>
+        <w:t xml:space="preserve">-&gt; </w:t>
+      </w:r>
+      <w:r>
+        <w:rPr>
+          <w:u w:val="single"/>
+        </w:rPr>
+        <w:t>Ottenimento</w:t>
+      </w:r>
+      <w:r>
+        <w:rPr>
+          <w:u w:val="single"/>
+        </w:rPr>
+        <w:t xml:space="preserve"> dei profili su eUICC:</w:t>
+      </w:r>
+      <w:r>
+        <w:t xml:space="preserve"> </w:t>
+      </w:r>
+      <w:r>
+        <w:t xml:space="preserve">new ResultCallback&lt;EuiccProfileInfo[]&gt;() </w:t>
+      </w:r>
+      <w:r>
+        <w:sym w:font="Wingdings" w:char="F0E0"/>
+      </w:r>
+      <w:r>
+        <w:t xml:space="preserve"> request</w:t>
+      </w:r>
+      <w:r>
+        <w:t>AllProfiles().</w:t>
+      </w:r>
+      <w:r>
+        <w:br/>
+        <w:t xml:space="preserve">-&gt; </w:t>
+      </w:r>
+      <w:r>
+        <w:rPr>
+          <w:u w:val="single"/>
+        </w:rPr>
+        <w:t>Caricamento di un pacchetto di profili vincolati su eUICC:</w:t>
+      </w:r>
+      <w:r>
+        <w:t xml:space="preserve"> loadBoundProfilePackage().</w:t>
+      </w:r>
+      <w:r>
+        <w:br/>
+        <w:t>-&gt;</w:t>
+      </w:r>
+      <w:r>
+        <w:t xml:space="preserve"> </w:t>
+      </w:r>
+      <w:r>
+        <w:rPr>
+          <w:u w:val="single"/>
+        </w:rPr>
+        <w:t>Passaggio</w:t>
+      </w:r>
+      <w:r>
+        <w:rPr>
+          <w:u w:val="single"/>
+        </w:rPr>
+        <w:t xml:space="preserve"> a un profilo diverso con un determinato ICCID:</w:t>
+      </w:r>
+      <w:r>
+        <w:t xml:space="preserve"> switchToProfile().</w:t>
+      </w:r>
+      <w:r>
+        <w:br/>
+        <w:t xml:space="preserve">-&gt; </w:t>
+      </w:r>
+      <w:r>
+        <w:rPr>
+          <w:u w:val="single"/>
+        </w:rPr>
+        <w:t>Ottenimento</w:t>
+      </w:r>
+      <w:r>
+        <w:rPr>
+          <w:u w:val="single"/>
+        </w:rPr>
+        <w:t xml:space="preserve"> dell’indirizzo SM-DP+:</w:t>
+      </w:r>
+      <w:r>
+        <w:t xml:space="preserve"> </w:t>
+      </w:r>
+      <w:r>
+        <w:t>requestDefaultSmdpAddress</w:t>
+      </w:r>
+      <w:r>
+        <w:t>().</w:t>
+      </w:r>
+      <w:r>
+        <w:br/>
+        <w:t xml:space="preserve">-&gt; </w:t>
+      </w:r>
+      <w:r>
+        <w:rPr>
+          <w:u w:val="single"/>
+        </w:rPr>
+        <w:t>Recupero</w:t>
+      </w:r>
+      <w:r>
+        <w:rPr>
+          <w:u w:val="single"/>
+        </w:rPr>
+        <w:t xml:space="preserve"> di un elenco di notifiche degli</w:t>
+      </w:r>
+      <w:r>
+        <w:rPr>
+          <w:u w:val="single"/>
+        </w:rPr>
+        <w:t xml:space="preserve"> eventi:</w:t>
+      </w:r>
+      <w:r>
+        <w:t xml:space="preserve"> </w:t>
+      </w:r>
+      <w:r>
+        <w:t>listNotifications().</w:t>
+      </w:r>
+    </w:p>
+    <w:p>
+      <w:pPr>
+        <w:rPr>
+          <w:b/>
+          <w:bCs/>
+          <w:sz w:val="28"/>
+          <w:szCs w:val="28"/>
+        </w:rPr>
+      </w:pPr>
+      <w:r>
+        <w:rPr>
+          <w:b/>
+          <w:bCs/>
+        </w:rPr>
+        <w:t>Attivazione di un profilo eSIM con un’app dell’operatore</w:t>
+      </w:r>
+      <w:r>
+        <w:br/>
+      </w:r>
+      <w:r>
+        <w:t xml:space="preserve">-&gt; </w:t>
+      </w:r>
+      <w:r>
+        <w:rPr>
+          <w:u w:val="single"/>
+        </w:rPr>
+        <w:t>Cosa deve implementare</w:t>
+      </w:r>
+      <w:r>
+        <w:rPr>
+          <w:u w:val="single"/>
+        </w:rPr>
+        <w:t xml:space="preserve"> l’app dell’operatore:</w:t>
+      </w:r>
+      <w:r>
+        <w:t xml:space="preserve"> </w:t>
+      </w:r>
+      <w:r>
+        <w:t xml:space="preserve">interfaccia </w:t>
+      </w:r>
+      <w:r>
+        <w:t xml:space="preserve">(AIDL) </w:t>
+      </w:r>
+      <w:r>
+        <w:t>IcarrierEuiccProvisioningService.</w:t>
+      </w:r>
+      <w:r>
+        <w:t>aidl</w:t>
+      </w:r>
+      <w:r>
+        <w:t xml:space="preserve"> </w:t>
+      </w:r>
+      <w:r>
+        <w:sym w:font="Wingdings" w:char="F0E0"/>
+      </w:r>
+      <w:r>
+        <w:t xml:space="preserve"> metodi getActivationCode() </w:t>
+      </w:r>
+      <w:r>
+        <w:t xml:space="preserve">&amp; </w:t>
+      </w:r>
+      <w:r>
+        <w:t>getActivationCode</w:t>
+      </w:r>
+      <w:r>
+        <w:t>ForEid().</w:t>
+      </w:r>
+      <w:r>
+        <w:br/>
+        <w:t xml:space="preserve">-&gt; </w:t>
+      </w:r>
+      <w:r>
+        <w:rPr>
+          <w:u w:val="single"/>
+        </w:rPr>
+        <w:t xml:space="preserve">Cosa deve implementare </w:t>
+      </w:r>
+      <w:r>
+        <w:rPr>
+          <w:u w:val="single"/>
+        </w:rPr>
+        <w:t>l’LPA:</w:t>
+      </w:r>
+      <w:r>
+        <w:t xml:space="preserve"> </w:t>
+      </w:r>
+      <w:r>
+        <w:t>interfaccia (AIDL) IgetActivationCode</w:t>
+      </w:r>
+      <w:r>
+        <w:t>Callback.</w:t>
+      </w:r>
+      <w:r>
+        <w:t>aidl</w:t>
+      </w:r>
+      <w:r>
+        <w:t xml:space="preserve"> </w:t>
+      </w:r>
+      <w:r>
+        <w:sym w:font="Wingdings" w:char="F0E0"/>
+      </w:r>
+      <w:r>
+        <w:t xml:space="preserve"> metodi </w:t>
+      </w:r>
+      <w:r>
+        <w:t>onSuccess() &amp; onFailure().</w:t>
+      </w:r>
+      <w:r>
+        <w:br/>
+        <w:t xml:space="preserve">-&gt; </w:t>
+      </w:r>
+      <w:r>
+        <w:rPr>
+          <w:u w:val="single"/>
+        </w:rPr>
+        <w:t xml:space="preserve">Connessione tra </w:t>
+      </w:r>
+      <w:r>
+        <w:rPr>
+          <w:u w:val="single"/>
+        </w:rPr>
+        <w:t>LPA e app dell’operatore stabilita con successo:</w:t>
+      </w:r>
+      <w:r>
+        <w:t xml:space="preserve"> onServiceConnected().</w:t>
+      </w:r>
+      <w:r>
+        <w:br/>
+        <w:t xml:space="preserve">-&gt; </w:t>
+      </w:r>
+      <w:r>
+        <w:rPr>
+          <w:u w:val="single"/>
+        </w:rPr>
+        <w:t>Avvio dell’interfaccia utente dell’app dell’operatore nel flusso di attivazione LPA</w:t>
+      </w:r>
+      <w:r>
+        <w:rPr>
+          <w:u w:val="single"/>
+        </w:rPr>
+        <w:t>:</w:t>
+      </w:r>
+      <w:r>
+        <w:t xml:space="preserve"> </w:t>
+      </w:r>
+      <w:r>
+        <w:t>new Intent(“android…START_CARRIER_ACTIVATION”)</w:t>
+      </w:r>
+      <w:r>
+        <w:t xml:space="preserve">.setPackage() </w:t>
+      </w:r>
+      <w:r>
+        <w:sym w:font="Wingdings" w:char="F0E0"/>
+      </w:r>
+      <w:r>
+        <w:t xml:space="preserve"> getPackageManager().resolveActivity() </w:t>
+      </w:r>
+      <w:r>
+        <w:sym w:font="Wingdings" w:char="F0E0"/>
+      </w:r>
+      <w:r>
+        <w:t xml:space="preserve"> </w:t>
+      </w:r>
+      <w:r>
+        <w:t xml:space="preserve">setClassName() </w:t>
+      </w:r>
+      <w:r>
+        <w:sym w:font="Wingdings" w:char="F0E0"/>
+      </w:r>
+      <w:r>
+        <w:t xml:space="preserve"> startActivityForResult()</w:t>
+      </w:r>
+      <w:r>
+        <w:t xml:space="preserve"> </w:t>
+      </w:r>
+      <w:r>
+        <w:sym w:font="Wingdings" w:char="F0E0"/>
+      </w:r>
+      <w:r>
+        <w:t xml:space="preserve"> l’app dell’operatore esegue il proprio lavoro </w:t>
+      </w:r>
+      <w:r>
+        <w:sym w:font="Wingdings" w:char="F0E0"/>
+      </w:r>
+      <w:r>
+        <w:t xml:space="preserve"> setResult()</w:t>
+      </w:r>
+      <w:r>
+        <w:t xml:space="preserve"> </w:t>
+      </w:r>
+      <w:r>
+        <w:sym w:font="Wingdings" w:char="F0E0"/>
+      </w:r>
+      <w:r>
+        <w:t xml:space="preserve"> finish().</w:t>
+      </w:r>
+      <w:r>
+        <w:br/>
+        <w:t xml:space="preserve">-&gt; </w:t>
+      </w:r>
+      <w:r>
+        <w:rPr>
+          <w:u w:val="single"/>
+        </w:rPr>
+        <w:t>Avvio del flusso di attivazione LPA in un’app dell’operatore</w:t>
+      </w:r>
+      <w:r>
+        <w:rPr>
+          <w:u w:val="single"/>
+        </w:rPr>
+        <w:t xml:space="preserve"> (step successivi a quelli già elencati):</w:t>
+      </w:r>
+      <w:r>
+        <w:t xml:space="preserve"> </w:t>
+      </w:r>
+      <w:r>
+        <w:t>l’LPA si collega a IcarrierEuicc</w:t>
+      </w:r>
+      <w:r>
+        <w:t xml:space="preserve">ProvisioningService </w:t>
+      </w:r>
+      <w:r>
+        <w:sym w:font="Wingdings" w:char="F0E0"/>
+      </w:r>
+      <w:r>
+        <w:t xml:space="preserve"> onActivityResult().</w:t>
       </w:r>
     </w:p>
     <w:sectPr>
@@ -5433,4 +6234,16 @@
     </a:ext>
   </a:extLst>
 </a:theme>
+</file>
+
+<file path=customXml/item1.xml><?xml version="1.0" encoding="utf-8"?>
+<b:Sources xmlns:b="http://schemas.openxmlformats.org/officeDocument/2006/bibliography" xmlns="http://schemas.openxmlformats.org/officeDocument/2006/bibliography" SelectedStyle="\APASixthEditionOfficeOnline.xsl" StyleName="APA" Version="6"/>
+</file>
+
+<file path=customXml/itemProps1.xml><?xml version="1.0" encoding="utf-8"?>
+<ds:datastoreItem xmlns:ds="http://schemas.openxmlformats.org/officeDocument/2006/customXml" ds:itemID="{35319EA9-B080-4099-BDFD-01C22D90D9F8}">
+  <ds:schemaRefs>
+    <ds:schemaRef ds:uri="http://schemas.openxmlformats.org/officeDocument/2006/bibliography"/>
+  </ds:schemaRefs>
+</ds:datastoreItem>
 </file>
</xml_diff>

<commit_message>
Aggiunta nuova documentazione GSMA + aggiunti due nuovi repo (tutorial intercettazione traffico di rete + apk applicazione LPA open-source)
</commit_message>
<xml_diff>
--- a/utilities/API-interf-eSIM.docx
+++ b/utilities/API-interf-eSIM.docx
@@ -1383,16 +1383,7 @@
         <w:t>su un determinato profilo</w:t>
       </w:r>
       <w:r>
-        <w:t xml:space="preserve"> </w:t>
-      </w:r>
-      <w:r>
-        <w:t>(e.g. scaricamento, abilitazione, disabilitazione</w:t>
-      </w:r>
-      <w:r>
-        <w:t xml:space="preserve"> del profilo</w:t>
-      </w:r>
-      <w:r>
-        <w:t>)</w:t>
+        <w:t xml:space="preserve"> (e.g. scaricamento, abilitazione, disabilitazione del profilo)</w:t>
       </w:r>
       <w:r>
         <w:t>.</w:t>
@@ -1467,6 +1458,48 @@
       <w:pPr>
         <w:spacing w:line="259" w:lineRule="auto"/>
       </w:pPr>
+    </w:p>
+    <w:p>
+      <w:pPr>
+        <w:spacing w:line="259" w:lineRule="auto"/>
+      </w:pPr>
+      <w:r>
+        <w:drawing>
+          <wp:inline distT="0" distB="0" distL="0" distR="0" wp14:anchorId="11BBFAB6" wp14:editId="738DC765">
+            <wp:extent cx="4107536" cy="2827265"/>
+            <wp:effectExtent l="0" t="0" r="7620" b="0"/>
+            <wp:docPr id="25" name="Immagine 25" descr="Immagine che contiene testo&#10;&#10;Descrizione generata automaticamente"/>
+            <wp:cNvGraphicFramePr>
+              <a:graphicFrameLocks xmlns:a="http://schemas.openxmlformats.org/drawingml/2006/main" noChangeAspect="1"/>
+            </wp:cNvGraphicFramePr>
+            <a:graphic xmlns:a="http://schemas.openxmlformats.org/drawingml/2006/main">
+              <a:graphicData uri="http://schemas.openxmlformats.org/drawingml/2006/picture">
+                <pic:pic xmlns:pic="http://schemas.openxmlformats.org/drawingml/2006/picture">
+                  <pic:nvPicPr>
+                    <pic:cNvPr id="25" name="Immagine 25" descr="Immagine che contiene testo&#10;&#10;Descrizione generata automaticamente"/>
+                    <pic:cNvPicPr/>
+                  </pic:nvPicPr>
+                  <pic:blipFill>
+                    <a:blip r:embed="rId11"/>
+                    <a:stretch>
+                      <a:fillRect/>
+                    </a:stretch>
+                  </pic:blipFill>
+                  <pic:spPr>
+                    <a:xfrm>
+                      <a:off x="0" y="0"/>
+                      <a:ext cx="4107536" cy="2827265"/>
+                    </a:xfrm>
+                    <a:prstGeom prst="rect">
+                      <a:avLst/>
+                    </a:prstGeom>
+                  </pic:spPr>
+                </pic:pic>
+              </a:graphicData>
+            </a:graphic>
+          </wp:inline>
+        </w:drawing>
+      </w:r>
       <w:r>
         <w:br w:type="page"/>
       </w:r>
@@ -1667,7 +1700,7 @@
         <w:br/>
         <w:t xml:space="preserve">-&gt; Per un elenco completo dei requisiti del modem, vedere </w:t>
       </w:r>
-      <w:hyperlink r:id="rId11" w:history="1">
+      <w:hyperlink r:id="rId12" w:history="1">
         <w:r>
           <w:rPr>
             <w:rStyle w:val="Collegamentoipertestuale"/>
@@ -1831,7 +1864,7 @@
                     <pic:cNvPicPr/>
                   </pic:nvPicPr>
                   <pic:blipFill>
-                    <a:blip r:embed="rId12"/>
+                    <a:blip r:embed="rId13"/>
                     <a:stretch>
                       <a:fillRect/>
                     </a:stretch>
@@ -2201,7 +2234,7 @@
                     <pic:cNvPicPr/>
                   </pic:nvPicPr>
                   <pic:blipFill>
-                    <a:blip r:embed="rId13"/>
+                    <a:blip r:embed="rId14"/>
                     <a:stretch>
                       <a:fillRect/>
                     </a:stretch>
@@ -2328,7 +2361,7 @@
                     <pic:cNvPicPr/>
                   </pic:nvPicPr>
                   <pic:blipFill>
-                    <a:blip r:embed="rId14"/>
+                    <a:blip r:embed="rId15"/>
                     <a:stretch>
                       <a:fillRect/>
                     </a:stretch>
@@ -2467,7 +2500,7 @@
                     <pic:cNvPicPr/>
                   </pic:nvPicPr>
                   <pic:blipFill>
-                    <a:blip r:embed="rId15"/>
+                    <a:blip r:embed="rId16"/>
                     <a:stretch>
                       <a:fillRect/>
                     </a:stretch>
@@ -2712,7 +2745,7 @@
                     <pic:cNvPicPr/>
                   </pic:nvPicPr>
                   <pic:blipFill>
-                    <a:blip r:embed="rId16"/>
+                    <a:blip r:embed="rId17"/>
                     <a:stretch>
                       <a:fillRect/>
                     </a:stretch>
@@ -2755,7 +2788,7 @@
                     <pic:cNvPicPr/>
                   </pic:nvPicPr>
                   <pic:blipFill>
-                    <a:blip r:embed="rId17"/>
+                    <a:blip r:embed="rId18"/>
                     <a:stretch>
                       <a:fillRect/>
                     </a:stretch>
@@ -2922,7 +2955,7 @@
                     <pic:cNvPicPr/>
                   </pic:nvPicPr>
                   <pic:blipFill>
-                    <a:blip r:embed="rId18"/>
+                    <a:blip r:embed="rId19"/>
                     <a:stretch>
                       <a:fillRect/>
                     </a:stretch>
@@ -3144,7 +3177,7 @@
       <w:r>
         <w:t xml:space="preserve">Per ulteriori informazioni su come implementare un’interfaccia AIDL, consulta </w:t>
       </w:r>
-      <w:hyperlink r:id="rId19" w:anchor="Defining" w:history="1">
+      <w:hyperlink r:id="rId20" w:anchor="Defining" w:history="1">
         <w:r>
           <w:rPr>
             <w:rStyle w:val="Collegamentoipertestuale"/>
@@ -3264,7 +3297,7 @@
                     <pic:cNvPicPr/>
                   </pic:nvPicPr>
                   <pic:blipFill>
-                    <a:blip r:embed="rId20"/>
+                    <a:blip r:embed="rId21"/>
                     <a:stretch>
                       <a:fillRect/>
                     </a:stretch>
@@ -3745,7 +3778,7 @@
                     <pic:cNvPicPr/>
                   </pic:nvPicPr>
                   <pic:blipFill>
-                    <a:blip r:embed="rId21"/>
+                    <a:blip r:embed="rId22"/>
                     <a:stretch>
                       <a:fillRect/>
                     </a:stretch>
@@ -3788,7 +3821,7 @@
                     <pic:cNvPicPr/>
                   </pic:nvPicPr>
                   <pic:blipFill>
-                    <a:blip r:embed="rId22"/>
+                    <a:blip r:embed="rId23"/>
                     <a:stretch>
                       <a:fillRect/>
                     </a:stretch>
@@ -3917,7 +3950,7 @@
                     <pic:cNvPicPr/>
                   </pic:nvPicPr>
                   <pic:blipFill>
-                    <a:blip r:embed="rId23"/>
+                    <a:blip r:embed="rId24"/>
                     <a:stretch>
                       <a:fillRect/>
                     </a:stretch>
@@ -4000,7 +4033,7 @@
                     <pic:cNvPicPr/>
                   </pic:nvPicPr>
                   <pic:blipFill>
-                    <a:blip r:embed="rId24"/>
+                    <a:blip r:embed="rId25"/>
                     <a:stretch>
                       <a:fillRect/>
                     </a:stretch>
@@ -4121,7 +4154,7 @@
                     <pic:cNvPicPr/>
                   </pic:nvPicPr>
                   <pic:blipFill>
-                    <a:blip r:embed="rId25"/>
+                    <a:blip r:embed="rId26"/>
                     <a:stretch>
                       <a:fillRect/>
                     </a:stretch>
@@ -4528,7 +4561,7 @@
                     <pic:cNvPicPr/>
                   </pic:nvPicPr>
                   <pic:blipFill>
-                    <a:blip r:embed="rId26"/>
+                    <a:blip r:embed="rId27"/>
                     <a:stretch>
                       <a:fillRect/>
                     </a:stretch>
@@ -4848,7 +4881,7 @@
                     <pic:cNvPicPr/>
                   </pic:nvPicPr>
                   <pic:blipFill>
-                    <a:blip r:embed="rId27"/>
+                    <a:blip r:embed="rId28"/>
                     <a:stretch>
                       <a:fillRect/>
                     </a:stretch>

</xml_diff>